<commit_message>
asignando las figuras correspondientes de los tratamientos
</commit_message>
<xml_diff>
--- a/extras/temp/cuadros.docx
+++ b/extras/temp/cuadros.docx
@@ -1,6 +1,6 @@
 
 <file path=word/document.xml><?xml version="1.0" encoding="utf-8"?>
-<w:document xmlns:wpc="http://schemas.microsoft.com/office/word/2010/wordprocessingCanvas" xmlns:mc="http://schemas.openxmlformats.org/markup-compatibility/2006" xmlns:o="urn:schemas-microsoft-com:office:office" xmlns:r="http://schemas.openxmlformats.org/officeDocument/2006/relationships" xmlns:m="http://schemas.openxmlformats.org/officeDocument/2006/math" xmlns:v="urn:schemas-microsoft-com:vml" xmlns:wp14="http://schemas.microsoft.com/office/word/2010/wordprocessingDrawing" xmlns:wp="http://schemas.openxmlformats.org/drawingml/2006/wordprocessingDrawing" xmlns:w10="urn:schemas-microsoft-com:office:word" xmlns:w="http://schemas.openxmlformats.org/wordprocessingml/2006/main" xmlns:w14="http://schemas.microsoft.com/office/word/2010/wordml" xmlns:wpg="http://schemas.microsoft.com/office/word/2010/wordprocessingGroup" xmlns:wpi="http://schemas.microsoft.com/office/word/2010/wordprocessingInk" xmlns:wne="http://schemas.microsoft.com/office/word/2006/wordml" xmlns:wps="http://schemas.microsoft.com/office/word/2010/wordprocessingShape" mc:Ignorable="w14 wp14">
+<w:document xmlns:wpc="http://schemas.microsoft.com/office/word/2010/wordprocessingCanvas" xmlns:mc="http://schemas.openxmlformats.org/markup-compatibility/2006" xmlns:o="urn:schemas-microsoft-com:office:office" xmlns:r="http://schemas.openxmlformats.org/officeDocument/2006/relationships" xmlns:m="http://schemas.openxmlformats.org/officeDocument/2006/math" xmlns:v="urn:schemas-microsoft-com:vml" xmlns:wp14="http://schemas.microsoft.com/office/word/2010/wordprocessingDrawing" xmlns:wp="http://schemas.openxmlformats.org/drawingml/2006/wordprocessingDrawing" xmlns:w10="urn:schemas-microsoft-com:office:word" xmlns:w="http://schemas.openxmlformats.org/wordprocessingml/2006/main" xmlns:w14="http://schemas.microsoft.com/office/word/2010/wordml" xmlns:w15="http://schemas.microsoft.com/office/word/2012/wordml" xmlns:wpg="http://schemas.microsoft.com/office/word/2010/wordprocessingGroup" xmlns:wpi="http://schemas.microsoft.com/office/word/2010/wordprocessingInk" xmlns:wne="http://schemas.microsoft.com/office/word/2006/wordml" xmlns:wps="http://schemas.microsoft.com/office/word/2010/wordprocessingShape" mc:Ignorable="w14 w15 wp14">
   <w:body>
     <w:tbl>
       <w:tblPr>
@@ -23921,7 +23921,6 @@
                 <w:lang w:eastAsia="es-CO"/>
               </w:rPr>
             </w:pPr>
-            <w:bookmarkStart w:id="0" w:name="_GoBack"/>
             <w:proofErr w:type="spellStart"/>
             <w:r>
               <w:rPr>
@@ -25318,7 +25317,3532 @@
           </w:p>
         </w:tc>
       </w:tr>
-      <w:bookmarkEnd w:id="0"/>
+    </w:tbl>
+    <w:p/>
+    <w:p>
+      <w:r>
+        <w:br w:type="page"/>
+      </w:r>
+    </w:p>
+    <w:tbl>
+      <w:tblPr>
+        <w:tblW w:w="5152" w:type="dxa"/>
+        <w:tblCellSpacing w:w="0" w:type="dxa"/>
+        <w:tblBorders>
+          <w:top w:val="outset" w:sz="6" w:space="0" w:color="auto"/>
+          <w:left w:val="outset" w:sz="6" w:space="0" w:color="auto"/>
+          <w:bottom w:val="outset" w:sz="6" w:space="0" w:color="auto"/>
+          <w:right w:val="outset" w:sz="6" w:space="0" w:color="auto"/>
+        </w:tblBorders>
+        <w:tblCellMar>
+          <w:top w:w="30" w:type="dxa"/>
+          <w:left w:w="30" w:type="dxa"/>
+          <w:bottom w:w="30" w:type="dxa"/>
+          <w:right w:w="30" w:type="dxa"/>
+        </w:tblCellMar>
+        <w:tblLook w:val="04A0" w:firstRow="1" w:lastRow="0" w:firstColumn="1" w:lastColumn="0" w:noHBand="0" w:noVBand="1"/>
+      </w:tblPr>
+      <w:tblGrid>
+        <w:gridCol w:w="4298"/>
+        <w:gridCol w:w="854"/>
+      </w:tblGrid>
+      <w:tr>
+        <w:trPr>
+          <w:trHeight w:val="821"/>
+          <w:tblCellSpacing w:w="0" w:type="dxa"/>
+        </w:trPr>
+        <w:tc>
+          <w:tcPr>
+            <w:tcW w:w="4298" w:type="dxa"/>
+            <w:tcBorders>
+              <w:top w:val="outset" w:sz="6" w:space="0" w:color="auto"/>
+              <w:left w:val="outset" w:sz="6" w:space="0" w:color="auto"/>
+              <w:bottom w:val="outset" w:sz="6" w:space="0" w:color="auto"/>
+              <w:right w:val="outset" w:sz="6" w:space="0" w:color="auto"/>
+            </w:tcBorders>
+            <w:vAlign w:val="center"/>
+          </w:tcPr>
+          <w:p>
+            <w:pPr>
+              <w:rPr>
+                <w:rFonts w:ascii="Verdana" w:hAnsi="Verdana"/>
+                <w:sz w:val="24"/>
+                <w:szCs w:val="24"/>
+              </w:rPr>
+            </w:pPr>
+            <w:r>
+              <w:rPr>
+                <w:rFonts w:ascii="Verdana" w:hAnsi="Verdana"/>
+                <w:sz w:val="24"/>
+                <w:szCs w:val="24"/>
+              </w:rPr>
+              <w:lastRenderedPageBreak/>
+              <w:fldChar w:fldCharType="begin"/>
+            </w:r>
+            <w:r>
+              <w:rPr>
+                <w:rFonts w:ascii="Verdana" w:hAnsi="Verdana"/>
+                <w:sz w:val="24"/>
+                <w:szCs w:val="24"/>
+              </w:rPr>
+              <w:instrText xml:space="preserve"> INCLUDEPICTURE "https://www.ciklos.com.co/ciklos/imagenes/flechaDerecha.gif" \* MERGEFORMATINET </w:instrText>
+            </w:r>
+            <w:r>
+              <w:rPr>
+                <w:rFonts w:ascii="Verdana" w:hAnsi="Verdana"/>
+                <w:sz w:val="24"/>
+                <w:szCs w:val="24"/>
+              </w:rPr>
+              <w:fldChar w:fldCharType="separate"/>
+            </w:r>
+            <w:r>
+              <w:rPr>
+                <w:rFonts w:ascii="Verdana" w:hAnsi="Verdana"/>
+                <w:sz w:val="24"/>
+                <w:szCs w:val="24"/>
+              </w:rPr>
+              <w:pict w14:anchorId="7B85CDCC">
+                <v:shapetype id="_x0000_t75" coordsize="21600,21600" o:spt="75" o:preferrelative="t" path="m@4@5l@4@11@9@11@9@5xe" filled="f" stroked="f">
+                  <v:stroke joinstyle="miter"/>
+                  <v:formulas>
+                    <v:f eqn="if lineDrawn pixelLineWidth 0"/>
+                    <v:f eqn="sum @0 1 0"/>
+                    <v:f eqn="sum 0 0 @1"/>
+                    <v:f eqn="prod @2 1 2"/>
+                    <v:f eqn="prod @3 21600 pixelWidth"/>
+                    <v:f eqn="prod @3 21600 pixelHeight"/>
+                    <v:f eqn="sum @0 0 1"/>
+                    <v:f eqn="prod @6 1 2"/>
+                    <v:f eqn="prod @7 21600 pixelWidth"/>
+                    <v:f eqn="sum @8 21600 0"/>
+                    <v:f eqn="prod @7 21600 pixelHeight"/>
+                    <v:f eqn="sum @10 21600 0"/>
+                  </v:formulas>
+                  <v:path o:extrusionok="f" gradientshapeok="t" o:connecttype="rect"/>
+                  <o:lock v:ext="edit" aspectratio="t"/>
+                </v:shapetype>
+                <v:shape id="_x0000_i1054" type="#_x0000_t75" alt="" style="width:5.25pt;height:5.25pt">
+                  <v:imagedata r:id="rId4" r:href="rId5"/>
+                </v:shape>
+              </w:pict>
+            </w:r>
+            <w:r>
+              <w:rPr>
+                <w:rFonts w:ascii="Verdana" w:hAnsi="Verdana"/>
+                <w:sz w:val="24"/>
+                <w:szCs w:val="24"/>
+              </w:rPr>
+              <w:fldChar w:fldCharType="end"/>
+            </w:r>
+            <w:r>
+              <w:rPr>
+                <w:rStyle w:val="apple-converted-space"/>
+                <w:rFonts w:ascii="Verdana" w:hAnsi="Verdana"/>
+                <w:sz w:val="24"/>
+                <w:szCs w:val="24"/>
+              </w:rPr>
+              <w:t> </w:t>
+            </w:r>
+            <w:proofErr w:type="spellStart"/>
+            <w:r>
+              <w:rPr>
+                <w:rFonts w:ascii="Verdana" w:hAnsi="Verdana"/>
+                <w:sz w:val="24"/>
+                <w:szCs w:val="24"/>
+              </w:rPr>
+              <w:t>Anomalias</w:t>
+            </w:r>
+            <w:proofErr w:type="spellEnd"/>
+            <w:r>
+              <w:rPr>
+                <w:rFonts w:ascii="Verdana" w:hAnsi="Verdana"/>
+                <w:sz w:val="24"/>
+                <w:szCs w:val="24"/>
+              </w:rPr>
+              <w:t xml:space="preserve"> Del Tamaño Y </w:t>
+            </w:r>
+            <w:proofErr w:type="spellStart"/>
+            <w:r>
+              <w:rPr>
+                <w:rFonts w:ascii="Verdana" w:hAnsi="Verdana"/>
+                <w:sz w:val="24"/>
+                <w:szCs w:val="24"/>
+              </w:rPr>
+              <w:t>Erupcion</w:t>
+            </w:r>
+            <w:proofErr w:type="spellEnd"/>
+            <w:r>
+              <w:rPr>
+                <w:rFonts w:ascii="Verdana" w:hAnsi="Verdana"/>
+                <w:sz w:val="24"/>
+                <w:szCs w:val="24"/>
+              </w:rPr>
+              <w:t xml:space="preserve"> Dentaria</w:t>
+            </w:r>
+          </w:p>
+        </w:tc>
+        <w:tc>
+          <w:tcPr>
+            <w:tcW w:w="854" w:type="dxa"/>
+            <w:tcBorders>
+              <w:top w:val="outset" w:sz="6" w:space="0" w:color="auto"/>
+              <w:left w:val="outset" w:sz="6" w:space="0" w:color="auto"/>
+              <w:bottom w:val="outset" w:sz="6" w:space="0" w:color="auto"/>
+              <w:right w:val="outset" w:sz="6" w:space="0" w:color="auto"/>
+            </w:tcBorders>
+          </w:tcPr>
+          <w:p>
+            <w:pPr>
+              <w:spacing w:after="0" w:line="240" w:lineRule="auto"/>
+              <w:rPr>
+                <w:rFonts w:ascii="Verdana" w:eastAsia="Times New Roman" w:hAnsi="Verdana" w:cs="Times New Roman"/>
+                <w:sz w:val="24"/>
+                <w:szCs w:val="24"/>
+                <w:lang w:eastAsia="es-CO"/>
+              </w:rPr>
+            </w:pPr>
+          </w:p>
+        </w:tc>
+      </w:tr>
+      <w:tr>
+        <w:trPr>
+          <w:trHeight w:val="821"/>
+          <w:tblCellSpacing w:w="0" w:type="dxa"/>
+        </w:trPr>
+        <w:tc>
+          <w:tcPr>
+            <w:tcW w:w="4298" w:type="dxa"/>
+            <w:tcBorders>
+              <w:top w:val="outset" w:sz="6" w:space="0" w:color="auto"/>
+              <w:left w:val="outset" w:sz="6" w:space="0" w:color="auto"/>
+              <w:bottom w:val="outset" w:sz="6" w:space="0" w:color="auto"/>
+              <w:right w:val="outset" w:sz="6" w:space="0" w:color="auto"/>
+            </w:tcBorders>
+            <w:vAlign w:val="center"/>
+          </w:tcPr>
+          <w:p>
+            <w:pPr>
+              <w:rPr>
+                <w:rFonts w:ascii="Verdana" w:hAnsi="Verdana"/>
+                <w:sz w:val="24"/>
+                <w:szCs w:val="24"/>
+              </w:rPr>
+            </w:pPr>
+            <w:r>
+              <w:rPr>
+                <w:rFonts w:ascii="Verdana" w:hAnsi="Verdana"/>
+                <w:sz w:val="24"/>
+                <w:szCs w:val="24"/>
+              </w:rPr>
+              <w:fldChar w:fldCharType="begin"/>
+            </w:r>
+            <w:r>
+              <w:rPr>
+                <w:rFonts w:ascii="Verdana" w:hAnsi="Verdana"/>
+                <w:sz w:val="24"/>
+                <w:szCs w:val="24"/>
+              </w:rPr>
+              <w:instrText xml:space="preserve"> INCLUDEPICTURE "https://www.ciklos.com.co/ciklos/imagenes/flechaDerecha.gif" \* MERGEFORMATINET </w:instrText>
+            </w:r>
+            <w:r>
+              <w:rPr>
+                <w:rFonts w:ascii="Verdana" w:hAnsi="Verdana"/>
+                <w:sz w:val="24"/>
+                <w:szCs w:val="24"/>
+              </w:rPr>
+              <w:fldChar w:fldCharType="separate"/>
+            </w:r>
+            <w:r>
+              <w:rPr>
+                <w:rFonts w:ascii="Verdana" w:hAnsi="Verdana"/>
+                <w:sz w:val="24"/>
+                <w:szCs w:val="24"/>
+              </w:rPr>
+              <w:pict w14:anchorId="2847D617">
+                <v:shape id="templateFlecha" o:spid="_x0000_i1025" type="#_x0000_t75" alt="" style="width:5.25pt;height:5.25pt">
+                  <v:imagedata r:id="rId4" r:href="rId6"/>
+                </v:shape>
+              </w:pict>
+            </w:r>
+            <w:r>
+              <w:rPr>
+                <w:rFonts w:ascii="Verdana" w:hAnsi="Verdana"/>
+                <w:sz w:val="24"/>
+                <w:szCs w:val="24"/>
+              </w:rPr>
+              <w:fldChar w:fldCharType="end"/>
+            </w:r>
+            <w:r>
+              <w:rPr>
+                <w:rStyle w:val="apple-converted-space"/>
+                <w:rFonts w:ascii="Verdana" w:hAnsi="Verdana"/>
+                <w:sz w:val="24"/>
+                <w:szCs w:val="24"/>
+              </w:rPr>
+              <w:t> </w:t>
+            </w:r>
+            <w:r>
+              <w:rPr>
+                <w:rFonts w:ascii="Verdana" w:hAnsi="Verdana"/>
+                <w:sz w:val="24"/>
+                <w:szCs w:val="24"/>
+              </w:rPr>
+              <w:t>Caries</w:t>
+            </w:r>
+          </w:p>
+        </w:tc>
+        <w:tc>
+          <w:tcPr>
+            <w:tcW w:w="854" w:type="dxa"/>
+            <w:tcBorders>
+              <w:top w:val="outset" w:sz="6" w:space="0" w:color="auto"/>
+              <w:left w:val="outset" w:sz="6" w:space="0" w:color="auto"/>
+              <w:bottom w:val="outset" w:sz="6" w:space="0" w:color="auto"/>
+              <w:right w:val="outset" w:sz="6" w:space="0" w:color="auto"/>
+            </w:tcBorders>
+          </w:tcPr>
+          <w:p>
+            <w:pPr>
+              <w:spacing w:after="0" w:line="240" w:lineRule="auto"/>
+              <w:rPr>
+                <w:rFonts w:ascii="Verdana" w:eastAsia="Times New Roman" w:hAnsi="Verdana" w:cs="Times New Roman"/>
+                <w:sz w:val="24"/>
+                <w:szCs w:val="24"/>
+                <w:lang w:eastAsia="es-CO"/>
+              </w:rPr>
+            </w:pPr>
+          </w:p>
+        </w:tc>
+      </w:tr>
+      <w:tr>
+        <w:trPr>
+          <w:trHeight w:val="881"/>
+          <w:tblCellSpacing w:w="0" w:type="dxa"/>
+        </w:trPr>
+        <w:tc>
+          <w:tcPr>
+            <w:tcW w:w="4298" w:type="dxa"/>
+            <w:tcBorders>
+              <w:top w:val="outset" w:sz="6" w:space="0" w:color="auto"/>
+              <w:left w:val="outset" w:sz="6" w:space="0" w:color="auto"/>
+              <w:bottom w:val="outset" w:sz="6" w:space="0" w:color="auto"/>
+              <w:right w:val="outset" w:sz="6" w:space="0" w:color="auto"/>
+            </w:tcBorders>
+            <w:vAlign w:val="center"/>
+          </w:tcPr>
+          <w:p>
+            <w:pPr>
+              <w:rPr>
+                <w:rFonts w:ascii="Verdana" w:hAnsi="Verdana"/>
+                <w:sz w:val="24"/>
+                <w:szCs w:val="24"/>
+              </w:rPr>
+            </w:pPr>
+            <w:r>
+              <w:rPr>
+                <w:rFonts w:ascii="Verdana" w:hAnsi="Verdana"/>
+                <w:sz w:val="24"/>
+                <w:szCs w:val="24"/>
+              </w:rPr>
+              <w:fldChar w:fldCharType="begin"/>
+            </w:r>
+            <w:r>
+              <w:rPr>
+                <w:rFonts w:ascii="Verdana" w:hAnsi="Verdana"/>
+                <w:sz w:val="24"/>
+                <w:szCs w:val="24"/>
+              </w:rPr>
+              <w:instrText xml:space="preserve"> INCLUDEPICTURE "https://www.ciklos.com.co/ciklos/imagenes/flechaDerecha.gif" \* MERGEFORMATINET </w:instrText>
+            </w:r>
+            <w:r>
+              <w:rPr>
+                <w:rFonts w:ascii="Verdana" w:hAnsi="Verdana"/>
+                <w:sz w:val="24"/>
+                <w:szCs w:val="24"/>
+              </w:rPr>
+              <w:fldChar w:fldCharType="separate"/>
+            </w:r>
+            <w:r>
+              <w:rPr>
+                <w:rFonts w:ascii="Verdana" w:hAnsi="Verdana"/>
+                <w:sz w:val="24"/>
+                <w:szCs w:val="24"/>
+              </w:rPr>
+              <w:pict w14:anchorId="292F5114">
+                <v:shape id="_x0000_i1026" type="#_x0000_t75" alt="" style="width:5.25pt;height:5.25pt">
+                  <v:imagedata r:id="rId4" r:href="rId7"/>
+                </v:shape>
+              </w:pict>
+            </w:r>
+            <w:r>
+              <w:rPr>
+                <w:rFonts w:ascii="Verdana" w:hAnsi="Verdana"/>
+                <w:sz w:val="24"/>
+                <w:szCs w:val="24"/>
+              </w:rPr>
+              <w:fldChar w:fldCharType="end"/>
+            </w:r>
+            <w:r>
+              <w:rPr>
+                <w:rStyle w:val="apple-converted-space"/>
+                <w:rFonts w:ascii="Verdana" w:hAnsi="Verdana"/>
+                <w:sz w:val="24"/>
+                <w:szCs w:val="24"/>
+              </w:rPr>
+              <w:t> </w:t>
+            </w:r>
+            <w:r>
+              <w:rPr>
+                <w:rFonts w:ascii="Verdana" w:hAnsi="Verdana"/>
+                <w:sz w:val="24"/>
+                <w:szCs w:val="24"/>
+              </w:rPr>
+              <w:t>Trastornos De Los Tejidos Dentarios Duros</w:t>
+            </w:r>
+          </w:p>
+        </w:tc>
+        <w:tc>
+          <w:tcPr>
+            <w:tcW w:w="854" w:type="dxa"/>
+            <w:tcBorders>
+              <w:top w:val="outset" w:sz="6" w:space="0" w:color="auto"/>
+              <w:left w:val="outset" w:sz="6" w:space="0" w:color="auto"/>
+              <w:bottom w:val="outset" w:sz="6" w:space="0" w:color="auto"/>
+              <w:right w:val="outset" w:sz="6" w:space="0" w:color="auto"/>
+            </w:tcBorders>
+          </w:tcPr>
+          <w:p>
+            <w:pPr>
+              <w:spacing w:after="0" w:line="240" w:lineRule="auto"/>
+              <w:rPr>
+                <w:rFonts w:ascii="Verdana" w:eastAsia="Times New Roman" w:hAnsi="Verdana" w:cs="Times New Roman"/>
+                <w:sz w:val="24"/>
+                <w:szCs w:val="24"/>
+                <w:lang w:eastAsia="es-CO"/>
+              </w:rPr>
+            </w:pPr>
+          </w:p>
+        </w:tc>
+        <w:bookmarkStart w:id="0" w:name="_GoBack"/>
+        <w:bookmarkEnd w:id="0"/>
+      </w:tr>
+      <w:tr>
+        <w:trPr>
+          <w:trHeight w:val="821"/>
+          <w:tblCellSpacing w:w="0" w:type="dxa"/>
+        </w:trPr>
+        <w:tc>
+          <w:tcPr>
+            <w:tcW w:w="4298" w:type="dxa"/>
+            <w:tcBorders>
+              <w:top w:val="outset" w:sz="6" w:space="0" w:color="auto"/>
+              <w:left w:val="outset" w:sz="6" w:space="0" w:color="auto"/>
+              <w:bottom w:val="outset" w:sz="6" w:space="0" w:color="auto"/>
+              <w:right w:val="outset" w:sz="6" w:space="0" w:color="auto"/>
+            </w:tcBorders>
+            <w:vAlign w:val="center"/>
+          </w:tcPr>
+          <w:p>
+            <w:pPr>
+              <w:rPr>
+                <w:rFonts w:ascii="Verdana" w:hAnsi="Verdana"/>
+                <w:sz w:val="24"/>
+                <w:szCs w:val="24"/>
+              </w:rPr>
+            </w:pPr>
+            <w:r>
+              <w:rPr>
+                <w:rFonts w:ascii="Verdana" w:hAnsi="Verdana"/>
+                <w:sz w:val="24"/>
+                <w:szCs w:val="24"/>
+              </w:rPr>
+              <w:fldChar w:fldCharType="begin"/>
+            </w:r>
+            <w:r>
+              <w:rPr>
+                <w:rFonts w:ascii="Verdana" w:hAnsi="Verdana"/>
+                <w:sz w:val="24"/>
+                <w:szCs w:val="24"/>
+              </w:rPr>
+              <w:instrText xml:space="preserve"> INCLUDEPICTURE "https://www.ciklos.com.co/ciklos/imagenes/flechaDerecha.gif" \* MERGEFORMATINET </w:instrText>
+            </w:r>
+            <w:r>
+              <w:rPr>
+                <w:rFonts w:ascii="Verdana" w:hAnsi="Verdana"/>
+                <w:sz w:val="24"/>
+                <w:szCs w:val="24"/>
+              </w:rPr>
+              <w:fldChar w:fldCharType="separate"/>
+            </w:r>
+            <w:r>
+              <w:rPr>
+                <w:rFonts w:ascii="Verdana" w:hAnsi="Verdana"/>
+                <w:sz w:val="24"/>
+                <w:szCs w:val="24"/>
+              </w:rPr>
+              <w:pict w14:anchorId="7B364B6C">
+                <v:shape id="_x0000_i1027" type="#_x0000_t75" alt="" style="width:5.25pt;height:5.25pt">
+                  <v:imagedata r:id="rId4" r:href="rId8"/>
+                </v:shape>
+              </w:pict>
+            </w:r>
+            <w:r>
+              <w:rPr>
+                <w:rFonts w:ascii="Verdana" w:hAnsi="Verdana"/>
+                <w:sz w:val="24"/>
+                <w:szCs w:val="24"/>
+              </w:rPr>
+              <w:fldChar w:fldCharType="end"/>
+            </w:r>
+            <w:r>
+              <w:rPr>
+                <w:rStyle w:val="apple-converted-space"/>
+                <w:rFonts w:ascii="Verdana" w:hAnsi="Verdana"/>
+                <w:sz w:val="24"/>
+                <w:szCs w:val="24"/>
+              </w:rPr>
+              <w:t> </w:t>
+            </w:r>
+            <w:r>
+              <w:rPr>
+                <w:rFonts w:ascii="Verdana" w:hAnsi="Verdana"/>
+                <w:sz w:val="24"/>
+                <w:szCs w:val="24"/>
+              </w:rPr>
+              <w:t>Afecciones De Los Tejidos De La Pulpa Dental</w:t>
+            </w:r>
+          </w:p>
+        </w:tc>
+        <w:tc>
+          <w:tcPr>
+            <w:tcW w:w="854" w:type="dxa"/>
+            <w:tcBorders>
+              <w:top w:val="outset" w:sz="6" w:space="0" w:color="auto"/>
+              <w:left w:val="outset" w:sz="6" w:space="0" w:color="auto"/>
+              <w:bottom w:val="outset" w:sz="6" w:space="0" w:color="auto"/>
+              <w:right w:val="outset" w:sz="6" w:space="0" w:color="auto"/>
+            </w:tcBorders>
+          </w:tcPr>
+          <w:p>
+            <w:pPr>
+              <w:spacing w:after="0" w:line="240" w:lineRule="auto"/>
+              <w:rPr>
+                <w:rFonts w:ascii="Verdana" w:eastAsia="Times New Roman" w:hAnsi="Verdana" w:cs="Times New Roman"/>
+                <w:sz w:val="24"/>
+                <w:szCs w:val="24"/>
+                <w:lang w:eastAsia="es-CO"/>
+              </w:rPr>
+            </w:pPr>
+          </w:p>
+        </w:tc>
+      </w:tr>
+      <w:tr>
+        <w:trPr>
+          <w:trHeight w:val="821"/>
+          <w:tblCellSpacing w:w="0" w:type="dxa"/>
+        </w:trPr>
+        <w:tc>
+          <w:tcPr>
+            <w:tcW w:w="4298" w:type="dxa"/>
+            <w:tcBorders>
+              <w:top w:val="outset" w:sz="6" w:space="0" w:color="auto"/>
+              <w:left w:val="outset" w:sz="6" w:space="0" w:color="auto"/>
+              <w:bottom w:val="outset" w:sz="6" w:space="0" w:color="auto"/>
+              <w:right w:val="outset" w:sz="6" w:space="0" w:color="auto"/>
+            </w:tcBorders>
+            <w:vAlign w:val="center"/>
+          </w:tcPr>
+          <w:p>
+            <w:pPr>
+              <w:rPr>
+                <w:rFonts w:ascii="Verdana" w:hAnsi="Verdana"/>
+                <w:sz w:val="24"/>
+                <w:szCs w:val="24"/>
+              </w:rPr>
+            </w:pPr>
+            <w:r>
+              <w:rPr>
+                <w:rFonts w:ascii="Verdana" w:hAnsi="Verdana"/>
+                <w:sz w:val="24"/>
+                <w:szCs w:val="24"/>
+              </w:rPr>
+              <w:fldChar w:fldCharType="begin"/>
+            </w:r>
+            <w:r>
+              <w:rPr>
+                <w:rFonts w:ascii="Verdana" w:hAnsi="Verdana"/>
+                <w:sz w:val="24"/>
+                <w:szCs w:val="24"/>
+              </w:rPr>
+              <w:instrText xml:space="preserve"> INCLUDEPICTURE "https://www.ciklos.com.co/ciklos/imagenes/flechaDerecha.gif" \* MERGEFORMATINET </w:instrText>
+            </w:r>
+            <w:r>
+              <w:rPr>
+                <w:rFonts w:ascii="Verdana" w:hAnsi="Verdana"/>
+                <w:sz w:val="24"/>
+                <w:szCs w:val="24"/>
+              </w:rPr>
+              <w:fldChar w:fldCharType="separate"/>
+            </w:r>
+            <w:r>
+              <w:rPr>
+                <w:rFonts w:ascii="Verdana" w:hAnsi="Verdana"/>
+                <w:sz w:val="24"/>
+                <w:szCs w:val="24"/>
+              </w:rPr>
+              <w:pict w14:anchorId="0EF15033">
+                <v:shape id="_x0000_i1028" type="#_x0000_t75" alt="" style="width:5.25pt;height:5.25pt">
+                  <v:imagedata r:id="rId4" r:href="rId9"/>
+                </v:shape>
+              </w:pict>
+            </w:r>
+            <w:r>
+              <w:rPr>
+                <w:rFonts w:ascii="Verdana" w:hAnsi="Verdana"/>
+                <w:sz w:val="24"/>
+                <w:szCs w:val="24"/>
+              </w:rPr>
+              <w:fldChar w:fldCharType="end"/>
+            </w:r>
+            <w:r>
+              <w:rPr>
+                <w:rStyle w:val="apple-converted-space"/>
+                <w:rFonts w:ascii="Verdana" w:hAnsi="Verdana"/>
+                <w:sz w:val="24"/>
+                <w:szCs w:val="24"/>
+              </w:rPr>
+              <w:t> </w:t>
+            </w:r>
+            <w:r>
+              <w:rPr>
+                <w:rFonts w:ascii="Verdana" w:hAnsi="Verdana"/>
+                <w:sz w:val="24"/>
+                <w:szCs w:val="24"/>
+              </w:rPr>
+              <w:t xml:space="preserve">Afecciones De Los Tejidos De </w:t>
+            </w:r>
+            <w:proofErr w:type="spellStart"/>
+            <w:r>
+              <w:rPr>
+                <w:rFonts w:ascii="Verdana" w:hAnsi="Verdana"/>
+                <w:sz w:val="24"/>
+                <w:szCs w:val="24"/>
+              </w:rPr>
+              <w:t>Sosten</w:t>
+            </w:r>
+            <w:proofErr w:type="spellEnd"/>
+          </w:p>
+        </w:tc>
+        <w:tc>
+          <w:tcPr>
+            <w:tcW w:w="854" w:type="dxa"/>
+            <w:tcBorders>
+              <w:top w:val="outset" w:sz="6" w:space="0" w:color="auto"/>
+              <w:left w:val="outset" w:sz="6" w:space="0" w:color="auto"/>
+              <w:bottom w:val="outset" w:sz="6" w:space="0" w:color="auto"/>
+              <w:right w:val="outset" w:sz="6" w:space="0" w:color="auto"/>
+            </w:tcBorders>
+          </w:tcPr>
+          <w:p>
+            <w:pPr>
+              <w:spacing w:after="0" w:line="240" w:lineRule="auto"/>
+              <w:rPr>
+                <w:rFonts w:ascii="Verdana" w:eastAsia="Times New Roman" w:hAnsi="Verdana" w:cs="Times New Roman"/>
+                <w:sz w:val="24"/>
+                <w:szCs w:val="24"/>
+                <w:lang w:eastAsia="es-CO"/>
+              </w:rPr>
+            </w:pPr>
+          </w:p>
+        </w:tc>
+      </w:tr>
+      <w:tr>
+        <w:trPr>
+          <w:trHeight w:val="821"/>
+          <w:tblCellSpacing w:w="0" w:type="dxa"/>
+        </w:trPr>
+        <w:tc>
+          <w:tcPr>
+            <w:tcW w:w="4298" w:type="dxa"/>
+            <w:tcBorders>
+              <w:top w:val="outset" w:sz="6" w:space="0" w:color="auto"/>
+              <w:left w:val="outset" w:sz="6" w:space="0" w:color="auto"/>
+              <w:bottom w:val="outset" w:sz="6" w:space="0" w:color="auto"/>
+              <w:right w:val="outset" w:sz="6" w:space="0" w:color="auto"/>
+            </w:tcBorders>
+            <w:vAlign w:val="center"/>
+          </w:tcPr>
+          <w:p>
+            <w:pPr>
+              <w:rPr>
+                <w:rFonts w:ascii="Verdana" w:hAnsi="Verdana"/>
+                <w:sz w:val="24"/>
+                <w:szCs w:val="24"/>
+              </w:rPr>
+            </w:pPr>
+            <w:r>
+              <w:rPr>
+                <w:rFonts w:ascii="Verdana" w:hAnsi="Verdana"/>
+                <w:sz w:val="24"/>
+                <w:szCs w:val="24"/>
+              </w:rPr>
+              <w:fldChar w:fldCharType="begin"/>
+            </w:r>
+            <w:r>
+              <w:rPr>
+                <w:rFonts w:ascii="Verdana" w:hAnsi="Verdana"/>
+                <w:sz w:val="24"/>
+                <w:szCs w:val="24"/>
+              </w:rPr>
+              <w:instrText xml:space="preserve"> INCLUDEPICTURE "https://www.ciklos.com.co/ciklos/imagenes/flechaDerecha.gif" \* MERGEFORMATINET </w:instrText>
+            </w:r>
+            <w:r>
+              <w:rPr>
+                <w:rFonts w:ascii="Verdana" w:hAnsi="Verdana"/>
+                <w:sz w:val="24"/>
+                <w:szCs w:val="24"/>
+              </w:rPr>
+              <w:fldChar w:fldCharType="separate"/>
+            </w:r>
+            <w:r>
+              <w:rPr>
+                <w:rFonts w:ascii="Verdana" w:hAnsi="Verdana"/>
+                <w:sz w:val="24"/>
+                <w:szCs w:val="24"/>
+              </w:rPr>
+              <w:pict w14:anchorId="0825D5C4">
+                <v:shape id="_x0000_i1029" type="#_x0000_t75" alt="" style="width:5.25pt;height:5.25pt">
+                  <v:imagedata r:id="rId4" r:href="rId10"/>
+                </v:shape>
+              </w:pict>
+            </w:r>
+            <w:r>
+              <w:rPr>
+                <w:rFonts w:ascii="Verdana" w:hAnsi="Verdana"/>
+                <w:sz w:val="24"/>
+                <w:szCs w:val="24"/>
+              </w:rPr>
+              <w:fldChar w:fldCharType="end"/>
+            </w:r>
+            <w:r>
+              <w:rPr>
+                <w:rStyle w:val="apple-converted-space"/>
+                <w:rFonts w:ascii="Verdana" w:hAnsi="Verdana"/>
+                <w:sz w:val="24"/>
+                <w:szCs w:val="24"/>
+              </w:rPr>
+              <w:t> </w:t>
+            </w:r>
+            <w:proofErr w:type="spellStart"/>
+            <w:r>
+              <w:rPr>
+                <w:rFonts w:ascii="Verdana" w:hAnsi="Verdana"/>
+                <w:sz w:val="24"/>
+                <w:szCs w:val="24"/>
+              </w:rPr>
+              <w:t>Anomalias</w:t>
+            </w:r>
+            <w:proofErr w:type="spellEnd"/>
+            <w:r>
+              <w:rPr>
+                <w:rFonts w:ascii="Verdana" w:hAnsi="Verdana"/>
+                <w:sz w:val="24"/>
+                <w:szCs w:val="24"/>
+              </w:rPr>
+              <w:t xml:space="preserve"> </w:t>
+            </w:r>
+            <w:proofErr w:type="spellStart"/>
+            <w:r>
+              <w:rPr>
+                <w:rFonts w:ascii="Verdana" w:hAnsi="Verdana"/>
+                <w:sz w:val="24"/>
+                <w:szCs w:val="24"/>
+              </w:rPr>
+              <w:t>Dentofaciales</w:t>
+            </w:r>
+            <w:proofErr w:type="spellEnd"/>
+          </w:p>
+        </w:tc>
+        <w:tc>
+          <w:tcPr>
+            <w:tcW w:w="854" w:type="dxa"/>
+            <w:tcBorders>
+              <w:top w:val="outset" w:sz="6" w:space="0" w:color="auto"/>
+              <w:left w:val="outset" w:sz="6" w:space="0" w:color="auto"/>
+              <w:bottom w:val="outset" w:sz="6" w:space="0" w:color="auto"/>
+              <w:right w:val="outset" w:sz="6" w:space="0" w:color="auto"/>
+            </w:tcBorders>
+          </w:tcPr>
+          <w:p>
+            <w:pPr>
+              <w:spacing w:after="0" w:line="240" w:lineRule="auto"/>
+              <w:rPr>
+                <w:rFonts w:ascii="Verdana" w:eastAsia="Times New Roman" w:hAnsi="Verdana" w:cs="Times New Roman"/>
+                <w:sz w:val="24"/>
+                <w:szCs w:val="24"/>
+                <w:lang w:eastAsia="es-CO"/>
+              </w:rPr>
+            </w:pPr>
+          </w:p>
+        </w:tc>
+      </w:tr>
+      <w:tr>
+        <w:trPr>
+          <w:trHeight w:val="821"/>
+          <w:tblCellSpacing w:w="0" w:type="dxa"/>
+        </w:trPr>
+        <w:tc>
+          <w:tcPr>
+            <w:tcW w:w="4298" w:type="dxa"/>
+            <w:tcBorders>
+              <w:top w:val="outset" w:sz="6" w:space="0" w:color="auto"/>
+              <w:left w:val="outset" w:sz="6" w:space="0" w:color="auto"/>
+              <w:bottom w:val="outset" w:sz="6" w:space="0" w:color="auto"/>
+              <w:right w:val="outset" w:sz="6" w:space="0" w:color="auto"/>
+            </w:tcBorders>
+            <w:vAlign w:val="center"/>
+          </w:tcPr>
+          <w:p>
+            <w:pPr>
+              <w:rPr>
+                <w:rFonts w:ascii="Verdana" w:hAnsi="Verdana"/>
+                <w:sz w:val="24"/>
+                <w:szCs w:val="24"/>
+              </w:rPr>
+            </w:pPr>
+            <w:r>
+              <w:rPr>
+                <w:rFonts w:ascii="Verdana" w:hAnsi="Verdana"/>
+                <w:sz w:val="24"/>
+                <w:szCs w:val="24"/>
+              </w:rPr>
+              <w:fldChar w:fldCharType="begin"/>
+            </w:r>
+            <w:r>
+              <w:rPr>
+                <w:rFonts w:ascii="Verdana" w:hAnsi="Verdana"/>
+                <w:sz w:val="24"/>
+                <w:szCs w:val="24"/>
+              </w:rPr>
+              <w:instrText xml:space="preserve"> INCLUDEPICTURE "https://www.ciklos.com.co/ciklos/imagenes/flechaDerecha.gif" \* MERGEFORMATINET </w:instrText>
+            </w:r>
+            <w:r>
+              <w:rPr>
+                <w:rFonts w:ascii="Verdana" w:hAnsi="Verdana"/>
+                <w:sz w:val="24"/>
+                <w:szCs w:val="24"/>
+              </w:rPr>
+              <w:fldChar w:fldCharType="separate"/>
+            </w:r>
+            <w:r>
+              <w:rPr>
+                <w:rFonts w:ascii="Verdana" w:hAnsi="Verdana"/>
+                <w:sz w:val="24"/>
+                <w:szCs w:val="24"/>
+              </w:rPr>
+              <w:pict w14:anchorId="7744698D">
+                <v:shape id="_x0000_i1030" type="#_x0000_t75" alt="" style="width:5.25pt;height:5.25pt">
+                  <v:imagedata r:id="rId4" r:href="rId11"/>
+                </v:shape>
+              </w:pict>
+            </w:r>
+            <w:r>
+              <w:rPr>
+                <w:rFonts w:ascii="Verdana" w:hAnsi="Verdana"/>
+                <w:sz w:val="24"/>
+                <w:szCs w:val="24"/>
+              </w:rPr>
+              <w:fldChar w:fldCharType="end"/>
+            </w:r>
+            <w:r>
+              <w:rPr>
+                <w:rStyle w:val="apple-converted-space"/>
+                <w:rFonts w:ascii="Verdana" w:hAnsi="Verdana"/>
+                <w:sz w:val="24"/>
+                <w:szCs w:val="24"/>
+              </w:rPr>
+              <w:t> </w:t>
+            </w:r>
+            <w:r>
+              <w:rPr>
+                <w:rFonts w:ascii="Verdana" w:hAnsi="Verdana"/>
+                <w:sz w:val="24"/>
+                <w:szCs w:val="24"/>
+              </w:rPr>
+              <w:t xml:space="preserve">Afecciones De Los Dientes Y Estructuras De </w:t>
+            </w:r>
+            <w:proofErr w:type="spellStart"/>
+            <w:r>
+              <w:rPr>
+                <w:rFonts w:ascii="Verdana" w:hAnsi="Verdana"/>
+                <w:sz w:val="24"/>
+                <w:szCs w:val="24"/>
+              </w:rPr>
+              <w:t>Sosten</w:t>
+            </w:r>
+            <w:proofErr w:type="spellEnd"/>
+          </w:p>
+        </w:tc>
+        <w:tc>
+          <w:tcPr>
+            <w:tcW w:w="854" w:type="dxa"/>
+            <w:tcBorders>
+              <w:top w:val="outset" w:sz="6" w:space="0" w:color="auto"/>
+              <w:left w:val="outset" w:sz="6" w:space="0" w:color="auto"/>
+              <w:bottom w:val="outset" w:sz="6" w:space="0" w:color="auto"/>
+              <w:right w:val="outset" w:sz="6" w:space="0" w:color="auto"/>
+            </w:tcBorders>
+          </w:tcPr>
+          <w:p>
+            <w:pPr>
+              <w:spacing w:after="0" w:line="240" w:lineRule="auto"/>
+              <w:rPr>
+                <w:rFonts w:ascii="Verdana" w:eastAsia="Times New Roman" w:hAnsi="Verdana" w:cs="Times New Roman"/>
+                <w:sz w:val="24"/>
+                <w:szCs w:val="24"/>
+                <w:lang w:eastAsia="es-CO"/>
+              </w:rPr>
+            </w:pPr>
+          </w:p>
+        </w:tc>
+      </w:tr>
+      <w:tr>
+        <w:trPr>
+          <w:trHeight w:val="821"/>
+          <w:tblCellSpacing w:w="0" w:type="dxa"/>
+        </w:trPr>
+        <w:tc>
+          <w:tcPr>
+            <w:tcW w:w="4298" w:type="dxa"/>
+            <w:tcBorders>
+              <w:top w:val="outset" w:sz="6" w:space="0" w:color="auto"/>
+              <w:left w:val="outset" w:sz="6" w:space="0" w:color="auto"/>
+              <w:bottom w:val="outset" w:sz="6" w:space="0" w:color="auto"/>
+              <w:right w:val="outset" w:sz="6" w:space="0" w:color="auto"/>
+            </w:tcBorders>
+            <w:vAlign w:val="center"/>
+          </w:tcPr>
+          <w:p>
+            <w:pPr>
+              <w:rPr>
+                <w:rFonts w:ascii="Verdana" w:hAnsi="Verdana"/>
+                <w:sz w:val="24"/>
+                <w:szCs w:val="24"/>
+              </w:rPr>
+            </w:pPr>
+            <w:r>
+              <w:rPr>
+                <w:rFonts w:ascii="Verdana" w:hAnsi="Verdana"/>
+                <w:sz w:val="24"/>
+                <w:szCs w:val="24"/>
+              </w:rPr>
+              <w:fldChar w:fldCharType="begin"/>
+            </w:r>
+            <w:r>
+              <w:rPr>
+                <w:rFonts w:ascii="Verdana" w:hAnsi="Verdana"/>
+                <w:sz w:val="24"/>
+                <w:szCs w:val="24"/>
+              </w:rPr>
+              <w:instrText xml:space="preserve"> INCLUDEPICTURE "https://www.ciklos.com.co/ciklos/imagenes/flechaDerecha.gif" \* MERGEFORMATINET </w:instrText>
+            </w:r>
+            <w:r>
+              <w:rPr>
+                <w:rFonts w:ascii="Verdana" w:hAnsi="Verdana"/>
+                <w:sz w:val="24"/>
+                <w:szCs w:val="24"/>
+              </w:rPr>
+              <w:fldChar w:fldCharType="separate"/>
+            </w:r>
+            <w:r>
+              <w:rPr>
+                <w:rFonts w:ascii="Verdana" w:hAnsi="Verdana"/>
+                <w:sz w:val="24"/>
+                <w:szCs w:val="24"/>
+              </w:rPr>
+              <w:pict w14:anchorId="04F511BA">
+                <v:shape id="_x0000_i1031" type="#_x0000_t75" alt="" style="width:5.25pt;height:5.25pt">
+                  <v:imagedata r:id="rId4" r:href="rId12"/>
+                </v:shape>
+              </w:pict>
+            </w:r>
+            <w:r>
+              <w:rPr>
+                <w:rFonts w:ascii="Verdana" w:hAnsi="Verdana"/>
+                <w:sz w:val="24"/>
+                <w:szCs w:val="24"/>
+              </w:rPr>
+              <w:fldChar w:fldCharType="end"/>
+            </w:r>
+            <w:r>
+              <w:rPr>
+                <w:rStyle w:val="apple-converted-space"/>
+                <w:rFonts w:ascii="Verdana" w:hAnsi="Verdana"/>
+                <w:sz w:val="24"/>
+                <w:szCs w:val="24"/>
+              </w:rPr>
+              <w:t> </w:t>
+            </w:r>
+            <w:r>
+              <w:rPr>
+                <w:rFonts w:ascii="Verdana" w:hAnsi="Verdana"/>
+                <w:sz w:val="24"/>
+                <w:szCs w:val="24"/>
+              </w:rPr>
+              <w:t>Quistes Bucales</w:t>
+            </w:r>
+          </w:p>
+        </w:tc>
+        <w:tc>
+          <w:tcPr>
+            <w:tcW w:w="854" w:type="dxa"/>
+            <w:tcBorders>
+              <w:top w:val="outset" w:sz="6" w:space="0" w:color="auto"/>
+              <w:left w:val="outset" w:sz="6" w:space="0" w:color="auto"/>
+              <w:bottom w:val="outset" w:sz="6" w:space="0" w:color="auto"/>
+              <w:right w:val="outset" w:sz="6" w:space="0" w:color="auto"/>
+            </w:tcBorders>
+          </w:tcPr>
+          <w:p>
+            <w:pPr>
+              <w:spacing w:after="0" w:line="240" w:lineRule="auto"/>
+              <w:rPr>
+                <w:rFonts w:ascii="Verdana" w:eastAsia="Times New Roman" w:hAnsi="Verdana" w:cs="Times New Roman"/>
+                <w:sz w:val="24"/>
+                <w:szCs w:val="24"/>
+                <w:lang w:eastAsia="es-CO"/>
+              </w:rPr>
+            </w:pPr>
+          </w:p>
+        </w:tc>
+      </w:tr>
+      <w:tr>
+        <w:trPr>
+          <w:trHeight w:val="821"/>
+          <w:tblCellSpacing w:w="0" w:type="dxa"/>
+        </w:trPr>
+        <w:tc>
+          <w:tcPr>
+            <w:tcW w:w="4298" w:type="dxa"/>
+            <w:tcBorders>
+              <w:top w:val="outset" w:sz="6" w:space="0" w:color="auto"/>
+              <w:left w:val="outset" w:sz="6" w:space="0" w:color="auto"/>
+              <w:bottom w:val="outset" w:sz="6" w:space="0" w:color="auto"/>
+              <w:right w:val="outset" w:sz="6" w:space="0" w:color="auto"/>
+            </w:tcBorders>
+            <w:vAlign w:val="center"/>
+          </w:tcPr>
+          <w:p>
+            <w:pPr>
+              <w:rPr>
+                <w:rFonts w:ascii="Verdana" w:hAnsi="Verdana"/>
+                <w:sz w:val="24"/>
+                <w:szCs w:val="24"/>
+              </w:rPr>
+            </w:pPr>
+            <w:r>
+              <w:rPr>
+                <w:rFonts w:ascii="Verdana" w:hAnsi="Verdana"/>
+                <w:sz w:val="24"/>
+                <w:szCs w:val="24"/>
+              </w:rPr>
+              <w:fldChar w:fldCharType="begin"/>
+            </w:r>
+            <w:r>
+              <w:rPr>
+                <w:rFonts w:ascii="Verdana" w:hAnsi="Verdana"/>
+                <w:sz w:val="24"/>
+                <w:szCs w:val="24"/>
+              </w:rPr>
+              <w:instrText xml:space="preserve"> INCLUDEPICTURE "https://www.ciklos.com.co/ciklos/imagenes/flechaDerecha.gif" \* MERGEFORMATINET </w:instrText>
+            </w:r>
+            <w:r>
+              <w:rPr>
+                <w:rFonts w:ascii="Verdana" w:hAnsi="Verdana"/>
+                <w:sz w:val="24"/>
+                <w:szCs w:val="24"/>
+              </w:rPr>
+              <w:fldChar w:fldCharType="separate"/>
+            </w:r>
+            <w:r>
+              <w:rPr>
+                <w:rFonts w:ascii="Verdana" w:hAnsi="Verdana"/>
+                <w:sz w:val="24"/>
+                <w:szCs w:val="24"/>
+              </w:rPr>
+              <w:pict w14:anchorId="0083F34D">
+                <v:shape id="_x0000_i1032" type="#_x0000_t75" alt="" style="width:5.25pt;height:5.25pt">
+                  <v:imagedata r:id="rId4" r:href="rId13"/>
+                </v:shape>
+              </w:pict>
+            </w:r>
+            <w:r>
+              <w:rPr>
+                <w:rFonts w:ascii="Verdana" w:hAnsi="Verdana"/>
+                <w:sz w:val="24"/>
+                <w:szCs w:val="24"/>
+              </w:rPr>
+              <w:fldChar w:fldCharType="end"/>
+            </w:r>
+            <w:r>
+              <w:rPr>
+                <w:rStyle w:val="apple-converted-space"/>
+                <w:rFonts w:ascii="Verdana" w:hAnsi="Verdana"/>
+                <w:sz w:val="24"/>
+                <w:szCs w:val="24"/>
+              </w:rPr>
+              <w:t> </w:t>
+            </w:r>
+            <w:r>
+              <w:rPr>
+                <w:rFonts w:ascii="Verdana" w:hAnsi="Verdana"/>
+                <w:sz w:val="24"/>
+                <w:szCs w:val="24"/>
+              </w:rPr>
+              <w:t>Trastornos Del Desarrollo De Los Maxilares</w:t>
+            </w:r>
+          </w:p>
+        </w:tc>
+        <w:tc>
+          <w:tcPr>
+            <w:tcW w:w="854" w:type="dxa"/>
+            <w:tcBorders>
+              <w:top w:val="outset" w:sz="6" w:space="0" w:color="auto"/>
+              <w:left w:val="outset" w:sz="6" w:space="0" w:color="auto"/>
+              <w:bottom w:val="outset" w:sz="6" w:space="0" w:color="auto"/>
+              <w:right w:val="outset" w:sz="6" w:space="0" w:color="auto"/>
+            </w:tcBorders>
+          </w:tcPr>
+          <w:p>
+            <w:pPr>
+              <w:spacing w:after="0" w:line="240" w:lineRule="auto"/>
+              <w:rPr>
+                <w:rFonts w:ascii="Verdana" w:eastAsia="Times New Roman" w:hAnsi="Verdana" w:cs="Times New Roman"/>
+                <w:sz w:val="24"/>
+                <w:szCs w:val="24"/>
+                <w:lang w:eastAsia="es-CO"/>
+              </w:rPr>
+            </w:pPr>
+          </w:p>
+        </w:tc>
+      </w:tr>
+      <w:tr>
+        <w:trPr>
+          <w:trHeight w:val="881"/>
+          <w:tblCellSpacing w:w="0" w:type="dxa"/>
+        </w:trPr>
+        <w:tc>
+          <w:tcPr>
+            <w:tcW w:w="4298" w:type="dxa"/>
+            <w:tcBorders>
+              <w:top w:val="outset" w:sz="6" w:space="0" w:color="auto"/>
+              <w:left w:val="outset" w:sz="6" w:space="0" w:color="auto"/>
+              <w:bottom w:val="outset" w:sz="6" w:space="0" w:color="auto"/>
+              <w:right w:val="outset" w:sz="6" w:space="0" w:color="auto"/>
+            </w:tcBorders>
+            <w:vAlign w:val="center"/>
+          </w:tcPr>
+          <w:p>
+            <w:pPr>
+              <w:rPr>
+                <w:rFonts w:ascii="Verdana" w:hAnsi="Verdana"/>
+                <w:sz w:val="24"/>
+                <w:szCs w:val="24"/>
+              </w:rPr>
+            </w:pPr>
+            <w:r>
+              <w:rPr>
+                <w:rFonts w:ascii="Verdana" w:hAnsi="Verdana"/>
+                <w:sz w:val="24"/>
+                <w:szCs w:val="24"/>
+              </w:rPr>
+              <w:fldChar w:fldCharType="begin"/>
+            </w:r>
+            <w:r>
+              <w:rPr>
+                <w:rFonts w:ascii="Verdana" w:hAnsi="Verdana"/>
+                <w:sz w:val="24"/>
+                <w:szCs w:val="24"/>
+              </w:rPr>
+              <w:instrText xml:space="preserve"> INCLUDEPICTURE "https://www.ciklos.com.co/ciklos/imagenes/flechaDerecha.gif" \* MERGEFORMATINET </w:instrText>
+            </w:r>
+            <w:r>
+              <w:rPr>
+                <w:rFonts w:ascii="Verdana" w:hAnsi="Verdana"/>
+                <w:sz w:val="24"/>
+                <w:szCs w:val="24"/>
+              </w:rPr>
+              <w:fldChar w:fldCharType="separate"/>
+            </w:r>
+            <w:r>
+              <w:rPr>
+                <w:rFonts w:ascii="Verdana" w:hAnsi="Verdana"/>
+                <w:sz w:val="24"/>
+                <w:szCs w:val="24"/>
+              </w:rPr>
+              <w:pict w14:anchorId="2B655CAB">
+                <v:shape id="_x0000_i1033" type="#_x0000_t75" alt="" style="width:5.25pt;height:5.25pt">
+                  <v:imagedata r:id="rId4" r:href="rId14"/>
+                </v:shape>
+              </w:pict>
+            </w:r>
+            <w:r>
+              <w:rPr>
+                <w:rFonts w:ascii="Verdana" w:hAnsi="Verdana"/>
+                <w:sz w:val="24"/>
+                <w:szCs w:val="24"/>
+              </w:rPr>
+              <w:fldChar w:fldCharType="end"/>
+            </w:r>
+            <w:r>
+              <w:rPr>
+                <w:rStyle w:val="apple-converted-space"/>
+                <w:rFonts w:ascii="Verdana" w:hAnsi="Verdana"/>
+                <w:sz w:val="24"/>
+                <w:szCs w:val="24"/>
+              </w:rPr>
+              <w:t> </w:t>
+            </w:r>
+            <w:r>
+              <w:rPr>
+                <w:rFonts w:ascii="Verdana" w:hAnsi="Verdana"/>
+                <w:sz w:val="24"/>
+                <w:szCs w:val="24"/>
+              </w:rPr>
+              <w:t xml:space="preserve">Enfermedades De </w:t>
+            </w:r>
+            <w:proofErr w:type="spellStart"/>
+            <w:r>
+              <w:rPr>
+                <w:rFonts w:ascii="Verdana" w:hAnsi="Verdana"/>
+                <w:sz w:val="24"/>
+                <w:szCs w:val="24"/>
+              </w:rPr>
+              <w:t>Glandulas</w:t>
+            </w:r>
+            <w:proofErr w:type="spellEnd"/>
+            <w:r>
+              <w:rPr>
+                <w:rFonts w:ascii="Verdana" w:hAnsi="Verdana"/>
+                <w:sz w:val="24"/>
+                <w:szCs w:val="24"/>
+              </w:rPr>
+              <w:t xml:space="preserve"> Salivales</w:t>
+            </w:r>
+          </w:p>
+        </w:tc>
+        <w:tc>
+          <w:tcPr>
+            <w:tcW w:w="854" w:type="dxa"/>
+            <w:tcBorders>
+              <w:top w:val="outset" w:sz="6" w:space="0" w:color="auto"/>
+              <w:left w:val="outset" w:sz="6" w:space="0" w:color="auto"/>
+              <w:bottom w:val="outset" w:sz="6" w:space="0" w:color="auto"/>
+              <w:right w:val="outset" w:sz="6" w:space="0" w:color="auto"/>
+            </w:tcBorders>
+          </w:tcPr>
+          <w:p>
+            <w:pPr>
+              <w:spacing w:after="0" w:line="240" w:lineRule="auto"/>
+              <w:rPr>
+                <w:rFonts w:ascii="Verdana" w:eastAsia="Times New Roman" w:hAnsi="Verdana" w:cs="Times New Roman"/>
+                <w:sz w:val="24"/>
+                <w:szCs w:val="24"/>
+                <w:lang w:eastAsia="es-CO"/>
+              </w:rPr>
+            </w:pPr>
+          </w:p>
+        </w:tc>
+      </w:tr>
+      <w:tr>
+        <w:trPr>
+          <w:trHeight w:val="821"/>
+          <w:tblCellSpacing w:w="0" w:type="dxa"/>
+        </w:trPr>
+        <w:tc>
+          <w:tcPr>
+            <w:tcW w:w="4298" w:type="dxa"/>
+            <w:tcBorders>
+              <w:top w:val="outset" w:sz="6" w:space="0" w:color="auto"/>
+              <w:left w:val="outset" w:sz="6" w:space="0" w:color="auto"/>
+              <w:bottom w:val="outset" w:sz="6" w:space="0" w:color="auto"/>
+              <w:right w:val="outset" w:sz="6" w:space="0" w:color="auto"/>
+            </w:tcBorders>
+            <w:vAlign w:val="center"/>
+          </w:tcPr>
+          <w:p>
+            <w:pPr>
+              <w:rPr>
+                <w:rFonts w:ascii="Verdana" w:hAnsi="Verdana"/>
+                <w:sz w:val="24"/>
+                <w:szCs w:val="24"/>
+              </w:rPr>
+            </w:pPr>
+            <w:r>
+              <w:rPr>
+                <w:rFonts w:ascii="Verdana" w:hAnsi="Verdana"/>
+                <w:sz w:val="24"/>
+                <w:szCs w:val="24"/>
+              </w:rPr>
+              <w:fldChar w:fldCharType="begin"/>
+            </w:r>
+            <w:r>
+              <w:rPr>
+                <w:rFonts w:ascii="Verdana" w:hAnsi="Verdana"/>
+                <w:sz w:val="24"/>
+                <w:szCs w:val="24"/>
+              </w:rPr>
+              <w:instrText xml:space="preserve"> INCLUDEPICTURE "https://www.ciklos.com.co/ciklos/imagenes/flechaDerecha.gif" \* MERGEFORMATINET </w:instrText>
+            </w:r>
+            <w:r>
+              <w:rPr>
+                <w:rFonts w:ascii="Verdana" w:hAnsi="Verdana"/>
+                <w:sz w:val="24"/>
+                <w:szCs w:val="24"/>
+              </w:rPr>
+              <w:fldChar w:fldCharType="separate"/>
+            </w:r>
+            <w:r>
+              <w:rPr>
+                <w:rFonts w:ascii="Verdana" w:hAnsi="Verdana"/>
+                <w:sz w:val="24"/>
+                <w:szCs w:val="24"/>
+              </w:rPr>
+              <w:pict w14:anchorId="35AF0D90">
+                <v:shape id="_x0000_i1034" type="#_x0000_t75" alt="" style="width:5.25pt;height:5.25pt">
+                  <v:imagedata r:id="rId4" r:href="rId15"/>
+                </v:shape>
+              </w:pict>
+            </w:r>
+            <w:r>
+              <w:rPr>
+                <w:rFonts w:ascii="Verdana" w:hAnsi="Verdana"/>
+                <w:sz w:val="24"/>
+                <w:szCs w:val="24"/>
+              </w:rPr>
+              <w:fldChar w:fldCharType="end"/>
+            </w:r>
+            <w:r>
+              <w:rPr>
+                <w:rStyle w:val="apple-converted-space"/>
+                <w:rFonts w:ascii="Verdana" w:hAnsi="Verdana"/>
+                <w:sz w:val="24"/>
+                <w:szCs w:val="24"/>
+              </w:rPr>
+              <w:t> </w:t>
+            </w:r>
+            <w:r>
+              <w:rPr>
+                <w:rFonts w:ascii="Verdana" w:hAnsi="Verdana"/>
+                <w:sz w:val="24"/>
+                <w:szCs w:val="24"/>
+              </w:rPr>
+              <w:t>Alteraciones De Labios Y Mejillas</w:t>
+            </w:r>
+          </w:p>
+        </w:tc>
+        <w:tc>
+          <w:tcPr>
+            <w:tcW w:w="854" w:type="dxa"/>
+            <w:tcBorders>
+              <w:top w:val="outset" w:sz="6" w:space="0" w:color="auto"/>
+              <w:left w:val="outset" w:sz="6" w:space="0" w:color="auto"/>
+              <w:bottom w:val="outset" w:sz="6" w:space="0" w:color="auto"/>
+              <w:right w:val="outset" w:sz="6" w:space="0" w:color="auto"/>
+            </w:tcBorders>
+          </w:tcPr>
+          <w:p>
+            <w:pPr>
+              <w:spacing w:after="0" w:line="240" w:lineRule="auto"/>
+              <w:rPr>
+                <w:rFonts w:ascii="Verdana" w:eastAsia="Times New Roman" w:hAnsi="Verdana" w:cs="Times New Roman"/>
+                <w:sz w:val="24"/>
+                <w:szCs w:val="24"/>
+                <w:lang w:eastAsia="es-CO"/>
+              </w:rPr>
+            </w:pPr>
+          </w:p>
+        </w:tc>
+      </w:tr>
+      <w:tr>
+        <w:trPr>
+          <w:trHeight w:val="821"/>
+          <w:tblCellSpacing w:w="0" w:type="dxa"/>
+        </w:trPr>
+        <w:tc>
+          <w:tcPr>
+            <w:tcW w:w="4298" w:type="dxa"/>
+            <w:tcBorders>
+              <w:top w:val="outset" w:sz="6" w:space="0" w:color="auto"/>
+              <w:left w:val="outset" w:sz="6" w:space="0" w:color="auto"/>
+              <w:bottom w:val="outset" w:sz="6" w:space="0" w:color="auto"/>
+              <w:right w:val="outset" w:sz="6" w:space="0" w:color="auto"/>
+            </w:tcBorders>
+            <w:vAlign w:val="center"/>
+          </w:tcPr>
+          <w:p>
+            <w:pPr>
+              <w:rPr>
+                <w:rFonts w:ascii="Verdana" w:hAnsi="Verdana"/>
+                <w:sz w:val="24"/>
+                <w:szCs w:val="24"/>
+              </w:rPr>
+            </w:pPr>
+            <w:r>
+              <w:rPr>
+                <w:rFonts w:ascii="Verdana" w:hAnsi="Verdana"/>
+                <w:sz w:val="24"/>
+                <w:szCs w:val="24"/>
+              </w:rPr>
+              <w:fldChar w:fldCharType="begin"/>
+            </w:r>
+            <w:r>
+              <w:rPr>
+                <w:rFonts w:ascii="Verdana" w:hAnsi="Verdana"/>
+                <w:sz w:val="24"/>
+                <w:szCs w:val="24"/>
+              </w:rPr>
+              <w:instrText xml:space="preserve"> INCLUDEPICTURE "https://www.ciklos.com.co/ciklos/imagenes/flechaDerecha.gif" \* MERGEFORMATINET </w:instrText>
+            </w:r>
+            <w:r>
+              <w:rPr>
+                <w:rFonts w:ascii="Verdana" w:hAnsi="Verdana"/>
+                <w:sz w:val="24"/>
+                <w:szCs w:val="24"/>
+              </w:rPr>
+              <w:fldChar w:fldCharType="separate"/>
+            </w:r>
+            <w:r>
+              <w:rPr>
+                <w:rFonts w:ascii="Verdana" w:hAnsi="Verdana"/>
+                <w:sz w:val="24"/>
+                <w:szCs w:val="24"/>
+              </w:rPr>
+              <w:pict w14:anchorId="27CDA208">
+                <v:shape id="_x0000_i1035" type="#_x0000_t75" alt="" style="width:5.25pt;height:5.25pt">
+                  <v:imagedata r:id="rId4" r:href="rId16"/>
+                </v:shape>
+              </w:pict>
+            </w:r>
+            <w:r>
+              <w:rPr>
+                <w:rFonts w:ascii="Verdana" w:hAnsi="Verdana"/>
+                <w:sz w:val="24"/>
+                <w:szCs w:val="24"/>
+              </w:rPr>
+              <w:fldChar w:fldCharType="end"/>
+            </w:r>
+            <w:r>
+              <w:rPr>
+                <w:rStyle w:val="apple-converted-space"/>
+                <w:rFonts w:ascii="Verdana" w:hAnsi="Verdana"/>
+                <w:sz w:val="24"/>
+                <w:szCs w:val="24"/>
+              </w:rPr>
+              <w:t> </w:t>
+            </w:r>
+            <w:proofErr w:type="spellStart"/>
+            <w:r>
+              <w:rPr>
+                <w:rFonts w:ascii="Verdana" w:hAnsi="Verdana"/>
+                <w:sz w:val="24"/>
+                <w:szCs w:val="24"/>
+              </w:rPr>
+              <w:t>Patologias</w:t>
+            </w:r>
+            <w:proofErr w:type="spellEnd"/>
+            <w:r>
+              <w:rPr>
+                <w:rFonts w:ascii="Verdana" w:hAnsi="Verdana"/>
+                <w:sz w:val="24"/>
+                <w:szCs w:val="24"/>
+              </w:rPr>
+              <w:t xml:space="preserve"> De La Lengua</w:t>
+            </w:r>
+          </w:p>
+        </w:tc>
+        <w:tc>
+          <w:tcPr>
+            <w:tcW w:w="854" w:type="dxa"/>
+            <w:tcBorders>
+              <w:top w:val="outset" w:sz="6" w:space="0" w:color="auto"/>
+              <w:left w:val="outset" w:sz="6" w:space="0" w:color="auto"/>
+              <w:bottom w:val="outset" w:sz="6" w:space="0" w:color="auto"/>
+              <w:right w:val="outset" w:sz="6" w:space="0" w:color="auto"/>
+            </w:tcBorders>
+          </w:tcPr>
+          <w:p>
+            <w:pPr>
+              <w:spacing w:after="0" w:line="240" w:lineRule="auto"/>
+              <w:rPr>
+                <w:rFonts w:ascii="Verdana" w:eastAsia="Times New Roman" w:hAnsi="Verdana" w:cs="Times New Roman"/>
+                <w:sz w:val="24"/>
+                <w:szCs w:val="24"/>
+                <w:lang w:eastAsia="es-CO"/>
+              </w:rPr>
+            </w:pPr>
+          </w:p>
+        </w:tc>
+      </w:tr>
+      <w:tr>
+        <w:trPr>
+          <w:trHeight w:val="821"/>
+          <w:tblCellSpacing w:w="0" w:type="dxa"/>
+        </w:trPr>
+        <w:tc>
+          <w:tcPr>
+            <w:tcW w:w="4298" w:type="dxa"/>
+            <w:tcBorders>
+              <w:top w:val="outset" w:sz="6" w:space="0" w:color="auto"/>
+              <w:left w:val="outset" w:sz="6" w:space="0" w:color="auto"/>
+              <w:bottom w:val="outset" w:sz="6" w:space="0" w:color="auto"/>
+              <w:right w:val="outset" w:sz="6" w:space="0" w:color="auto"/>
+            </w:tcBorders>
+            <w:vAlign w:val="center"/>
+          </w:tcPr>
+          <w:p>
+            <w:pPr>
+              <w:rPr>
+                <w:rFonts w:ascii="Verdana" w:hAnsi="Verdana"/>
+                <w:sz w:val="24"/>
+                <w:szCs w:val="24"/>
+              </w:rPr>
+            </w:pPr>
+            <w:r>
+              <w:rPr>
+                <w:rFonts w:ascii="Verdana" w:hAnsi="Verdana"/>
+                <w:sz w:val="24"/>
+                <w:szCs w:val="24"/>
+              </w:rPr>
+              <w:fldChar w:fldCharType="begin"/>
+            </w:r>
+            <w:r>
+              <w:rPr>
+                <w:rFonts w:ascii="Verdana" w:hAnsi="Verdana"/>
+                <w:sz w:val="24"/>
+                <w:szCs w:val="24"/>
+              </w:rPr>
+              <w:instrText xml:space="preserve"> INCLUDEPICTURE "https://www.ciklos.com.co/ciklos/imagenes/flechaDerecha.gif" \* MERGEFORMATINET </w:instrText>
+            </w:r>
+            <w:r>
+              <w:rPr>
+                <w:rFonts w:ascii="Verdana" w:hAnsi="Verdana"/>
+                <w:sz w:val="24"/>
+                <w:szCs w:val="24"/>
+              </w:rPr>
+              <w:fldChar w:fldCharType="separate"/>
+            </w:r>
+            <w:r>
+              <w:rPr>
+                <w:rFonts w:ascii="Verdana" w:hAnsi="Verdana"/>
+                <w:sz w:val="24"/>
+                <w:szCs w:val="24"/>
+              </w:rPr>
+              <w:pict w14:anchorId="73C982AD">
+                <v:shape id="_x0000_i1036" type="#_x0000_t75" alt="" style="width:5.25pt;height:5.25pt">
+                  <v:imagedata r:id="rId4" r:href="rId17"/>
+                </v:shape>
+              </w:pict>
+            </w:r>
+            <w:r>
+              <w:rPr>
+                <w:rFonts w:ascii="Verdana" w:hAnsi="Verdana"/>
+                <w:sz w:val="24"/>
+                <w:szCs w:val="24"/>
+              </w:rPr>
+              <w:fldChar w:fldCharType="end"/>
+            </w:r>
+            <w:r>
+              <w:rPr>
+                <w:rStyle w:val="apple-converted-space"/>
+                <w:rFonts w:ascii="Verdana" w:hAnsi="Verdana"/>
+                <w:sz w:val="24"/>
+                <w:szCs w:val="24"/>
+              </w:rPr>
+              <w:t> </w:t>
+            </w:r>
+            <w:r>
+              <w:rPr>
+                <w:rFonts w:ascii="Verdana" w:hAnsi="Verdana"/>
+                <w:sz w:val="24"/>
+                <w:szCs w:val="24"/>
+              </w:rPr>
+              <w:t>Actividades De Promoción Y Prevención</w:t>
+            </w:r>
+          </w:p>
+        </w:tc>
+        <w:tc>
+          <w:tcPr>
+            <w:tcW w:w="854" w:type="dxa"/>
+            <w:tcBorders>
+              <w:top w:val="outset" w:sz="6" w:space="0" w:color="auto"/>
+              <w:left w:val="outset" w:sz="6" w:space="0" w:color="auto"/>
+              <w:bottom w:val="outset" w:sz="6" w:space="0" w:color="auto"/>
+              <w:right w:val="outset" w:sz="6" w:space="0" w:color="auto"/>
+            </w:tcBorders>
+          </w:tcPr>
+          <w:p>
+            <w:pPr>
+              <w:spacing w:after="0" w:line="240" w:lineRule="auto"/>
+              <w:rPr>
+                <w:rFonts w:ascii="Verdana" w:eastAsia="Times New Roman" w:hAnsi="Verdana" w:cs="Times New Roman"/>
+                <w:sz w:val="24"/>
+                <w:szCs w:val="24"/>
+                <w:lang w:eastAsia="es-CO"/>
+              </w:rPr>
+            </w:pPr>
+          </w:p>
+        </w:tc>
+      </w:tr>
+      <w:tr>
+        <w:trPr>
+          <w:trHeight w:val="821"/>
+          <w:tblCellSpacing w:w="0" w:type="dxa"/>
+        </w:trPr>
+        <w:tc>
+          <w:tcPr>
+            <w:tcW w:w="4298" w:type="dxa"/>
+            <w:tcBorders>
+              <w:top w:val="outset" w:sz="6" w:space="0" w:color="auto"/>
+              <w:left w:val="outset" w:sz="6" w:space="0" w:color="auto"/>
+              <w:bottom w:val="outset" w:sz="6" w:space="0" w:color="auto"/>
+              <w:right w:val="outset" w:sz="6" w:space="0" w:color="auto"/>
+            </w:tcBorders>
+            <w:vAlign w:val="center"/>
+          </w:tcPr>
+          <w:p>
+            <w:pPr>
+              <w:rPr>
+                <w:rFonts w:ascii="Verdana" w:hAnsi="Verdana"/>
+                <w:sz w:val="24"/>
+                <w:szCs w:val="24"/>
+              </w:rPr>
+            </w:pPr>
+            <w:r>
+              <w:rPr>
+                <w:rFonts w:ascii="Verdana" w:hAnsi="Verdana"/>
+                <w:sz w:val="24"/>
+                <w:szCs w:val="24"/>
+              </w:rPr>
+              <w:fldChar w:fldCharType="begin"/>
+            </w:r>
+            <w:r>
+              <w:rPr>
+                <w:rFonts w:ascii="Verdana" w:hAnsi="Verdana"/>
+                <w:sz w:val="24"/>
+                <w:szCs w:val="24"/>
+              </w:rPr>
+              <w:instrText xml:space="preserve"> INCLUDEPICTURE "https://www.ciklos.com.co/ciklos/imagenes/flechaDerecha.gif" \* MERGEFORMATINET </w:instrText>
+            </w:r>
+            <w:r>
+              <w:rPr>
+                <w:rFonts w:ascii="Verdana" w:hAnsi="Verdana"/>
+                <w:sz w:val="24"/>
+                <w:szCs w:val="24"/>
+              </w:rPr>
+              <w:fldChar w:fldCharType="separate"/>
+            </w:r>
+            <w:r>
+              <w:rPr>
+                <w:rFonts w:ascii="Verdana" w:hAnsi="Verdana"/>
+                <w:sz w:val="24"/>
+                <w:szCs w:val="24"/>
+              </w:rPr>
+              <w:pict w14:anchorId="6B8C2FBA">
+                <v:shape id="_x0000_i1037" type="#_x0000_t75" alt="" style="width:5.25pt;height:5.25pt">
+                  <v:imagedata r:id="rId4" r:href="rId18"/>
+                </v:shape>
+              </w:pict>
+            </w:r>
+            <w:r>
+              <w:rPr>
+                <w:rFonts w:ascii="Verdana" w:hAnsi="Verdana"/>
+                <w:sz w:val="24"/>
+                <w:szCs w:val="24"/>
+              </w:rPr>
+              <w:fldChar w:fldCharType="end"/>
+            </w:r>
+            <w:r>
+              <w:rPr>
+                <w:rStyle w:val="apple-converted-space"/>
+                <w:rFonts w:ascii="Verdana" w:hAnsi="Verdana"/>
+                <w:sz w:val="24"/>
+                <w:szCs w:val="24"/>
+              </w:rPr>
+              <w:t> </w:t>
+            </w:r>
+            <w:r>
+              <w:rPr>
+                <w:rFonts w:ascii="Verdana" w:hAnsi="Verdana"/>
+                <w:sz w:val="24"/>
+                <w:szCs w:val="24"/>
+              </w:rPr>
+              <w:t>Diente Ausente</w:t>
+            </w:r>
+          </w:p>
+        </w:tc>
+        <w:tc>
+          <w:tcPr>
+            <w:tcW w:w="854" w:type="dxa"/>
+            <w:tcBorders>
+              <w:top w:val="outset" w:sz="6" w:space="0" w:color="auto"/>
+              <w:left w:val="outset" w:sz="6" w:space="0" w:color="auto"/>
+              <w:bottom w:val="outset" w:sz="6" w:space="0" w:color="auto"/>
+              <w:right w:val="outset" w:sz="6" w:space="0" w:color="auto"/>
+            </w:tcBorders>
+          </w:tcPr>
+          <w:p>
+            <w:pPr>
+              <w:spacing w:after="0" w:line="240" w:lineRule="auto"/>
+              <w:rPr>
+                <w:rFonts w:ascii="Verdana" w:eastAsia="Times New Roman" w:hAnsi="Verdana" w:cs="Times New Roman"/>
+                <w:sz w:val="24"/>
+                <w:szCs w:val="24"/>
+                <w:lang w:eastAsia="es-CO"/>
+              </w:rPr>
+            </w:pPr>
+          </w:p>
+        </w:tc>
+      </w:tr>
+      <w:tr>
+        <w:trPr>
+          <w:trHeight w:val="821"/>
+          <w:tblCellSpacing w:w="0" w:type="dxa"/>
+        </w:trPr>
+        <w:tc>
+          <w:tcPr>
+            <w:tcW w:w="4298" w:type="dxa"/>
+            <w:tcBorders>
+              <w:top w:val="outset" w:sz="6" w:space="0" w:color="auto"/>
+              <w:left w:val="outset" w:sz="6" w:space="0" w:color="auto"/>
+              <w:bottom w:val="outset" w:sz="6" w:space="0" w:color="auto"/>
+              <w:right w:val="outset" w:sz="6" w:space="0" w:color="auto"/>
+            </w:tcBorders>
+            <w:vAlign w:val="center"/>
+          </w:tcPr>
+          <w:p>
+            <w:pPr>
+              <w:rPr>
+                <w:rFonts w:ascii="Verdana" w:hAnsi="Verdana"/>
+                <w:sz w:val="24"/>
+                <w:szCs w:val="24"/>
+              </w:rPr>
+            </w:pPr>
+            <w:r>
+              <w:rPr>
+                <w:rFonts w:ascii="Verdana" w:hAnsi="Verdana"/>
+                <w:sz w:val="24"/>
+                <w:szCs w:val="24"/>
+              </w:rPr>
+              <w:fldChar w:fldCharType="begin"/>
+            </w:r>
+            <w:r>
+              <w:rPr>
+                <w:rFonts w:ascii="Verdana" w:hAnsi="Verdana"/>
+                <w:sz w:val="24"/>
+                <w:szCs w:val="24"/>
+              </w:rPr>
+              <w:instrText xml:space="preserve"> INCLUDEPICTURE "https://www.ciklos.com.co/ciklos/imagenes/flechaDerecha.gif" \* MERGEFORMATINET </w:instrText>
+            </w:r>
+            <w:r>
+              <w:rPr>
+                <w:rFonts w:ascii="Verdana" w:hAnsi="Verdana"/>
+                <w:sz w:val="24"/>
+                <w:szCs w:val="24"/>
+              </w:rPr>
+              <w:fldChar w:fldCharType="separate"/>
+            </w:r>
+            <w:r>
+              <w:rPr>
+                <w:rFonts w:ascii="Verdana" w:hAnsi="Verdana"/>
+                <w:sz w:val="24"/>
+                <w:szCs w:val="24"/>
+              </w:rPr>
+              <w:pict w14:anchorId="0757F058">
+                <v:shape id="_x0000_i1038" type="#_x0000_t75" alt="" style="width:5.25pt;height:5.25pt">
+                  <v:imagedata r:id="rId4" r:href="rId19"/>
+                </v:shape>
+              </w:pict>
+            </w:r>
+            <w:r>
+              <w:rPr>
+                <w:rFonts w:ascii="Verdana" w:hAnsi="Verdana"/>
+                <w:sz w:val="24"/>
+                <w:szCs w:val="24"/>
+              </w:rPr>
+              <w:fldChar w:fldCharType="end"/>
+            </w:r>
+            <w:r>
+              <w:rPr>
+                <w:rStyle w:val="apple-converted-space"/>
+                <w:rFonts w:ascii="Verdana" w:hAnsi="Verdana"/>
+                <w:sz w:val="24"/>
+                <w:szCs w:val="24"/>
+              </w:rPr>
+              <w:t> </w:t>
+            </w:r>
+            <w:r>
+              <w:rPr>
+                <w:rFonts w:ascii="Verdana" w:hAnsi="Verdana"/>
+                <w:sz w:val="24"/>
+                <w:szCs w:val="24"/>
+              </w:rPr>
+              <w:t>Fijación A La Estructura Dentaria</w:t>
+            </w:r>
+          </w:p>
+        </w:tc>
+        <w:tc>
+          <w:tcPr>
+            <w:tcW w:w="854" w:type="dxa"/>
+            <w:tcBorders>
+              <w:top w:val="outset" w:sz="6" w:space="0" w:color="auto"/>
+              <w:left w:val="outset" w:sz="6" w:space="0" w:color="auto"/>
+              <w:bottom w:val="outset" w:sz="6" w:space="0" w:color="auto"/>
+              <w:right w:val="outset" w:sz="6" w:space="0" w:color="auto"/>
+            </w:tcBorders>
+          </w:tcPr>
+          <w:p>
+            <w:pPr>
+              <w:spacing w:after="0" w:line="240" w:lineRule="auto"/>
+              <w:rPr>
+                <w:rFonts w:ascii="Verdana" w:eastAsia="Times New Roman" w:hAnsi="Verdana" w:cs="Times New Roman"/>
+                <w:sz w:val="24"/>
+                <w:szCs w:val="24"/>
+                <w:lang w:eastAsia="es-CO"/>
+              </w:rPr>
+            </w:pPr>
+          </w:p>
+        </w:tc>
+      </w:tr>
+    </w:tbl>
+    <w:p/>
+    <w:tbl>
+      <w:tblPr>
+        <w:tblW w:w="5148" w:type="dxa"/>
+        <w:tblCellSpacing w:w="0" w:type="dxa"/>
+        <w:tblBorders>
+          <w:top w:val="outset" w:sz="6" w:space="0" w:color="auto"/>
+          <w:left w:val="outset" w:sz="6" w:space="0" w:color="auto"/>
+          <w:bottom w:val="outset" w:sz="6" w:space="0" w:color="auto"/>
+          <w:right w:val="outset" w:sz="6" w:space="0" w:color="auto"/>
+        </w:tblBorders>
+        <w:tblCellMar>
+          <w:top w:w="30" w:type="dxa"/>
+          <w:left w:w="30" w:type="dxa"/>
+          <w:bottom w:w="30" w:type="dxa"/>
+          <w:right w:w="30" w:type="dxa"/>
+        </w:tblCellMar>
+        <w:tblLook w:val="04A0" w:firstRow="1" w:lastRow="0" w:firstColumn="1" w:lastColumn="0" w:noHBand="0" w:noVBand="1"/>
+      </w:tblPr>
+      <w:tblGrid>
+        <w:gridCol w:w="4298"/>
+        <w:gridCol w:w="850"/>
+      </w:tblGrid>
+      <w:tr>
+        <w:trPr>
+          <w:trHeight w:val="821"/>
+          <w:tblCellSpacing w:w="0" w:type="dxa"/>
+        </w:trPr>
+        <w:tc>
+          <w:tcPr>
+            <w:tcW w:w="4298" w:type="dxa"/>
+            <w:tcBorders>
+              <w:top w:val="outset" w:sz="6" w:space="0" w:color="auto"/>
+              <w:left w:val="outset" w:sz="6" w:space="0" w:color="auto"/>
+              <w:bottom w:val="outset" w:sz="6" w:space="0" w:color="auto"/>
+              <w:right w:val="outset" w:sz="6" w:space="0" w:color="auto"/>
+            </w:tcBorders>
+            <w:vAlign w:val="center"/>
+          </w:tcPr>
+          <w:p>
+            <w:pPr>
+              <w:rPr>
+                <w:rFonts w:ascii="Verdana" w:hAnsi="Verdana"/>
+                <w:sz w:val="24"/>
+                <w:szCs w:val="24"/>
+              </w:rPr>
+            </w:pPr>
+            <w:r>
+              <w:rPr>
+                <w:rFonts w:ascii="Verdana" w:hAnsi="Verdana"/>
+                <w:sz w:val="24"/>
+                <w:szCs w:val="24"/>
+              </w:rPr>
+              <w:lastRenderedPageBreak/>
+              <w:fldChar w:fldCharType="begin"/>
+            </w:r>
+            <w:r>
+              <w:rPr>
+                <w:rFonts w:ascii="Verdana" w:hAnsi="Verdana"/>
+                <w:sz w:val="24"/>
+                <w:szCs w:val="24"/>
+              </w:rPr>
+              <w:instrText xml:space="preserve"> INCLUDEPICTURE "https://www.ciklos.com.co/ciklos/imagenes/flechaDerecha.gif" \* MERGEFORMATINET </w:instrText>
+            </w:r>
+            <w:r>
+              <w:rPr>
+                <w:rFonts w:ascii="Verdana" w:hAnsi="Verdana"/>
+                <w:sz w:val="24"/>
+                <w:szCs w:val="24"/>
+              </w:rPr>
+              <w:fldChar w:fldCharType="separate"/>
+            </w:r>
+            <w:r>
+              <w:rPr>
+                <w:rFonts w:ascii="Verdana" w:hAnsi="Verdana"/>
+                <w:sz w:val="24"/>
+                <w:szCs w:val="24"/>
+              </w:rPr>
+              <w:pict w14:anchorId="3020B2DC">
+                <v:shape id="_x0000_i1039" type="#_x0000_t75" alt="" style="width:5.25pt;height:5.25pt">
+                  <v:imagedata r:id="rId4" r:href="rId20"/>
+                </v:shape>
+              </w:pict>
+            </w:r>
+            <w:r>
+              <w:rPr>
+                <w:rFonts w:ascii="Verdana" w:hAnsi="Verdana"/>
+                <w:sz w:val="24"/>
+                <w:szCs w:val="24"/>
+              </w:rPr>
+              <w:fldChar w:fldCharType="end"/>
+            </w:r>
+            <w:r>
+              <w:rPr>
+                <w:rStyle w:val="apple-converted-space"/>
+                <w:rFonts w:ascii="Verdana" w:hAnsi="Verdana"/>
+                <w:sz w:val="24"/>
+                <w:szCs w:val="24"/>
+              </w:rPr>
+              <w:t> </w:t>
+            </w:r>
+            <w:proofErr w:type="spellStart"/>
+            <w:r>
+              <w:rPr>
+                <w:rFonts w:ascii="Verdana" w:hAnsi="Verdana"/>
+                <w:sz w:val="24"/>
+                <w:szCs w:val="24"/>
+              </w:rPr>
+              <w:t>Prevencion</w:t>
+            </w:r>
+            <w:proofErr w:type="spellEnd"/>
+          </w:p>
+        </w:tc>
+        <w:tc>
+          <w:tcPr>
+            <w:tcW w:w="850" w:type="dxa"/>
+            <w:tcBorders>
+              <w:top w:val="outset" w:sz="6" w:space="0" w:color="auto"/>
+              <w:left w:val="outset" w:sz="6" w:space="0" w:color="auto"/>
+              <w:bottom w:val="outset" w:sz="6" w:space="0" w:color="auto"/>
+              <w:right w:val="outset" w:sz="6" w:space="0" w:color="auto"/>
+            </w:tcBorders>
+          </w:tcPr>
+          <w:p>
+            <w:pPr>
+              <w:spacing w:after="0" w:line="240" w:lineRule="auto"/>
+              <w:rPr>
+                <w:rFonts w:ascii="Verdana" w:eastAsia="Times New Roman" w:hAnsi="Verdana" w:cs="Times New Roman"/>
+                <w:sz w:val="24"/>
+                <w:szCs w:val="24"/>
+                <w:lang w:eastAsia="es-CO"/>
+              </w:rPr>
+            </w:pPr>
+          </w:p>
+        </w:tc>
+      </w:tr>
+      <w:tr>
+        <w:trPr>
+          <w:trHeight w:val="821"/>
+          <w:tblCellSpacing w:w="0" w:type="dxa"/>
+        </w:trPr>
+        <w:tc>
+          <w:tcPr>
+            <w:tcW w:w="4298" w:type="dxa"/>
+            <w:tcBorders>
+              <w:top w:val="outset" w:sz="6" w:space="0" w:color="auto"/>
+              <w:left w:val="outset" w:sz="6" w:space="0" w:color="auto"/>
+              <w:bottom w:val="outset" w:sz="6" w:space="0" w:color="auto"/>
+              <w:right w:val="outset" w:sz="6" w:space="0" w:color="auto"/>
+            </w:tcBorders>
+            <w:vAlign w:val="center"/>
+          </w:tcPr>
+          <w:p>
+            <w:pPr>
+              <w:rPr>
+                <w:rFonts w:ascii="Verdana" w:hAnsi="Verdana"/>
+                <w:sz w:val="24"/>
+                <w:szCs w:val="24"/>
+              </w:rPr>
+            </w:pPr>
+            <w:r>
+              <w:rPr>
+                <w:rFonts w:ascii="Verdana" w:hAnsi="Verdana"/>
+                <w:sz w:val="24"/>
+                <w:szCs w:val="24"/>
+              </w:rPr>
+              <w:fldChar w:fldCharType="begin"/>
+            </w:r>
+            <w:r>
+              <w:rPr>
+                <w:rFonts w:ascii="Verdana" w:hAnsi="Verdana"/>
+                <w:sz w:val="24"/>
+                <w:szCs w:val="24"/>
+              </w:rPr>
+              <w:instrText xml:space="preserve"> INCLUDEPICTURE "https://www.ciklos.com.co/ciklos/imagenes/flechaDerecha.gif" \* MERGEFORMATINET </w:instrText>
+            </w:r>
+            <w:r>
+              <w:rPr>
+                <w:rFonts w:ascii="Verdana" w:hAnsi="Verdana"/>
+                <w:sz w:val="24"/>
+                <w:szCs w:val="24"/>
+              </w:rPr>
+              <w:fldChar w:fldCharType="separate"/>
+            </w:r>
+            <w:r>
+              <w:rPr>
+                <w:rFonts w:ascii="Verdana" w:hAnsi="Verdana"/>
+                <w:sz w:val="24"/>
+                <w:szCs w:val="24"/>
+              </w:rPr>
+              <w:pict w14:anchorId="7E2AD037">
+                <v:shape id="_x0000_i1040" type="#_x0000_t75" alt="" style="width:5.25pt;height:5.25pt">
+                  <v:imagedata r:id="rId4" r:href="rId21"/>
+                </v:shape>
+              </w:pict>
+            </w:r>
+            <w:r>
+              <w:rPr>
+                <w:rFonts w:ascii="Verdana" w:hAnsi="Verdana"/>
+                <w:sz w:val="24"/>
+                <w:szCs w:val="24"/>
+              </w:rPr>
+              <w:fldChar w:fldCharType="end"/>
+            </w:r>
+            <w:r>
+              <w:rPr>
+                <w:rStyle w:val="apple-converted-space"/>
+                <w:rFonts w:ascii="Verdana" w:hAnsi="Verdana"/>
+                <w:sz w:val="24"/>
+                <w:szCs w:val="24"/>
+              </w:rPr>
+              <w:t> </w:t>
+            </w:r>
+            <w:proofErr w:type="spellStart"/>
+            <w:r>
+              <w:rPr>
+                <w:rFonts w:ascii="Verdana" w:hAnsi="Verdana"/>
+                <w:sz w:val="24"/>
+                <w:szCs w:val="24"/>
+              </w:rPr>
+              <w:t>Radiologia</w:t>
+            </w:r>
+            <w:proofErr w:type="spellEnd"/>
+          </w:p>
+        </w:tc>
+        <w:tc>
+          <w:tcPr>
+            <w:tcW w:w="850" w:type="dxa"/>
+            <w:tcBorders>
+              <w:top w:val="outset" w:sz="6" w:space="0" w:color="auto"/>
+              <w:left w:val="outset" w:sz="6" w:space="0" w:color="auto"/>
+              <w:bottom w:val="outset" w:sz="6" w:space="0" w:color="auto"/>
+              <w:right w:val="outset" w:sz="6" w:space="0" w:color="auto"/>
+            </w:tcBorders>
+          </w:tcPr>
+          <w:p>
+            <w:pPr>
+              <w:spacing w:after="0" w:line="240" w:lineRule="auto"/>
+              <w:rPr>
+                <w:rFonts w:ascii="Verdana" w:eastAsia="Times New Roman" w:hAnsi="Verdana" w:cs="Times New Roman"/>
+                <w:sz w:val="24"/>
+                <w:szCs w:val="24"/>
+                <w:lang w:eastAsia="es-CO"/>
+              </w:rPr>
+            </w:pPr>
+          </w:p>
+        </w:tc>
+      </w:tr>
+      <w:tr>
+        <w:trPr>
+          <w:trHeight w:val="881"/>
+          <w:tblCellSpacing w:w="0" w:type="dxa"/>
+        </w:trPr>
+        <w:tc>
+          <w:tcPr>
+            <w:tcW w:w="4298" w:type="dxa"/>
+            <w:tcBorders>
+              <w:top w:val="outset" w:sz="6" w:space="0" w:color="auto"/>
+              <w:left w:val="outset" w:sz="6" w:space="0" w:color="auto"/>
+              <w:bottom w:val="outset" w:sz="6" w:space="0" w:color="auto"/>
+              <w:right w:val="outset" w:sz="6" w:space="0" w:color="auto"/>
+            </w:tcBorders>
+            <w:vAlign w:val="center"/>
+          </w:tcPr>
+          <w:p>
+            <w:pPr>
+              <w:rPr>
+                <w:rFonts w:ascii="Verdana" w:hAnsi="Verdana"/>
+                <w:sz w:val="24"/>
+                <w:szCs w:val="24"/>
+              </w:rPr>
+            </w:pPr>
+            <w:r>
+              <w:rPr>
+                <w:rFonts w:ascii="Verdana" w:hAnsi="Verdana"/>
+                <w:sz w:val="24"/>
+                <w:szCs w:val="24"/>
+              </w:rPr>
+              <w:fldChar w:fldCharType="begin"/>
+            </w:r>
+            <w:r>
+              <w:rPr>
+                <w:rFonts w:ascii="Verdana" w:hAnsi="Verdana"/>
+                <w:sz w:val="24"/>
+                <w:szCs w:val="24"/>
+              </w:rPr>
+              <w:instrText xml:space="preserve"> INCLUDEPICTURE "https://www.ciklos.com.co/ciklos/imagenes/flechaDerecha.gif" \* MERGEFORMATINET </w:instrText>
+            </w:r>
+            <w:r>
+              <w:rPr>
+                <w:rFonts w:ascii="Verdana" w:hAnsi="Verdana"/>
+                <w:sz w:val="24"/>
+                <w:szCs w:val="24"/>
+              </w:rPr>
+              <w:fldChar w:fldCharType="separate"/>
+            </w:r>
+            <w:r>
+              <w:rPr>
+                <w:rFonts w:ascii="Verdana" w:hAnsi="Verdana"/>
+                <w:sz w:val="24"/>
+                <w:szCs w:val="24"/>
+              </w:rPr>
+              <w:pict w14:anchorId="70E55895">
+                <v:shape id="_x0000_i1041" type="#_x0000_t75" alt="" style="width:5.25pt;height:5.25pt">
+                  <v:imagedata r:id="rId4" r:href="rId22"/>
+                </v:shape>
+              </w:pict>
+            </w:r>
+            <w:r>
+              <w:rPr>
+                <w:rFonts w:ascii="Verdana" w:hAnsi="Verdana"/>
+                <w:sz w:val="24"/>
+                <w:szCs w:val="24"/>
+              </w:rPr>
+              <w:fldChar w:fldCharType="end"/>
+            </w:r>
+            <w:r>
+              <w:rPr>
+                <w:rStyle w:val="apple-converted-space"/>
+                <w:rFonts w:ascii="Verdana" w:hAnsi="Verdana"/>
+                <w:sz w:val="24"/>
+                <w:szCs w:val="24"/>
+              </w:rPr>
+              <w:t> </w:t>
+            </w:r>
+            <w:proofErr w:type="spellStart"/>
+            <w:r>
+              <w:rPr>
+                <w:rFonts w:ascii="Verdana" w:hAnsi="Verdana"/>
+                <w:sz w:val="24"/>
+                <w:szCs w:val="24"/>
+              </w:rPr>
+              <w:t>Exodoncia</w:t>
+            </w:r>
+            <w:proofErr w:type="spellEnd"/>
+            <w:r>
+              <w:rPr>
+                <w:rFonts w:ascii="Verdana" w:hAnsi="Verdana"/>
+                <w:sz w:val="24"/>
+                <w:szCs w:val="24"/>
+              </w:rPr>
+              <w:t xml:space="preserve"> Y </w:t>
+            </w:r>
+            <w:proofErr w:type="spellStart"/>
+            <w:r>
+              <w:rPr>
+                <w:rFonts w:ascii="Verdana" w:hAnsi="Verdana"/>
+                <w:sz w:val="24"/>
+                <w:szCs w:val="24"/>
+              </w:rPr>
+              <w:t>Cx</w:t>
+            </w:r>
+            <w:proofErr w:type="spellEnd"/>
+            <w:r>
+              <w:rPr>
+                <w:rFonts w:ascii="Verdana" w:hAnsi="Verdana"/>
+                <w:sz w:val="24"/>
+                <w:szCs w:val="24"/>
+              </w:rPr>
+              <w:t>.</w:t>
+            </w:r>
+          </w:p>
+        </w:tc>
+        <w:tc>
+          <w:tcPr>
+            <w:tcW w:w="850" w:type="dxa"/>
+            <w:tcBorders>
+              <w:top w:val="outset" w:sz="6" w:space="0" w:color="auto"/>
+              <w:left w:val="outset" w:sz="6" w:space="0" w:color="auto"/>
+              <w:bottom w:val="outset" w:sz="6" w:space="0" w:color="auto"/>
+              <w:right w:val="outset" w:sz="6" w:space="0" w:color="auto"/>
+            </w:tcBorders>
+          </w:tcPr>
+          <w:p>
+            <w:pPr>
+              <w:spacing w:after="0" w:line="240" w:lineRule="auto"/>
+              <w:rPr>
+                <w:rFonts w:ascii="Verdana" w:eastAsia="Times New Roman" w:hAnsi="Verdana" w:cs="Times New Roman"/>
+                <w:sz w:val="24"/>
+                <w:szCs w:val="24"/>
+                <w:lang w:eastAsia="es-CO"/>
+              </w:rPr>
+            </w:pPr>
+          </w:p>
+        </w:tc>
+      </w:tr>
+      <w:tr>
+        <w:trPr>
+          <w:trHeight w:val="821"/>
+          <w:tblCellSpacing w:w="0" w:type="dxa"/>
+        </w:trPr>
+        <w:tc>
+          <w:tcPr>
+            <w:tcW w:w="4298" w:type="dxa"/>
+            <w:tcBorders>
+              <w:top w:val="outset" w:sz="6" w:space="0" w:color="auto"/>
+              <w:left w:val="outset" w:sz="6" w:space="0" w:color="auto"/>
+              <w:bottom w:val="outset" w:sz="6" w:space="0" w:color="auto"/>
+              <w:right w:val="outset" w:sz="6" w:space="0" w:color="auto"/>
+            </w:tcBorders>
+            <w:vAlign w:val="center"/>
+          </w:tcPr>
+          <w:p>
+            <w:pPr>
+              <w:rPr>
+                <w:rFonts w:ascii="Verdana" w:hAnsi="Verdana"/>
+                <w:sz w:val="24"/>
+                <w:szCs w:val="24"/>
+              </w:rPr>
+            </w:pPr>
+            <w:r>
+              <w:rPr>
+                <w:rFonts w:ascii="Verdana" w:hAnsi="Verdana"/>
+                <w:sz w:val="24"/>
+                <w:szCs w:val="24"/>
+              </w:rPr>
+              <w:fldChar w:fldCharType="begin"/>
+            </w:r>
+            <w:r>
+              <w:rPr>
+                <w:rFonts w:ascii="Verdana" w:hAnsi="Verdana"/>
+                <w:sz w:val="24"/>
+                <w:szCs w:val="24"/>
+              </w:rPr>
+              <w:instrText xml:space="preserve"> INCLUDEPICTURE "https://www.ciklos.com.co/ciklos/imagenes/flechaDerecha.gif" \* MERGEFORMATINET </w:instrText>
+            </w:r>
+            <w:r>
+              <w:rPr>
+                <w:rFonts w:ascii="Verdana" w:hAnsi="Verdana"/>
+                <w:sz w:val="24"/>
+                <w:szCs w:val="24"/>
+              </w:rPr>
+              <w:fldChar w:fldCharType="separate"/>
+            </w:r>
+            <w:r>
+              <w:rPr>
+                <w:rFonts w:ascii="Verdana" w:hAnsi="Verdana"/>
+                <w:sz w:val="24"/>
+                <w:szCs w:val="24"/>
+              </w:rPr>
+              <w:pict w14:anchorId="50C7E95A">
+                <v:shape id="_x0000_i1042" type="#_x0000_t75" alt="" style="width:5.25pt;height:5.25pt">
+                  <v:imagedata r:id="rId4" r:href="rId23"/>
+                </v:shape>
+              </w:pict>
+            </w:r>
+            <w:r>
+              <w:rPr>
+                <w:rFonts w:ascii="Verdana" w:hAnsi="Verdana"/>
+                <w:sz w:val="24"/>
+                <w:szCs w:val="24"/>
+              </w:rPr>
+              <w:fldChar w:fldCharType="end"/>
+            </w:r>
+            <w:r>
+              <w:rPr>
+                <w:rStyle w:val="apple-converted-space"/>
+                <w:rFonts w:ascii="Verdana" w:hAnsi="Verdana"/>
+                <w:sz w:val="24"/>
+                <w:szCs w:val="24"/>
+              </w:rPr>
+              <w:t> </w:t>
+            </w:r>
+            <w:r>
+              <w:rPr>
+                <w:rFonts w:ascii="Verdana" w:hAnsi="Verdana"/>
+                <w:sz w:val="24"/>
+                <w:szCs w:val="24"/>
+              </w:rPr>
+              <w:t>Operatoria</w:t>
+            </w:r>
+          </w:p>
+        </w:tc>
+        <w:tc>
+          <w:tcPr>
+            <w:tcW w:w="850" w:type="dxa"/>
+            <w:tcBorders>
+              <w:top w:val="outset" w:sz="6" w:space="0" w:color="auto"/>
+              <w:left w:val="outset" w:sz="6" w:space="0" w:color="auto"/>
+              <w:bottom w:val="outset" w:sz="6" w:space="0" w:color="auto"/>
+              <w:right w:val="outset" w:sz="6" w:space="0" w:color="auto"/>
+            </w:tcBorders>
+          </w:tcPr>
+          <w:p>
+            <w:pPr>
+              <w:spacing w:after="0" w:line="240" w:lineRule="auto"/>
+              <w:rPr>
+                <w:rFonts w:ascii="Verdana" w:eastAsia="Times New Roman" w:hAnsi="Verdana" w:cs="Times New Roman"/>
+                <w:sz w:val="24"/>
+                <w:szCs w:val="24"/>
+                <w:lang w:eastAsia="es-CO"/>
+              </w:rPr>
+            </w:pPr>
+          </w:p>
+        </w:tc>
+      </w:tr>
+      <w:tr>
+        <w:trPr>
+          <w:trHeight w:val="821"/>
+          <w:tblCellSpacing w:w="0" w:type="dxa"/>
+        </w:trPr>
+        <w:tc>
+          <w:tcPr>
+            <w:tcW w:w="4298" w:type="dxa"/>
+            <w:tcBorders>
+              <w:top w:val="outset" w:sz="6" w:space="0" w:color="auto"/>
+              <w:left w:val="outset" w:sz="6" w:space="0" w:color="auto"/>
+              <w:bottom w:val="outset" w:sz="6" w:space="0" w:color="auto"/>
+              <w:right w:val="outset" w:sz="6" w:space="0" w:color="auto"/>
+            </w:tcBorders>
+            <w:vAlign w:val="center"/>
+          </w:tcPr>
+          <w:p>
+            <w:pPr>
+              <w:rPr>
+                <w:rFonts w:ascii="Verdana" w:hAnsi="Verdana"/>
+                <w:sz w:val="24"/>
+                <w:szCs w:val="24"/>
+              </w:rPr>
+            </w:pPr>
+            <w:r>
+              <w:rPr>
+                <w:rFonts w:ascii="Verdana" w:hAnsi="Verdana"/>
+                <w:sz w:val="24"/>
+                <w:szCs w:val="24"/>
+              </w:rPr>
+              <w:fldChar w:fldCharType="begin"/>
+            </w:r>
+            <w:r>
+              <w:rPr>
+                <w:rFonts w:ascii="Verdana" w:hAnsi="Verdana"/>
+                <w:sz w:val="24"/>
+                <w:szCs w:val="24"/>
+              </w:rPr>
+              <w:instrText xml:space="preserve"> INCLUDEPICTURE "https://www.ciklos.com.co/ciklos/imagenes/flechaDerecha.gif" \* MERGEFORMATINET </w:instrText>
+            </w:r>
+            <w:r>
+              <w:rPr>
+                <w:rFonts w:ascii="Verdana" w:hAnsi="Verdana"/>
+                <w:sz w:val="24"/>
+                <w:szCs w:val="24"/>
+              </w:rPr>
+              <w:fldChar w:fldCharType="separate"/>
+            </w:r>
+            <w:r>
+              <w:rPr>
+                <w:rFonts w:ascii="Verdana" w:hAnsi="Verdana"/>
+                <w:sz w:val="24"/>
+                <w:szCs w:val="24"/>
+              </w:rPr>
+              <w:pict w14:anchorId="365AB4FD">
+                <v:shape id="_x0000_i1043" type="#_x0000_t75" alt="" style="width:5.25pt;height:5.25pt">
+                  <v:imagedata r:id="rId4" r:href="rId24"/>
+                </v:shape>
+              </w:pict>
+            </w:r>
+            <w:r>
+              <w:rPr>
+                <w:rFonts w:ascii="Verdana" w:hAnsi="Verdana"/>
+                <w:sz w:val="24"/>
+                <w:szCs w:val="24"/>
+              </w:rPr>
+              <w:fldChar w:fldCharType="end"/>
+            </w:r>
+            <w:r>
+              <w:rPr>
+                <w:rStyle w:val="apple-converted-space"/>
+                <w:rFonts w:ascii="Verdana" w:hAnsi="Verdana"/>
+                <w:sz w:val="24"/>
+                <w:szCs w:val="24"/>
+              </w:rPr>
+              <w:t> </w:t>
+            </w:r>
+            <w:r>
+              <w:rPr>
+                <w:rFonts w:ascii="Verdana" w:hAnsi="Verdana"/>
+                <w:sz w:val="24"/>
+                <w:szCs w:val="24"/>
+              </w:rPr>
+              <w:t>Endodoncia</w:t>
+            </w:r>
+          </w:p>
+        </w:tc>
+        <w:tc>
+          <w:tcPr>
+            <w:tcW w:w="850" w:type="dxa"/>
+            <w:tcBorders>
+              <w:top w:val="outset" w:sz="6" w:space="0" w:color="auto"/>
+              <w:left w:val="outset" w:sz="6" w:space="0" w:color="auto"/>
+              <w:bottom w:val="outset" w:sz="6" w:space="0" w:color="auto"/>
+              <w:right w:val="outset" w:sz="6" w:space="0" w:color="auto"/>
+            </w:tcBorders>
+          </w:tcPr>
+          <w:p>
+            <w:pPr>
+              <w:spacing w:after="0" w:line="240" w:lineRule="auto"/>
+              <w:rPr>
+                <w:rFonts w:ascii="Verdana" w:eastAsia="Times New Roman" w:hAnsi="Verdana" w:cs="Times New Roman"/>
+                <w:sz w:val="24"/>
+                <w:szCs w:val="24"/>
+                <w:lang w:eastAsia="es-CO"/>
+              </w:rPr>
+            </w:pPr>
+          </w:p>
+        </w:tc>
+      </w:tr>
+      <w:tr>
+        <w:trPr>
+          <w:trHeight w:val="821"/>
+          <w:tblCellSpacing w:w="0" w:type="dxa"/>
+        </w:trPr>
+        <w:tc>
+          <w:tcPr>
+            <w:tcW w:w="4298" w:type="dxa"/>
+            <w:tcBorders>
+              <w:top w:val="outset" w:sz="6" w:space="0" w:color="auto"/>
+              <w:left w:val="outset" w:sz="6" w:space="0" w:color="auto"/>
+              <w:bottom w:val="outset" w:sz="6" w:space="0" w:color="auto"/>
+              <w:right w:val="outset" w:sz="6" w:space="0" w:color="auto"/>
+            </w:tcBorders>
+            <w:vAlign w:val="center"/>
+          </w:tcPr>
+          <w:p>
+            <w:pPr>
+              <w:rPr>
+                <w:rFonts w:ascii="Verdana" w:hAnsi="Verdana"/>
+                <w:sz w:val="24"/>
+                <w:szCs w:val="24"/>
+              </w:rPr>
+            </w:pPr>
+            <w:r>
+              <w:rPr>
+                <w:rFonts w:ascii="Verdana" w:hAnsi="Verdana"/>
+                <w:sz w:val="24"/>
+                <w:szCs w:val="24"/>
+              </w:rPr>
+              <w:fldChar w:fldCharType="begin"/>
+            </w:r>
+            <w:r>
+              <w:rPr>
+                <w:rFonts w:ascii="Verdana" w:hAnsi="Verdana"/>
+                <w:sz w:val="24"/>
+                <w:szCs w:val="24"/>
+              </w:rPr>
+              <w:instrText xml:space="preserve"> INCLUDEPICTURE "https://www.ciklos.com.co/ciklos/imagenes/flechaDerecha.gif" \* MERGEFORMATINET </w:instrText>
+            </w:r>
+            <w:r>
+              <w:rPr>
+                <w:rFonts w:ascii="Verdana" w:hAnsi="Verdana"/>
+                <w:sz w:val="24"/>
+                <w:szCs w:val="24"/>
+              </w:rPr>
+              <w:fldChar w:fldCharType="separate"/>
+            </w:r>
+            <w:r>
+              <w:rPr>
+                <w:rFonts w:ascii="Verdana" w:hAnsi="Verdana"/>
+                <w:sz w:val="24"/>
+                <w:szCs w:val="24"/>
+              </w:rPr>
+              <w:pict w14:anchorId="7240C99B">
+                <v:shape id="_x0000_i1044" type="#_x0000_t75" alt="" style="width:5.25pt;height:5.25pt">
+                  <v:imagedata r:id="rId4" r:href="rId25"/>
+                </v:shape>
+              </w:pict>
+            </w:r>
+            <w:r>
+              <w:rPr>
+                <w:rFonts w:ascii="Verdana" w:hAnsi="Verdana"/>
+                <w:sz w:val="24"/>
+                <w:szCs w:val="24"/>
+              </w:rPr>
+              <w:fldChar w:fldCharType="end"/>
+            </w:r>
+            <w:r>
+              <w:rPr>
+                <w:rStyle w:val="apple-converted-space"/>
+                <w:rFonts w:ascii="Verdana" w:hAnsi="Verdana"/>
+                <w:sz w:val="24"/>
+                <w:szCs w:val="24"/>
+              </w:rPr>
+              <w:t> </w:t>
+            </w:r>
+            <w:proofErr w:type="spellStart"/>
+            <w:r>
+              <w:rPr>
+                <w:rFonts w:ascii="Verdana" w:hAnsi="Verdana"/>
+                <w:sz w:val="24"/>
+                <w:szCs w:val="24"/>
+              </w:rPr>
+              <w:t>Protesis</w:t>
+            </w:r>
+            <w:proofErr w:type="spellEnd"/>
+          </w:p>
+        </w:tc>
+        <w:tc>
+          <w:tcPr>
+            <w:tcW w:w="850" w:type="dxa"/>
+            <w:tcBorders>
+              <w:top w:val="outset" w:sz="6" w:space="0" w:color="auto"/>
+              <w:left w:val="outset" w:sz="6" w:space="0" w:color="auto"/>
+              <w:bottom w:val="outset" w:sz="6" w:space="0" w:color="auto"/>
+              <w:right w:val="outset" w:sz="6" w:space="0" w:color="auto"/>
+            </w:tcBorders>
+          </w:tcPr>
+          <w:p>
+            <w:pPr>
+              <w:spacing w:after="0" w:line="240" w:lineRule="auto"/>
+              <w:rPr>
+                <w:rFonts w:ascii="Verdana" w:eastAsia="Times New Roman" w:hAnsi="Verdana" w:cs="Times New Roman"/>
+                <w:sz w:val="24"/>
+                <w:szCs w:val="24"/>
+                <w:lang w:eastAsia="es-CO"/>
+              </w:rPr>
+            </w:pPr>
+          </w:p>
+        </w:tc>
+      </w:tr>
+      <w:tr>
+        <w:trPr>
+          <w:trHeight w:val="821"/>
+          <w:tblCellSpacing w:w="0" w:type="dxa"/>
+        </w:trPr>
+        <w:tc>
+          <w:tcPr>
+            <w:tcW w:w="4298" w:type="dxa"/>
+            <w:tcBorders>
+              <w:top w:val="outset" w:sz="6" w:space="0" w:color="auto"/>
+              <w:left w:val="outset" w:sz="6" w:space="0" w:color="auto"/>
+              <w:bottom w:val="outset" w:sz="6" w:space="0" w:color="auto"/>
+              <w:right w:val="outset" w:sz="6" w:space="0" w:color="auto"/>
+            </w:tcBorders>
+            <w:vAlign w:val="center"/>
+          </w:tcPr>
+          <w:p>
+            <w:pPr>
+              <w:rPr>
+                <w:rFonts w:ascii="Verdana" w:hAnsi="Verdana"/>
+                <w:sz w:val="24"/>
+                <w:szCs w:val="24"/>
+              </w:rPr>
+            </w:pPr>
+            <w:r>
+              <w:rPr>
+                <w:rFonts w:ascii="Verdana" w:hAnsi="Verdana"/>
+                <w:sz w:val="24"/>
+                <w:szCs w:val="24"/>
+              </w:rPr>
+              <w:fldChar w:fldCharType="begin"/>
+            </w:r>
+            <w:r>
+              <w:rPr>
+                <w:rFonts w:ascii="Verdana" w:hAnsi="Verdana"/>
+                <w:sz w:val="24"/>
+                <w:szCs w:val="24"/>
+              </w:rPr>
+              <w:instrText xml:space="preserve"> INCLUDEPICTURE "https://www.ciklos.com.co/ciklos/imagenes/flechaDerecha.gif" \* MERGEFORMATINET </w:instrText>
+            </w:r>
+            <w:r>
+              <w:rPr>
+                <w:rFonts w:ascii="Verdana" w:hAnsi="Verdana"/>
+                <w:sz w:val="24"/>
+                <w:szCs w:val="24"/>
+              </w:rPr>
+              <w:fldChar w:fldCharType="separate"/>
+            </w:r>
+            <w:r>
+              <w:rPr>
+                <w:rFonts w:ascii="Verdana" w:hAnsi="Verdana"/>
+                <w:sz w:val="24"/>
+                <w:szCs w:val="24"/>
+              </w:rPr>
+              <w:pict w14:anchorId="557F1510">
+                <v:shape id="_x0000_i1045" type="#_x0000_t75" alt="" style="width:5.25pt;height:5.25pt">
+                  <v:imagedata r:id="rId4" r:href="rId26"/>
+                </v:shape>
+              </w:pict>
+            </w:r>
+            <w:r>
+              <w:rPr>
+                <w:rFonts w:ascii="Verdana" w:hAnsi="Verdana"/>
+                <w:sz w:val="24"/>
+                <w:szCs w:val="24"/>
+              </w:rPr>
+              <w:fldChar w:fldCharType="end"/>
+            </w:r>
+            <w:r>
+              <w:rPr>
+                <w:rStyle w:val="apple-converted-space"/>
+                <w:rFonts w:ascii="Verdana" w:hAnsi="Verdana"/>
+                <w:sz w:val="24"/>
+                <w:szCs w:val="24"/>
+              </w:rPr>
+              <w:t> </w:t>
+            </w:r>
+            <w:r>
+              <w:rPr>
+                <w:rFonts w:ascii="Verdana" w:hAnsi="Verdana"/>
+                <w:sz w:val="24"/>
+                <w:szCs w:val="24"/>
+              </w:rPr>
+              <w:t>Periodoncia</w:t>
+            </w:r>
+          </w:p>
+        </w:tc>
+        <w:tc>
+          <w:tcPr>
+            <w:tcW w:w="850" w:type="dxa"/>
+            <w:tcBorders>
+              <w:top w:val="outset" w:sz="6" w:space="0" w:color="auto"/>
+              <w:left w:val="outset" w:sz="6" w:space="0" w:color="auto"/>
+              <w:bottom w:val="outset" w:sz="6" w:space="0" w:color="auto"/>
+              <w:right w:val="outset" w:sz="6" w:space="0" w:color="auto"/>
+            </w:tcBorders>
+          </w:tcPr>
+          <w:p>
+            <w:pPr>
+              <w:spacing w:after="0" w:line="240" w:lineRule="auto"/>
+              <w:rPr>
+                <w:rFonts w:ascii="Verdana" w:eastAsia="Times New Roman" w:hAnsi="Verdana" w:cs="Times New Roman"/>
+                <w:sz w:val="24"/>
+                <w:szCs w:val="24"/>
+                <w:lang w:eastAsia="es-CO"/>
+              </w:rPr>
+            </w:pPr>
+          </w:p>
+        </w:tc>
+      </w:tr>
+      <w:tr>
+        <w:trPr>
+          <w:trHeight w:val="821"/>
+          <w:tblCellSpacing w:w="0" w:type="dxa"/>
+        </w:trPr>
+        <w:tc>
+          <w:tcPr>
+            <w:tcW w:w="4298" w:type="dxa"/>
+            <w:tcBorders>
+              <w:top w:val="outset" w:sz="6" w:space="0" w:color="auto"/>
+              <w:left w:val="outset" w:sz="6" w:space="0" w:color="auto"/>
+              <w:bottom w:val="outset" w:sz="6" w:space="0" w:color="auto"/>
+              <w:right w:val="outset" w:sz="6" w:space="0" w:color="auto"/>
+            </w:tcBorders>
+            <w:vAlign w:val="center"/>
+          </w:tcPr>
+          <w:p>
+            <w:pPr>
+              <w:rPr>
+                <w:rFonts w:ascii="Verdana" w:hAnsi="Verdana"/>
+                <w:sz w:val="24"/>
+                <w:szCs w:val="24"/>
+              </w:rPr>
+            </w:pPr>
+            <w:r>
+              <w:rPr>
+                <w:rFonts w:ascii="Verdana" w:hAnsi="Verdana"/>
+                <w:sz w:val="24"/>
+                <w:szCs w:val="24"/>
+              </w:rPr>
+              <w:fldChar w:fldCharType="begin"/>
+            </w:r>
+            <w:r>
+              <w:rPr>
+                <w:rFonts w:ascii="Verdana" w:hAnsi="Verdana"/>
+                <w:sz w:val="24"/>
+                <w:szCs w:val="24"/>
+              </w:rPr>
+              <w:instrText xml:space="preserve"> INCLUDEPICTURE "https://www.ciklos.com.co/ciklos/imagenes/flechaDerecha.gif" \* MERGEFORMATINET </w:instrText>
+            </w:r>
+            <w:r>
+              <w:rPr>
+                <w:rFonts w:ascii="Verdana" w:hAnsi="Verdana"/>
+                <w:sz w:val="24"/>
+                <w:szCs w:val="24"/>
+              </w:rPr>
+              <w:fldChar w:fldCharType="separate"/>
+            </w:r>
+            <w:r>
+              <w:rPr>
+                <w:rFonts w:ascii="Verdana" w:hAnsi="Verdana"/>
+                <w:sz w:val="24"/>
+                <w:szCs w:val="24"/>
+              </w:rPr>
+              <w:pict w14:anchorId="503B64E2">
+                <v:shape id="_x0000_i1046" type="#_x0000_t75" alt="" style="width:5.25pt;height:5.25pt">
+                  <v:imagedata r:id="rId4" r:href="rId27"/>
+                </v:shape>
+              </w:pict>
+            </w:r>
+            <w:r>
+              <w:rPr>
+                <w:rFonts w:ascii="Verdana" w:hAnsi="Verdana"/>
+                <w:sz w:val="24"/>
+                <w:szCs w:val="24"/>
+              </w:rPr>
+              <w:fldChar w:fldCharType="end"/>
+            </w:r>
+            <w:r>
+              <w:rPr>
+                <w:rStyle w:val="apple-converted-space"/>
+                <w:rFonts w:ascii="Verdana" w:hAnsi="Verdana"/>
+                <w:sz w:val="24"/>
+                <w:szCs w:val="24"/>
+              </w:rPr>
+              <w:t> </w:t>
+            </w:r>
+            <w:r>
+              <w:rPr>
+                <w:rFonts w:ascii="Verdana" w:hAnsi="Verdana"/>
+                <w:sz w:val="24"/>
+                <w:szCs w:val="24"/>
+              </w:rPr>
+              <w:t>Ortodoncia</w:t>
+            </w:r>
+          </w:p>
+        </w:tc>
+        <w:tc>
+          <w:tcPr>
+            <w:tcW w:w="850" w:type="dxa"/>
+            <w:tcBorders>
+              <w:top w:val="outset" w:sz="6" w:space="0" w:color="auto"/>
+              <w:left w:val="outset" w:sz="6" w:space="0" w:color="auto"/>
+              <w:bottom w:val="outset" w:sz="6" w:space="0" w:color="auto"/>
+              <w:right w:val="outset" w:sz="6" w:space="0" w:color="auto"/>
+            </w:tcBorders>
+          </w:tcPr>
+          <w:p>
+            <w:pPr>
+              <w:spacing w:after="0" w:line="240" w:lineRule="auto"/>
+              <w:rPr>
+                <w:rFonts w:ascii="Verdana" w:eastAsia="Times New Roman" w:hAnsi="Verdana" w:cs="Times New Roman"/>
+                <w:sz w:val="24"/>
+                <w:szCs w:val="24"/>
+                <w:lang w:eastAsia="es-CO"/>
+              </w:rPr>
+            </w:pPr>
+          </w:p>
+        </w:tc>
+      </w:tr>
+      <w:tr>
+        <w:trPr>
+          <w:trHeight w:val="821"/>
+          <w:tblCellSpacing w:w="0" w:type="dxa"/>
+        </w:trPr>
+        <w:tc>
+          <w:tcPr>
+            <w:tcW w:w="4298" w:type="dxa"/>
+            <w:tcBorders>
+              <w:top w:val="outset" w:sz="6" w:space="0" w:color="auto"/>
+              <w:left w:val="outset" w:sz="6" w:space="0" w:color="auto"/>
+              <w:bottom w:val="outset" w:sz="6" w:space="0" w:color="auto"/>
+              <w:right w:val="outset" w:sz="6" w:space="0" w:color="auto"/>
+            </w:tcBorders>
+            <w:vAlign w:val="center"/>
+          </w:tcPr>
+          <w:p>
+            <w:pPr>
+              <w:rPr>
+                <w:rFonts w:ascii="Verdana" w:hAnsi="Verdana"/>
+                <w:sz w:val="24"/>
+                <w:szCs w:val="24"/>
+              </w:rPr>
+            </w:pPr>
+            <w:r>
+              <w:rPr>
+                <w:rFonts w:ascii="Verdana" w:hAnsi="Verdana"/>
+                <w:sz w:val="24"/>
+                <w:szCs w:val="24"/>
+              </w:rPr>
+              <w:fldChar w:fldCharType="begin"/>
+            </w:r>
+            <w:r>
+              <w:rPr>
+                <w:rFonts w:ascii="Verdana" w:hAnsi="Verdana"/>
+                <w:sz w:val="24"/>
+                <w:szCs w:val="24"/>
+              </w:rPr>
+              <w:instrText xml:space="preserve"> INCLUDEPICTURE "https://www.ciklos.com.co/ciklos/imagenes/flechaDerecha.gif" \* MERGEFORMATINET </w:instrText>
+            </w:r>
+            <w:r>
+              <w:rPr>
+                <w:rFonts w:ascii="Verdana" w:hAnsi="Verdana"/>
+                <w:sz w:val="24"/>
+                <w:szCs w:val="24"/>
+              </w:rPr>
+              <w:fldChar w:fldCharType="separate"/>
+            </w:r>
+            <w:r>
+              <w:rPr>
+                <w:rFonts w:ascii="Verdana" w:hAnsi="Verdana"/>
+                <w:sz w:val="24"/>
+                <w:szCs w:val="24"/>
+              </w:rPr>
+              <w:pict w14:anchorId="6021B331">
+                <v:shape id="_x0000_i1047" type="#_x0000_t75" alt="" style="width:5.25pt;height:5.25pt">
+                  <v:imagedata r:id="rId4" r:href="rId28"/>
+                </v:shape>
+              </w:pict>
+            </w:r>
+            <w:r>
+              <w:rPr>
+                <w:rFonts w:ascii="Verdana" w:hAnsi="Verdana"/>
+                <w:sz w:val="24"/>
+                <w:szCs w:val="24"/>
+              </w:rPr>
+              <w:fldChar w:fldCharType="end"/>
+            </w:r>
+            <w:r>
+              <w:rPr>
+                <w:rStyle w:val="apple-converted-space"/>
+                <w:rFonts w:ascii="Verdana" w:hAnsi="Verdana"/>
+                <w:sz w:val="24"/>
+                <w:szCs w:val="24"/>
+              </w:rPr>
+              <w:t> </w:t>
+            </w:r>
+            <w:r>
+              <w:rPr>
+                <w:rFonts w:ascii="Verdana" w:hAnsi="Verdana"/>
+                <w:sz w:val="24"/>
+                <w:szCs w:val="24"/>
+              </w:rPr>
+              <w:t>Biopsias</w:t>
+            </w:r>
+          </w:p>
+        </w:tc>
+        <w:tc>
+          <w:tcPr>
+            <w:tcW w:w="850" w:type="dxa"/>
+            <w:tcBorders>
+              <w:top w:val="outset" w:sz="6" w:space="0" w:color="auto"/>
+              <w:left w:val="outset" w:sz="6" w:space="0" w:color="auto"/>
+              <w:bottom w:val="outset" w:sz="6" w:space="0" w:color="auto"/>
+              <w:right w:val="outset" w:sz="6" w:space="0" w:color="auto"/>
+            </w:tcBorders>
+          </w:tcPr>
+          <w:p>
+            <w:pPr>
+              <w:spacing w:after="0" w:line="240" w:lineRule="auto"/>
+              <w:rPr>
+                <w:rFonts w:ascii="Verdana" w:eastAsia="Times New Roman" w:hAnsi="Verdana" w:cs="Times New Roman"/>
+                <w:sz w:val="24"/>
+                <w:szCs w:val="24"/>
+                <w:lang w:eastAsia="es-CO"/>
+              </w:rPr>
+            </w:pPr>
+          </w:p>
+        </w:tc>
+      </w:tr>
+      <w:tr>
+        <w:trPr>
+          <w:trHeight w:val="881"/>
+          <w:tblCellSpacing w:w="0" w:type="dxa"/>
+        </w:trPr>
+        <w:tc>
+          <w:tcPr>
+            <w:tcW w:w="4298" w:type="dxa"/>
+            <w:tcBorders>
+              <w:top w:val="outset" w:sz="6" w:space="0" w:color="auto"/>
+              <w:left w:val="outset" w:sz="6" w:space="0" w:color="auto"/>
+              <w:bottom w:val="outset" w:sz="6" w:space="0" w:color="auto"/>
+              <w:right w:val="outset" w:sz="6" w:space="0" w:color="auto"/>
+            </w:tcBorders>
+            <w:vAlign w:val="center"/>
+          </w:tcPr>
+          <w:p>
+            <w:pPr>
+              <w:rPr>
+                <w:rFonts w:ascii="Verdana" w:hAnsi="Verdana"/>
+                <w:sz w:val="24"/>
+                <w:szCs w:val="24"/>
+              </w:rPr>
+            </w:pPr>
+            <w:r>
+              <w:rPr>
+                <w:rFonts w:ascii="Verdana" w:hAnsi="Verdana"/>
+                <w:sz w:val="24"/>
+                <w:szCs w:val="24"/>
+              </w:rPr>
+              <w:fldChar w:fldCharType="begin"/>
+            </w:r>
+            <w:r>
+              <w:rPr>
+                <w:rFonts w:ascii="Verdana" w:hAnsi="Verdana"/>
+                <w:sz w:val="24"/>
+                <w:szCs w:val="24"/>
+              </w:rPr>
+              <w:instrText xml:space="preserve"> INCLUDEPICTURE "https://www.ciklos.com.co/ciklos/imagenes/flechaDerecha.gif" \* MERGEFORMATINET </w:instrText>
+            </w:r>
+            <w:r>
+              <w:rPr>
+                <w:rFonts w:ascii="Verdana" w:hAnsi="Verdana"/>
+                <w:sz w:val="24"/>
+                <w:szCs w:val="24"/>
+              </w:rPr>
+              <w:fldChar w:fldCharType="separate"/>
+            </w:r>
+            <w:r>
+              <w:rPr>
+                <w:rFonts w:ascii="Verdana" w:hAnsi="Verdana"/>
+                <w:sz w:val="24"/>
+                <w:szCs w:val="24"/>
+              </w:rPr>
+              <w:pict w14:anchorId="5C7439AF">
+                <v:shape id="_x0000_i1048" type="#_x0000_t75" alt="" style="width:5.25pt;height:5.25pt">
+                  <v:imagedata r:id="rId4" r:href="rId29"/>
+                </v:shape>
+              </w:pict>
+            </w:r>
+            <w:r>
+              <w:rPr>
+                <w:rFonts w:ascii="Verdana" w:hAnsi="Verdana"/>
+                <w:sz w:val="24"/>
+                <w:szCs w:val="24"/>
+              </w:rPr>
+              <w:fldChar w:fldCharType="end"/>
+            </w:r>
+            <w:r>
+              <w:rPr>
+                <w:rStyle w:val="apple-converted-space"/>
+                <w:rFonts w:ascii="Verdana" w:hAnsi="Verdana"/>
+                <w:sz w:val="24"/>
+                <w:szCs w:val="24"/>
+              </w:rPr>
+              <w:t> </w:t>
+            </w:r>
+            <w:proofErr w:type="spellStart"/>
+            <w:r>
+              <w:rPr>
+                <w:rFonts w:ascii="Verdana" w:hAnsi="Verdana"/>
+                <w:sz w:val="24"/>
+                <w:szCs w:val="24"/>
+              </w:rPr>
+              <w:t>Uvula</w:t>
+            </w:r>
+            <w:proofErr w:type="spellEnd"/>
+            <w:r>
+              <w:rPr>
+                <w:rFonts w:ascii="Verdana" w:hAnsi="Verdana"/>
+                <w:sz w:val="24"/>
+                <w:szCs w:val="24"/>
+              </w:rPr>
+              <w:t xml:space="preserve"> Y Paladar</w:t>
+            </w:r>
+          </w:p>
+        </w:tc>
+        <w:tc>
+          <w:tcPr>
+            <w:tcW w:w="850" w:type="dxa"/>
+            <w:tcBorders>
+              <w:top w:val="outset" w:sz="6" w:space="0" w:color="auto"/>
+              <w:left w:val="outset" w:sz="6" w:space="0" w:color="auto"/>
+              <w:bottom w:val="outset" w:sz="6" w:space="0" w:color="auto"/>
+              <w:right w:val="outset" w:sz="6" w:space="0" w:color="auto"/>
+            </w:tcBorders>
+          </w:tcPr>
+          <w:p>
+            <w:pPr>
+              <w:spacing w:after="0" w:line="240" w:lineRule="auto"/>
+              <w:rPr>
+                <w:rFonts w:ascii="Verdana" w:eastAsia="Times New Roman" w:hAnsi="Verdana" w:cs="Times New Roman"/>
+                <w:sz w:val="24"/>
+                <w:szCs w:val="24"/>
+                <w:lang w:eastAsia="es-CO"/>
+              </w:rPr>
+            </w:pPr>
+          </w:p>
+        </w:tc>
+      </w:tr>
+      <w:tr>
+        <w:trPr>
+          <w:trHeight w:val="821"/>
+          <w:tblCellSpacing w:w="0" w:type="dxa"/>
+        </w:trPr>
+        <w:tc>
+          <w:tcPr>
+            <w:tcW w:w="4298" w:type="dxa"/>
+            <w:tcBorders>
+              <w:top w:val="outset" w:sz="6" w:space="0" w:color="auto"/>
+              <w:left w:val="outset" w:sz="6" w:space="0" w:color="auto"/>
+              <w:bottom w:val="outset" w:sz="6" w:space="0" w:color="auto"/>
+              <w:right w:val="outset" w:sz="6" w:space="0" w:color="auto"/>
+            </w:tcBorders>
+            <w:vAlign w:val="center"/>
+          </w:tcPr>
+          <w:p>
+            <w:pPr>
+              <w:rPr>
+                <w:rFonts w:ascii="Verdana" w:hAnsi="Verdana"/>
+                <w:sz w:val="24"/>
+                <w:szCs w:val="24"/>
+              </w:rPr>
+            </w:pPr>
+            <w:r>
+              <w:rPr>
+                <w:rFonts w:ascii="Verdana" w:hAnsi="Verdana"/>
+                <w:sz w:val="24"/>
+                <w:szCs w:val="24"/>
+              </w:rPr>
+              <w:fldChar w:fldCharType="begin"/>
+            </w:r>
+            <w:r>
+              <w:rPr>
+                <w:rFonts w:ascii="Verdana" w:hAnsi="Verdana"/>
+                <w:sz w:val="24"/>
+                <w:szCs w:val="24"/>
+              </w:rPr>
+              <w:instrText xml:space="preserve"> INCLUDEPICTURE "https://www.ciklos.com.co/ciklos/imagenes/flechaDerecha.gif" \* MERGEFORMATINET </w:instrText>
+            </w:r>
+            <w:r>
+              <w:rPr>
+                <w:rFonts w:ascii="Verdana" w:hAnsi="Verdana"/>
+                <w:sz w:val="24"/>
+                <w:szCs w:val="24"/>
+              </w:rPr>
+              <w:fldChar w:fldCharType="separate"/>
+            </w:r>
+            <w:r>
+              <w:rPr>
+                <w:rFonts w:ascii="Verdana" w:hAnsi="Verdana"/>
+                <w:sz w:val="24"/>
+                <w:szCs w:val="24"/>
+              </w:rPr>
+              <w:pict w14:anchorId="34089E91">
+                <v:shape id="_x0000_i1049" type="#_x0000_t75" alt="" style="width:5.25pt;height:5.25pt">
+                  <v:imagedata r:id="rId4" r:href="rId30"/>
+                </v:shape>
+              </w:pict>
+            </w:r>
+            <w:r>
+              <w:rPr>
+                <w:rFonts w:ascii="Verdana" w:hAnsi="Verdana"/>
+                <w:sz w:val="24"/>
+                <w:szCs w:val="24"/>
+              </w:rPr>
+              <w:fldChar w:fldCharType="end"/>
+            </w:r>
+            <w:r>
+              <w:rPr>
+                <w:rStyle w:val="apple-converted-space"/>
+                <w:rFonts w:ascii="Verdana" w:hAnsi="Verdana"/>
+                <w:sz w:val="24"/>
+                <w:szCs w:val="24"/>
+              </w:rPr>
+              <w:t> </w:t>
+            </w:r>
+            <w:r>
+              <w:rPr>
+                <w:rFonts w:ascii="Verdana" w:hAnsi="Verdana"/>
+                <w:sz w:val="24"/>
+                <w:szCs w:val="24"/>
+              </w:rPr>
+              <w:t>Labio</w:t>
+            </w:r>
+          </w:p>
+        </w:tc>
+        <w:tc>
+          <w:tcPr>
+            <w:tcW w:w="850" w:type="dxa"/>
+            <w:tcBorders>
+              <w:top w:val="outset" w:sz="6" w:space="0" w:color="auto"/>
+              <w:left w:val="outset" w:sz="6" w:space="0" w:color="auto"/>
+              <w:bottom w:val="outset" w:sz="6" w:space="0" w:color="auto"/>
+              <w:right w:val="outset" w:sz="6" w:space="0" w:color="auto"/>
+            </w:tcBorders>
+          </w:tcPr>
+          <w:p>
+            <w:pPr>
+              <w:spacing w:after="0" w:line="240" w:lineRule="auto"/>
+              <w:rPr>
+                <w:rFonts w:ascii="Verdana" w:eastAsia="Times New Roman" w:hAnsi="Verdana" w:cs="Times New Roman"/>
+                <w:sz w:val="24"/>
+                <w:szCs w:val="24"/>
+                <w:lang w:eastAsia="es-CO"/>
+              </w:rPr>
+            </w:pPr>
+          </w:p>
+        </w:tc>
+      </w:tr>
+      <w:tr>
+        <w:trPr>
+          <w:trHeight w:val="821"/>
+          <w:tblCellSpacing w:w="0" w:type="dxa"/>
+        </w:trPr>
+        <w:tc>
+          <w:tcPr>
+            <w:tcW w:w="4298" w:type="dxa"/>
+            <w:tcBorders>
+              <w:top w:val="outset" w:sz="6" w:space="0" w:color="auto"/>
+              <w:left w:val="outset" w:sz="6" w:space="0" w:color="auto"/>
+              <w:bottom w:val="outset" w:sz="6" w:space="0" w:color="auto"/>
+              <w:right w:val="outset" w:sz="6" w:space="0" w:color="auto"/>
+            </w:tcBorders>
+            <w:vAlign w:val="center"/>
+          </w:tcPr>
+          <w:p>
+            <w:pPr>
+              <w:rPr>
+                <w:rFonts w:ascii="Verdana" w:hAnsi="Verdana"/>
+                <w:sz w:val="24"/>
+                <w:szCs w:val="24"/>
+              </w:rPr>
+            </w:pPr>
+            <w:r>
+              <w:rPr>
+                <w:rFonts w:ascii="Verdana" w:hAnsi="Verdana"/>
+                <w:sz w:val="24"/>
+                <w:szCs w:val="24"/>
+              </w:rPr>
+              <w:fldChar w:fldCharType="begin"/>
+            </w:r>
+            <w:r>
+              <w:rPr>
+                <w:rFonts w:ascii="Verdana" w:hAnsi="Verdana"/>
+                <w:sz w:val="24"/>
+                <w:szCs w:val="24"/>
+              </w:rPr>
+              <w:instrText xml:space="preserve"> INCLUDEPICTURE "https://www.ciklos.com.co/ciklos/imagenes/flechaDerecha.gif" \* MERGEFORMATINET </w:instrText>
+            </w:r>
+            <w:r>
+              <w:rPr>
+                <w:rFonts w:ascii="Verdana" w:hAnsi="Verdana"/>
+                <w:sz w:val="24"/>
+                <w:szCs w:val="24"/>
+              </w:rPr>
+              <w:fldChar w:fldCharType="separate"/>
+            </w:r>
+            <w:r>
+              <w:rPr>
+                <w:rFonts w:ascii="Verdana" w:hAnsi="Verdana"/>
+                <w:sz w:val="24"/>
+                <w:szCs w:val="24"/>
+              </w:rPr>
+              <w:pict w14:anchorId="2E9193FA">
+                <v:shape id="_x0000_i1050" type="#_x0000_t75" alt="" style="width:5.25pt;height:5.25pt">
+                  <v:imagedata r:id="rId4" r:href="rId31"/>
+                </v:shape>
+              </w:pict>
+            </w:r>
+            <w:r>
+              <w:rPr>
+                <w:rFonts w:ascii="Verdana" w:hAnsi="Verdana"/>
+                <w:sz w:val="24"/>
+                <w:szCs w:val="24"/>
+              </w:rPr>
+              <w:fldChar w:fldCharType="end"/>
+            </w:r>
+            <w:r>
+              <w:rPr>
+                <w:rStyle w:val="apple-converted-space"/>
+                <w:rFonts w:ascii="Verdana" w:hAnsi="Verdana"/>
+                <w:sz w:val="24"/>
+                <w:szCs w:val="24"/>
+              </w:rPr>
+              <w:t> </w:t>
+            </w:r>
+            <w:r>
+              <w:rPr>
+                <w:rFonts w:ascii="Verdana" w:hAnsi="Verdana"/>
+                <w:sz w:val="24"/>
+                <w:szCs w:val="24"/>
+              </w:rPr>
+              <w:t>Mucosa Oral</w:t>
+            </w:r>
+          </w:p>
+        </w:tc>
+        <w:tc>
+          <w:tcPr>
+            <w:tcW w:w="850" w:type="dxa"/>
+            <w:tcBorders>
+              <w:top w:val="outset" w:sz="6" w:space="0" w:color="auto"/>
+              <w:left w:val="outset" w:sz="6" w:space="0" w:color="auto"/>
+              <w:bottom w:val="outset" w:sz="6" w:space="0" w:color="auto"/>
+              <w:right w:val="outset" w:sz="6" w:space="0" w:color="auto"/>
+            </w:tcBorders>
+          </w:tcPr>
+          <w:p>
+            <w:pPr>
+              <w:spacing w:after="0" w:line="240" w:lineRule="auto"/>
+              <w:rPr>
+                <w:rFonts w:ascii="Verdana" w:eastAsia="Times New Roman" w:hAnsi="Verdana" w:cs="Times New Roman"/>
+                <w:sz w:val="24"/>
+                <w:szCs w:val="24"/>
+                <w:lang w:eastAsia="es-CO"/>
+              </w:rPr>
+            </w:pPr>
+          </w:p>
+        </w:tc>
+      </w:tr>
+      <w:tr>
+        <w:trPr>
+          <w:trHeight w:val="821"/>
+          <w:tblCellSpacing w:w="0" w:type="dxa"/>
+        </w:trPr>
+        <w:tc>
+          <w:tcPr>
+            <w:tcW w:w="4298" w:type="dxa"/>
+            <w:tcBorders>
+              <w:top w:val="outset" w:sz="6" w:space="0" w:color="auto"/>
+              <w:left w:val="outset" w:sz="6" w:space="0" w:color="auto"/>
+              <w:bottom w:val="outset" w:sz="6" w:space="0" w:color="auto"/>
+              <w:right w:val="outset" w:sz="6" w:space="0" w:color="auto"/>
+            </w:tcBorders>
+            <w:vAlign w:val="center"/>
+          </w:tcPr>
+          <w:p>
+            <w:pPr>
+              <w:rPr>
+                <w:rFonts w:ascii="Verdana" w:hAnsi="Verdana"/>
+                <w:sz w:val="24"/>
+                <w:szCs w:val="24"/>
+              </w:rPr>
+            </w:pPr>
+            <w:r>
+              <w:rPr>
+                <w:rFonts w:ascii="Verdana" w:hAnsi="Verdana"/>
+                <w:sz w:val="24"/>
+                <w:szCs w:val="24"/>
+              </w:rPr>
+              <w:fldChar w:fldCharType="begin"/>
+            </w:r>
+            <w:r>
+              <w:rPr>
+                <w:rFonts w:ascii="Verdana" w:hAnsi="Verdana"/>
+                <w:sz w:val="24"/>
+                <w:szCs w:val="24"/>
+              </w:rPr>
+              <w:instrText xml:space="preserve"> INCLUDEPICTURE "https://www.ciklos.com.co/ciklos/imagenes/flechaDerecha.gif" \* MERGEFORMATINET </w:instrText>
+            </w:r>
+            <w:r>
+              <w:rPr>
+                <w:rFonts w:ascii="Verdana" w:hAnsi="Verdana"/>
+                <w:sz w:val="24"/>
+                <w:szCs w:val="24"/>
+              </w:rPr>
+              <w:fldChar w:fldCharType="separate"/>
+            </w:r>
+            <w:r>
+              <w:rPr>
+                <w:rFonts w:ascii="Verdana" w:hAnsi="Verdana"/>
+                <w:sz w:val="24"/>
+                <w:szCs w:val="24"/>
+              </w:rPr>
+              <w:pict w14:anchorId="284680EB">
+                <v:shape id="_x0000_i1051" type="#_x0000_t75" alt="" style="width:5.25pt;height:5.25pt">
+                  <v:imagedata r:id="rId4" r:href="rId32"/>
+                </v:shape>
+              </w:pict>
+            </w:r>
+            <w:r>
+              <w:rPr>
+                <w:rFonts w:ascii="Verdana" w:hAnsi="Verdana"/>
+                <w:sz w:val="24"/>
+                <w:szCs w:val="24"/>
+              </w:rPr>
+              <w:fldChar w:fldCharType="end"/>
+            </w:r>
+            <w:r>
+              <w:rPr>
+                <w:rStyle w:val="apple-converted-space"/>
+                <w:rFonts w:ascii="Verdana" w:hAnsi="Verdana"/>
+                <w:sz w:val="24"/>
+                <w:szCs w:val="24"/>
+              </w:rPr>
+              <w:t> </w:t>
+            </w:r>
+            <w:r>
+              <w:rPr>
+                <w:rFonts w:ascii="Verdana" w:hAnsi="Verdana"/>
+                <w:sz w:val="24"/>
+                <w:szCs w:val="24"/>
+              </w:rPr>
+              <w:t>Quistes Y Lesiones</w:t>
+            </w:r>
+          </w:p>
+        </w:tc>
+        <w:tc>
+          <w:tcPr>
+            <w:tcW w:w="850" w:type="dxa"/>
+            <w:tcBorders>
+              <w:top w:val="outset" w:sz="6" w:space="0" w:color="auto"/>
+              <w:left w:val="outset" w:sz="6" w:space="0" w:color="auto"/>
+              <w:bottom w:val="outset" w:sz="6" w:space="0" w:color="auto"/>
+              <w:right w:val="outset" w:sz="6" w:space="0" w:color="auto"/>
+            </w:tcBorders>
+          </w:tcPr>
+          <w:p>
+            <w:pPr>
+              <w:spacing w:after="0" w:line="240" w:lineRule="auto"/>
+              <w:rPr>
+                <w:rFonts w:ascii="Verdana" w:eastAsia="Times New Roman" w:hAnsi="Verdana" w:cs="Times New Roman"/>
+                <w:sz w:val="24"/>
+                <w:szCs w:val="24"/>
+                <w:lang w:eastAsia="es-CO"/>
+              </w:rPr>
+            </w:pPr>
+          </w:p>
+        </w:tc>
+      </w:tr>
+      <w:tr>
+        <w:trPr>
+          <w:trHeight w:val="821"/>
+          <w:tblCellSpacing w:w="0" w:type="dxa"/>
+        </w:trPr>
+        <w:tc>
+          <w:tcPr>
+            <w:tcW w:w="4298" w:type="dxa"/>
+            <w:tcBorders>
+              <w:top w:val="outset" w:sz="6" w:space="0" w:color="auto"/>
+              <w:left w:val="outset" w:sz="6" w:space="0" w:color="auto"/>
+              <w:bottom w:val="outset" w:sz="6" w:space="0" w:color="auto"/>
+              <w:right w:val="outset" w:sz="6" w:space="0" w:color="auto"/>
+            </w:tcBorders>
+            <w:vAlign w:val="center"/>
+          </w:tcPr>
+          <w:p>
+            <w:pPr>
+              <w:rPr>
+                <w:rFonts w:ascii="Verdana" w:hAnsi="Verdana"/>
+                <w:sz w:val="24"/>
+                <w:szCs w:val="24"/>
+              </w:rPr>
+            </w:pPr>
+            <w:r>
+              <w:rPr>
+                <w:rFonts w:ascii="Verdana" w:hAnsi="Verdana"/>
+                <w:sz w:val="24"/>
+                <w:szCs w:val="24"/>
+              </w:rPr>
+              <w:fldChar w:fldCharType="begin"/>
+            </w:r>
+            <w:r>
+              <w:rPr>
+                <w:rFonts w:ascii="Verdana" w:hAnsi="Verdana"/>
+                <w:sz w:val="24"/>
+                <w:szCs w:val="24"/>
+              </w:rPr>
+              <w:instrText xml:space="preserve"> INCLUDEPICTURE "https://www.ciklos.com.co/ciklos/imagenes/flechaDerecha.gif" \* MERGEFORMATINET </w:instrText>
+            </w:r>
+            <w:r>
+              <w:rPr>
+                <w:rFonts w:ascii="Verdana" w:hAnsi="Verdana"/>
+                <w:sz w:val="24"/>
+                <w:szCs w:val="24"/>
+              </w:rPr>
+              <w:fldChar w:fldCharType="separate"/>
+            </w:r>
+            <w:r>
+              <w:rPr>
+                <w:rFonts w:ascii="Verdana" w:hAnsi="Verdana"/>
+                <w:sz w:val="24"/>
+                <w:szCs w:val="24"/>
+              </w:rPr>
+              <w:pict w14:anchorId="45BE4666">
+                <v:shape id="_x0000_i1052" type="#_x0000_t75" alt="" style="width:5.25pt;height:5.25pt">
+                  <v:imagedata r:id="rId4" r:href="rId33"/>
+                </v:shape>
+              </w:pict>
+            </w:r>
+            <w:r>
+              <w:rPr>
+                <w:rFonts w:ascii="Verdana" w:hAnsi="Verdana"/>
+                <w:sz w:val="24"/>
+                <w:szCs w:val="24"/>
+              </w:rPr>
+              <w:fldChar w:fldCharType="end"/>
+            </w:r>
+            <w:r>
+              <w:rPr>
+                <w:rStyle w:val="apple-converted-space"/>
+                <w:rFonts w:ascii="Verdana" w:hAnsi="Verdana"/>
+                <w:sz w:val="24"/>
+                <w:szCs w:val="24"/>
+              </w:rPr>
+              <w:t> </w:t>
+            </w:r>
+            <w:r>
+              <w:rPr>
+                <w:rFonts w:ascii="Verdana" w:hAnsi="Verdana"/>
+                <w:sz w:val="24"/>
+                <w:szCs w:val="24"/>
+              </w:rPr>
+              <w:t>Tumores</w:t>
+            </w:r>
+          </w:p>
+        </w:tc>
+        <w:tc>
+          <w:tcPr>
+            <w:tcW w:w="850" w:type="dxa"/>
+            <w:tcBorders>
+              <w:top w:val="outset" w:sz="6" w:space="0" w:color="auto"/>
+              <w:left w:val="outset" w:sz="6" w:space="0" w:color="auto"/>
+              <w:bottom w:val="outset" w:sz="6" w:space="0" w:color="auto"/>
+              <w:right w:val="outset" w:sz="6" w:space="0" w:color="auto"/>
+            </w:tcBorders>
+          </w:tcPr>
+          <w:p>
+            <w:pPr>
+              <w:spacing w:after="0" w:line="240" w:lineRule="auto"/>
+              <w:rPr>
+                <w:rFonts w:ascii="Verdana" w:eastAsia="Times New Roman" w:hAnsi="Verdana" w:cs="Times New Roman"/>
+                <w:sz w:val="24"/>
+                <w:szCs w:val="24"/>
+                <w:lang w:eastAsia="es-CO"/>
+              </w:rPr>
+            </w:pPr>
+          </w:p>
+        </w:tc>
+      </w:tr>
+      <w:tr>
+        <w:trPr>
+          <w:trHeight w:val="821"/>
+          <w:tblCellSpacing w:w="0" w:type="dxa"/>
+        </w:trPr>
+        <w:tc>
+          <w:tcPr>
+            <w:tcW w:w="4298" w:type="dxa"/>
+            <w:tcBorders>
+              <w:top w:val="outset" w:sz="6" w:space="0" w:color="auto"/>
+              <w:left w:val="outset" w:sz="6" w:space="0" w:color="auto"/>
+              <w:bottom w:val="outset" w:sz="6" w:space="0" w:color="auto"/>
+              <w:right w:val="outset" w:sz="6" w:space="0" w:color="auto"/>
+            </w:tcBorders>
+            <w:vAlign w:val="center"/>
+          </w:tcPr>
+          <w:p>
+            <w:pPr>
+              <w:rPr>
+                <w:rFonts w:ascii="Verdana" w:hAnsi="Verdana"/>
+                <w:sz w:val="24"/>
+                <w:szCs w:val="24"/>
+              </w:rPr>
+            </w:pPr>
+            <w:r>
+              <w:rPr>
+                <w:rFonts w:ascii="Verdana" w:hAnsi="Verdana"/>
+                <w:sz w:val="24"/>
+                <w:szCs w:val="24"/>
+              </w:rPr>
+              <w:fldChar w:fldCharType="begin"/>
+            </w:r>
+            <w:r>
+              <w:rPr>
+                <w:rFonts w:ascii="Verdana" w:hAnsi="Verdana"/>
+                <w:sz w:val="24"/>
+                <w:szCs w:val="24"/>
+              </w:rPr>
+              <w:instrText xml:space="preserve"> INCLUDEPICTURE "https://www.ciklos.com.co/ciklos/imagenes/flechaDerecha.gif" \* MERGEFORMATINET </w:instrText>
+            </w:r>
+            <w:r>
+              <w:rPr>
+                <w:rFonts w:ascii="Verdana" w:hAnsi="Verdana"/>
+                <w:sz w:val="24"/>
+                <w:szCs w:val="24"/>
+              </w:rPr>
+              <w:fldChar w:fldCharType="separate"/>
+            </w:r>
+            <w:r>
+              <w:rPr>
+                <w:rFonts w:ascii="Verdana" w:hAnsi="Verdana"/>
+                <w:sz w:val="24"/>
+                <w:szCs w:val="24"/>
+              </w:rPr>
+              <w:pict w14:anchorId="173BB63B">
+                <v:shape id="_x0000_i1053" type="#_x0000_t75" alt="" style="width:5.25pt;height:5.25pt">
+                  <v:imagedata r:id="rId4" r:href="rId34"/>
+                </v:shape>
+              </w:pict>
+            </w:r>
+            <w:r>
+              <w:rPr>
+                <w:rFonts w:ascii="Verdana" w:hAnsi="Verdana"/>
+                <w:sz w:val="24"/>
+                <w:szCs w:val="24"/>
+              </w:rPr>
+              <w:fldChar w:fldCharType="end"/>
+            </w:r>
+            <w:r>
+              <w:rPr>
+                <w:rStyle w:val="apple-converted-space"/>
+                <w:rFonts w:ascii="Verdana" w:hAnsi="Verdana"/>
+                <w:sz w:val="24"/>
+                <w:szCs w:val="24"/>
+              </w:rPr>
+              <w:t> </w:t>
+            </w:r>
+            <w:r>
+              <w:rPr>
+                <w:rFonts w:ascii="Verdana" w:hAnsi="Verdana"/>
+                <w:sz w:val="24"/>
+                <w:szCs w:val="24"/>
+              </w:rPr>
+              <w:t xml:space="preserve">Otras </w:t>
+            </w:r>
+            <w:proofErr w:type="spellStart"/>
+            <w:r>
+              <w:rPr>
+                <w:rFonts w:ascii="Verdana" w:hAnsi="Verdana"/>
+                <w:sz w:val="24"/>
+                <w:szCs w:val="24"/>
+              </w:rPr>
+              <w:t>Cirugias</w:t>
+            </w:r>
+            <w:proofErr w:type="spellEnd"/>
+          </w:p>
+        </w:tc>
+        <w:tc>
+          <w:tcPr>
+            <w:tcW w:w="850" w:type="dxa"/>
+            <w:tcBorders>
+              <w:top w:val="outset" w:sz="6" w:space="0" w:color="auto"/>
+              <w:left w:val="outset" w:sz="6" w:space="0" w:color="auto"/>
+              <w:bottom w:val="outset" w:sz="6" w:space="0" w:color="auto"/>
+              <w:right w:val="outset" w:sz="6" w:space="0" w:color="auto"/>
+            </w:tcBorders>
+          </w:tcPr>
+          <w:p>
+            <w:pPr>
+              <w:spacing w:after="0" w:line="240" w:lineRule="auto"/>
+              <w:rPr>
+                <w:rFonts w:ascii="Verdana" w:eastAsia="Times New Roman" w:hAnsi="Verdana" w:cs="Times New Roman"/>
+                <w:sz w:val="24"/>
+                <w:szCs w:val="24"/>
+                <w:lang w:eastAsia="es-CO"/>
+              </w:rPr>
+            </w:pPr>
+          </w:p>
+        </w:tc>
+      </w:tr>
     </w:tbl>
     <w:p/>
     <w:sectPr>
@@ -25332,7 +28856,7 @@
 </file>
 
 <file path=word/styles.xml><?xml version="1.0" encoding="utf-8"?>
-<w:styles xmlns:mc="http://schemas.openxmlformats.org/markup-compatibility/2006" xmlns:r="http://schemas.openxmlformats.org/officeDocument/2006/relationships" xmlns:w="http://schemas.openxmlformats.org/wordprocessingml/2006/main" xmlns:w14="http://schemas.microsoft.com/office/word/2010/wordml" mc:Ignorable="w14">
+<w:styles xmlns:mc="http://schemas.openxmlformats.org/markup-compatibility/2006" xmlns:r="http://schemas.openxmlformats.org/officeDocument/2006/relationships" xmlns:w="http://schemas.openxmlformats.org/wordprocessingml/2006/main" xmlns:w14="http://schemas.microsoft.com/office/word/2010/wordml" xmlns:w15="http://schemas.microsoft.com/office/word/2012/wordml" mc:Ignorable="w14 w15">
   <w:docDefaults>
     <w:rPrDefault>
       <w:rPr>
@@ -25348,144 +28872,378 @@
       </w:pPr>
     </w:pPrDefault>
   </w:docDefaults>
-  <w:latentStyles w:defLockedState="0" w:defUIPriority="99" w:defSemiHidden="1" w:defUnhideWhenUsed="1" w:defQFormat="0" w:count="267">
-    <w:lsdException w:name="Normal" w:semiHidden="0" w:uiPriority="0" w:unhideWhenUsed="0" w:qFormat="1"/>
-    <w:lsdException w:name="heading 1" w:semiHidden="0" w:uiPriority="9" w:unhideWhenUsed="0" w:qFormat="1"/>
-    <w:lsdException w:name="heading 2" w:uiPriority="9" w:qFormat="1"/>
-    <w:lsdException w:name="heading 3" w:uiPriority="9" w:qFormat="1"/>
-    <w:lsdException w:name="heading 4" w:uiPriority="9" w:qFormat="1"/>
-    <w:lsdException w:name="heading 5" w:uiPriority="9" w:qFormat="1"/>
-    <w:lsdException w:name="heading 6" w:uiPriority="9" w:qFormat="1"/>
-    <w:lsdException w:name="heading 7" w:uiPriority="9" w:qFormat="1"/>
-    <w:lsdException w:name="heading 8" w:uiPriority="9" w:qFormat="1"/>
-    <w:lsdException w:name="heading 9" w:uiPriority="9" w:qFormat="1"/>
-    <w:lsdException w:name="toc 1" w:uiPriority="39"/>
-    <w:lsdException w:name="toc 2" w:uiPriority="39"/>
-    <w:lsdException w:name="toc 3" w:uiPriority="39"/>
-    <w:lsdException w:name="toc 4" w:uiPriority="39"/>
-    <w:lsdException w:name="toc 5" w:uiPriority="39"/>
-    <w:lsdException w:name="toc 6" w:uiPriority="39"/>
-    <w:lsdException w:name="toc 7" w:uiPriority="39"/>
-    <w:lsdException w:name="toc 8" w:uiPriority="39"/>
-    <w:lsdException w:name="toc 9" w:uiPriority="39"/>
-    <w:lsdException w:name="caption" w:uiPriority="35" w:qFormat="1"/>
-    <w:lsdException w:name="Title" w:semiHidden="0" w:uiPriority="10" w:unhideWhenUsed="0" w:qFormat="1"/>
-    <w:lsdException w:name="Default Paragraph Font" w:uiPriority="1"/>
-    <w:lsdException w:name="Subtitle" w:semiHidden="0" w:uiPriority="11" w:unhideWhenUsed="0" w:qFormat="1"/>
-    <w:lsdException w:name="Strong" w:semiHidden="0" w:uiPriority="22" w:unhideWhenUsed="0" w:qFormat="1"/>
-    <w:lsdException w:name="Emphasis" w:semiHidden="0" w:uiPriority="20" w:unhideWhenUsed="0" w:qFormat="1"/>
-    <w:lsdException w:name="Table Grid" w:semiHidden="0" w:uiPriority="59" w:unhideWhenUsed="0"/>
-    <w:lsdException w:name="Placeholder Text" w:unhideWhenUsed="0"/>
-    <w:lsdException w:name="No Spacing" w:semiHidden="0" w:uiPriority="1" w:unhideWhenUsed="0" w:qFormat="1"/>
-    <w:lsdException w:name="Light Shading" w:semiHidden="0" w:uiPriority="60" w:unhideWhenUsed="0"/>
-    <w:lsdException w:name="Light List" w:semiHidden="0" w:uiPriority="61" w:unhideWhenUsed="0"/>
-    <w:lsdException w:name="Light Grid" w:semiHidden="0" w:uiPriority="62" w:unhideWhenUsed="0"/>
-    <w:lsdException w:name="Medium Shading 1" w:semiHidden="0" w:uiPriority="63" w:unhideWhenUsed="0"/>
-    <w:lsdException w:name="Medium Shading 2" w:semiHidden="0" w:uiPriority="64" w:unhideWhenUsed="0"/>
-    <w:lsdException w:name="Medium List 1" w:semiHidden="0" w:uiPriority="65" w:unhideWhenUsed="0"/>
-    <w:lsdException w:name="Medium List 2" w:semiHidden="0" w:uiPriority="66" w:unhideWhenUsed="0"/>
-    <w:lsdException w:name="Medium Grid 1" w:semiHidden="0" w:uiPriority="67" w:unhideWhenUsed="0"/>
-    <w:lsdException w:name="Medium Grid 2" w:semiHidden="0" w:uiPriority="68" w:unhideWhenUsed="0"/>
-    <w:lsdException w:name="Medium Grid 3" w:semiHidden="0" w:uiPriority="69" w:unhideWhenUsed="0"/>
-    <w:lsdException w:name="Dark List" w:semiHidden="0" w:uiPriority="70" w:unhideWhenUsed="0"/>
-    <w:lsdException w:name="Colorful Shading" w:semiHidden="0" w:uiPriority="71" w:unhideWhenUsed="0"/>
-    <w:lsdException w:name="Colorful List" w:semiHidden="0" w:uiPriority="72" w:unhideWhenUsed="0"/>
-    <w:lsdException w:name="Colorful Grid" w:semiHidden="0" w:uiPriority="73" w:unhideWhenUsed="0"/>
-    <w:lsdException w:name="Light Shading Accent 1" w:semiHidden="0" w:uiPriority="60" w:unhideWhenUsed="0"/>
-    <w:lsdException w:name="Light List Accent 1" w:semiHidden="0" w:uiPriority="61" w:unhideWhenUsed="0"/>
-    <w:lsdException w:name="Light Grid Accent 1" w:semiHidden="0" w:uiPriority="62" w:unhideWhenUsed="0"/>
-    <w:lsdException w:name="Medium Shading 1 Accent 1" w:semiHidden="0" w:uiPriority="63" w:unhideWhenUsed="0"/>
-    <w:lsdException w:name="Medium Shading 2 Accent 1" w:semiHidden="0" w:uiPriority="64" w:unhideWhenUsed="0"/>
-    <w:lsdException w:name="Medium List 1 Accent 1" w:semiHidden="0" w:uiPriority="65" w:unhideWhenUsed="0"/>
-    <w:lsdException w:name="Revision" w:unhideWhenUsed="0"/>
-    <w:lsdException w:name="List Paragraph" w:semiHidden="0" w:uiPriority="34" w:unhideWhenUsed="0" w:qFormat="1"/>
-    <w:lsdException w:name="Quote" w:semiHidden="0" w:uiPriority="29" w:unhideWhenUsed="0" w:qFormat="1"/>
-    <w:lsdException w:name="Intense Quote" w:semiHidden="0" w:uiPriority="30" w:unhideWhenUsed="0" w:qFormat="1"/>
-    <w:lsdException w:name="Medium List 2 Accent 1" w:semiHidden="0" w:uiPriority="66" w:unhideWhenUsed="0"/>
-    <w:lsdException w:name="Medium Grid 1 Accent 1" w:semiHidden="0" w:uiPriority="67" w:unhideWhenUsed="0"/>
-    <w:lsdException w:name="Medium Grid 2 Accent 1" w:semiHidden="0" w:uiPriority="68" w:unhideWhenUsed="0"/>
-    <w:lsdException w:name="Medium Grid 3 Accent 1" w:semiHidden="0" w:uiPriority="69" w:unhideWhenUsed="0"/>
-    <w:lsdException w:name="Dark List Accent 1" w:semiHidden="0" w:uiPriority="70" w:unhideWhenUsed="0"/>
-    <w:lsdException w:name="Colorful Shading Accent 1" w:semiHidden="0" w:uiPriority="71" w:unhideWhenUsed="0"/>
-    <w:lsdException w:name="Colorful List Accent 1" w:semiHidden="0" w:uiPriority="72" w:unhideWhenUsed="0"/>
-    <w:lsdException w:name="Colorful Grid Accent 1" w:semiHidden="0" w:uiPriority="73" w:unhideWhenUsed="0"/>
-    <w:lsdException w:name="Light Shading Accent 2" w:semiHidden="0" w:uiPriority="60" w:unhideWhenUsed="0"/>
-    <w:lsdException w:name="Light List Accent 2" w:semiHidden="0" w:uiPriority="61" w:unhideWhenUsed="0"/>
-    <w:lsdException w:name="Light Grid Accent 2" w:semiHidden="0" w:uiPriority="62" w:unhideWhenUsed="0"/>
-    <w:lsdException w:name="Medium Shading 1 Accent 2" w:semiHidden="0" w:uiPriority="63" w:unhideWhenUsed="0"/>
-    <w:lsdException w:name="Medium Shading 2 Accent 2" w:semiHidden="0" w:uiPriority="64" w:unhideWhenUsed="0"/>
-    <w:lsdException w:name="Medium List 1 Accent 2" w:semiHidden="0" w:uiPriority="65" w:unhideWhenUsed="0"/>
-    <w:lsdException w:name="Medium List 2 Accent 2" w:semiHidden="0" w:uiPriority="66" w:unhideWhenUsed="0"/>
-    <w:lsdException w:name="Medium Grid 1 Accent 2" w:semiHidden="0" w:uiPriority="67" w:unhideWhenUsed="0"/>
-    <w:lsdException w:name="Medium Grid 2 Accent 2" w:semiHidden="0" w:uiPriority="68" w:unhideWhenUsed="0"/>
-    <w:lsdException w:name="Medium Grid 3 Accent 2" w:semiHidden="0" w:uiPriority="69" w:unhideWhenUsed="0"/>
-    <w:lsdException w:name="Dark List Accent 2" w:semiHidden="0" w:uiPriority="70" w:unhideWhenUsed="0"/>
-    <w:lsdException w:name="Colorful Shading Accent 2" w:semiHidden="0" w:uiPriority="71" w:unhideWhenUsed="0"/>
-    <w:lsdException w:name="Colorful List Accent 2" w:semiHidden="0" w:uiPriority="72" w:unhideWhenUsed="0"/>
-    <w:lsdException w:name="Colorful Grid Accent 2" w:semiHidden="0" w:uiPriority="73" w:unhideWhenUsed="0"/>
-    <w:lsdException w:name="Light Shading Accent 3" w:semiHidden="0" w:uiPriority="60" w:unhideWhenUsed="0"/>
-    <w:lsdException w:name="Light List Accent 3" w:semiHidden="0" w:uiPriority="61" w:unhideWhenUsed="0"/>
-    <w:lsdException w:name="Light Grid Accent 3" w:semiHidden="0" w:uiPriority="62" w:unhideWhenUsed="0"/>
-    <w:lsdException w:name="Medium Shading 1 Accent 3" w:semiHidden="0" w:uiPriority="63" w:unhideWhenUsed="0"/>
-    <w:lsdException w:name="Medium Shading 2 Accent 3" w:semiHidden="0" w:uiPriority="64" w:unhideWhenUsed="0"/>
-    <w:lsdException w:name="Medium List 1 Accent 3" w:semiHidden="0" w:uiPriority="65" w:unhideWhenUsed="0"/>
-    <w:lsdException w:name="Medium List 2 Accent 3" w:semiHidden="0" w:uiPriority="66" w:unhideWhenUsed="0"/>
-    <w:lsdException w:name="Medium Grid 1 Accent 3" w:semiHidden="0" w:uiPriority="67" w:unhideWhenUsed="0"/>
-    <w:lsdException w:name="Medium Grid 2 Accent 3" w:semiHidden="0" w:uiPriority="68" w:unhideWhenUsed="0"/>
-    <w:lsdException w:name="Medium Grid 3 Accent 3" w:semiHidden="0" w:uiPriority="69" w:unhideWhenUsed="0"/>
-    <w:lsdException w:name="Dark List Accent 3" w:semiHidden="0" w:uiPriority="70" w:unhideWhenUsed="0"/>
-    <w:lsdException w:name="Colorful Shading Accent 3" w:semiHidden="0" w:uiPriority="71" w:unhideWhenUsed="0"/>
-    <w:lsdException w:name="Colorful List Accent 3" w:semiHidden="0" w:uiPriority="72" w:unhideWhenUsed="0"/>
-    <w:lsdException w:name="Colorful Grid Accent 3" w:semiHidden="0" w:uiPriority="73" w:unhideWhenUsed="0"/>
-    <w:lsdException w:name="Light Shading Accent 4" w:semiHidden="0" w:uiPriority="60" w:unhideWhenUsed="0"/>
-    <w:lsdException w:name="Light List Accent 4" w:semiHidden="0" w:uiPriority="61" w:unhideWhenUsed="0"/>
-    <w:lsdException w:name="Light Grid Accent 4" w:semiHidden="0" w:uiPriority="62" w:unhideWhenUsed="0"/>
-    <w:lsdException w:name="Medium Shading 1 Accent 4" w:semiHidden="0" w:uiPriority="63" w:unhideWhenUsed="0"/>
-    <w:lsdException w:name="Medium Shading 2 Accent 4" w:semiHidden="0" w:uiPriority="64" w:unhideWhenUsed="0"/>
-    <w:lsdException w:name="Medium List 1 Accent 4" w:semiHidden="0" w:uiPriority="65" w:unhideWhenUsed="0"/>
-    <w:lsdException w:name="Medium List 2 Accent 4" w:semiHidden="0" w:uiPriority="66" w:unhideWhenUsed="0"/>
-    <w:lsdException w:name="Medium Grid 1 Accent 4" w:semiHidden="0" w:uiPriority="67" w:unhideWhenUsed="0"/>
-    <w:lsdException w:name="Medium Grid 2 Accent 4" w:semiHidden="0" w:uiPriority="68" w:unhideWhenUsed="0"/>
-    <w:lsdException w:name="Medium Grid 3 Accent 4" w:semiHidden="0" w:uiPriority="69" w:unhideWhenUsed="0"/>
-    <w:lsdException w:name="Dark List Accent 4" w:semiHidden="0" w:uiPriority="70" w:unhideWhenUsed="0"/>
-    <w:lsdException w:name="Colorful Shading Accent 4" w:semiHidden="0" w:uiPriority="71" w:unhideWhenUsed="0"/>
-    <w:lsdException w:name="Colorful List Accent 4" w:semiHidden="0" w:uiPriority="72" w:unhideWhenUsed="0"/>
-    <w:lsdException w:name="Colorful Grid Accent 4" w:semiHidden="0" w:uiPriority="73" w:unhideWhenUsed="0"/>
-    <w:lsdException w:name="Light Shading Accent 5" w:semiHidden="0" w:uiPriority="60" w:unhideWhenUsed="0"/>
-    <w:lsdException w:name="Light List Accent 5" w:semiHidden="0" w:uiPriority="61" w:unhideWhenUsed="0"/>
-    <w:lsdException w:name="Light Grid Accent 5" w:semiHidden="0" w:uiPriority="62" w:unhideWhenUsed="0"/>
-    <w:lsdException w:name="Medium Shading 1 Accent 5" w:semiHidden="0" w:uiPriority="63" w:unhideWhenUsed="0"/>
-    <w:lsdException w:name="Medium Shading 2 Accent 5" w:semiHidden="0" w:uiPriority="64" w:unhideWhenUsed="0"/>
-    <w:lsdException w:name="Medium List 1 Accent 5" w:semiHidden="0" w:uiPriority="65" w:unhideWhenUsed="0"/>
-    <w:lsdException w:name="Medium List 2 Accent 5" w:semiHidden="0" w:uiPriority="66" w:unhideWhenUsed="0"/>
-    <w:lsdException w:name="Medium Grid 1 Accent 5" w:semiHidden="0" w:uiPriority="67" w:unhideWhenUsed="0"/>
-    <w:lsdException w:name="Medium Grid 2 Accent 5" w:semiHidden="0" w:uiPriority="68" w:unhideWhenUsed="0"/>
-    <w:lsdException w:name="Medium Grid 3 Accent 5" w:semiHidden="0" w:uiPriority="69" w:unhideWhenUsed="0"/>
-    <w:lsdException w:name="Dark List Accent 5" w:semiHidden="0" w:uiPriority="70" w:unhideWhenUsed="0"/>
-    <w:lsdException w:name="Colorful Shading Accent 5" w:semiHidden="0" w:uiPriority="71" w:unhideWhenUsed="0"/>
-    <w:lsdException w:name="Colorful List Accent 5" w:semiHidden="0" w:uiPriority="72" w:unhideWhenUsed="0"/>
-    <w:lsdException w:name="Colorful Grid Accent 5" w:semiHidden="0" w:uiPriority="73" w:unhideWhenUsed="0"/>
-    <w:lsdException w:name="Light Shading Accent 6" w:semiHidden="0" w:uiPriority="60" w:unhideWhenUsed="0"/>
-    <w:lsdException w:name="Light List Accent 6" w:semiHidden="0" w:uiPriority="61" w:unhideWhenUsed="0"/>
-    <w:lsdException w:name="Light Grid Accent 6" w:semiHidden="0" w:uiPriority="62" w:unhideWhenUsed="0"/>
-    <w:lsdException w:name="Medium Shading 1 Accent 6" w:semiHidden="0" w:uiPriority="63" w:unhideWhenUsed="0"/>
-    <w:lsdException w:name="Medium Shading 2 Accent 6" w:semiHidden="0" w:uiPriority="64" w:unhideWhenUsed="0"/>
-    <w:lsdException w:name="Medium List 1 Accent 6" w:semiHidden="0" w:uiPriority="65" w:unhideWhenUsed="0"/>
-    <w:lsdException w:name="Medium List 2 Accent 6" w:semiHidden="0" w:uiPriority="66" w:unhideWhenUsed="0"/>
-    <w:lsdException w:name="Medium Grid 1 Accent 6" w:semiHidden="0" w:uiPriority="67" w:unhideWhenUsed="0"/>
-    <w:lsdException w:name="Medium Grid 2 Accent 6" w:semiHidden="0" w:uiPriority="68" w:unhideWhenUsed="0"/>
-    <w:lsdException w:name="Medium Grid 3 Accent 6" w:semiHidden="0" w:uiPriority="69" w:unhideWhenUsed="0"/>
-    <w:lsdException w:name="Dark List Accent 6" w:semiHidden="0" w:uiPriority="70" w:unhideWhenUsed="0"/>
-    <w:lsdException w:name="Colorful Shading Accent 6" w:semiHidden="0" w:uiPriority="71" w:unhideWhenUsed="0"/>
-    <w:lsdException w:name="Colorful List Accent 6" w:semiHidden="0" w:uiPriority="72" w:unhideWhenUsed="0"/>
-    <w:lsdException w:name="Colorful Grid Accent 6" w:semiHidden="0" w:uiPriority="73" w:unhideWhenUsed="0"/>
-    <w:lsdException w:name="Subtle Emphasis" w:semiHidden="0" w:uiPriority="19" w:unhideWhenUsed="0" w:qFormat="1"/>
-    <w:lsdException w:name="Intense Emphasis" w:semiHidden="0" w:uiPriority="21" w:unhideWhenUsed="0" w:qFormat="1"/>
-    <w:lsdException w:name="Subtle Reference" w:semiHidden="0" w:uiPriority="31" w:unhideWhenUsed="0" w:qFormat="1"/>
-    <w:lsdException w:name="Intense Reference" w:semiHidden="0" w:uiPriority="32" w:unhideWhenUsed="0" w:qFormat="1"/>
-    <w:lsdException w:name="Book Title" w:semiHidden="0" w:uiPriority="33" w:unhideWhenUsed="0" w:qFormat="1"/>
-    <w:lsdException w:name="Bibliography" w:uiPriority="37"/>
-    <w:lsdException w:name="TOC Heading" w:uiPriority="39" w:qFormat="1"/>
+  <w:latentStyles w:defLockedState="0" w:defUIPriority="99" w:defSemiHidden="0" w:defUnhideWhenUsed="0" w:defQFormat="0" w:count="371">
+    <w:lsdException w:name="Normal" w:uiPriority="0" w:qFormat="1"/>
+    <w:lsdException w:name="heading 1" w:uiPriority="9" w:qFormat="1"/>
+    <w:lsdException w:name="heading 2" w:semiHidden="1" w:uiPriority="9" w:unhideWhenUsed="1" w:qFormat="1"/>
+    <w:lsdException w:name="heading 3" w:semiHidden="1" w:uiPriority="9" w:unhideWhenUsed="1" w:qFormat="1"/>
+    <w:lsdException w:name="heading 4" w:semiHidden="1" w:uiPriority="9" w:unhideWhenUsed="1" w:qFormat="1"/>
+    <w:lsdException w:name="heading 5" w:semiHidden="1" w:uiPriority="9" w:unhideWhenUsed="1" w:qFormat="1"/>
+    <w:lsdException w:name="heading 6" w:semiHidden="1" w:uiPriority="9" w:unhideWhenUsed="1" w:qFormat="1"/>
+    <w:lsdException w:name="heading 7" w:semiHidden="1" w:uiPriority="9" w:unhideWhenUsed="1" w:qFormat="1"/>
+    <w:lsdException w:name="heading 8" w:semiHidden="1" w:uiPriority="9" w:unhideWhenUsed="1" w:qFormat="1"/>
+    <w:lsdException w:name="heading 9" w:semiHidden="1" w:uiPriority="9" w:unhideWhenUsed="1" w:qFormat="1"/>
+    <w:lsdException w:name="index 1" w:semiHidden="1" w:unhideWhenUsed="1"/>
+    <w:lsdException w:name="index 2" w:semiHidden="1" w:unhideWhenUsed="1"/>
+    <w:lsdException w:name="index 3" w:semiHidden="1" w:unhideWhenUsed="1"/>
+    <w:lsdException w:name="index 4" w:semiHidden="1" w:unhideWhenUsed="1"/>
+    <w:lsdException w:name="index 5" w:semiHidden="1" w:unhideWhenUsed="1"/>
+    <w:lsdException w:name="index 6" w:semiHidden="1" w:unhideWhenUsed="1"/>
+    <w:lsdException w:name="index 7" w:semiHidden="1" w:unhideWhenUsed="1"/>
+    <w:lsdException w:name="index 8" w:semiHidden="1" w:unhideWhenUsed="1"/>
+    <w:lsdException w:name="index 9" w:semiHidden="1" w:unhideWhenUsed="1"/>
+    <w:lsdException w:name="toc 1" w:semiHidden="1" w:uiPriority="39" w:unhideWhenUsed="1"/>
+    <w:lsdException w:name="toc 2" w:semiHidden="1" w:uiPriority="39" w:unhideWhenUsed="1"/>
+    <w:lsdException w:name="toc 3" w:semiHidden="1" w:uiPriority="39" w:unhideWhenUsed="1"/>
+    <w:lsdException w:name="toc 4" w:semiHidden="1" w:uiPriority="39" w:unhideWhenUsed="1"/>
+    <w:lsdException w:name="toc 5" w:semiHidden="1" w:uiPriority="39" w:unhideWhenUsed="1"/>
+    <w:lsdException w:name="toc 6" w:semiHidden="1" w:uiPriority="39" w:unhideWhenUsed="1"/>
+    <w:lsdException w:name="toc 7" w:semiHidden="1" w:uiPriority="39" w:unhideWhenUsed="1"/>
+    <w:lsdException w:name="toc 8" w:semiHidden="1" w:uiPriority="39" w:unhideWhenUsed="1"/>
+    <w:lsdException w:name="toc 9" w:semiHidden="1" w:uiPriority="39" w:unhideWhenUsed="1"/>
+    <w:lsdException w:name="Normal Indent" w:semiHidden="1" w:unhideWhenUsed="1"/>
+    <w:lsdException w:name="footnote text" w:semiHidden="1" w:unhideWhenUsed="1"/>
+    <w:lsdException w:name="annotation text" w:semiHidden="1" w:unhideWhenUsed="1"/>
+    <w:lsdException w:name="header" w:semiHidden="1" w:unhideWhenUsed="1"/>
+    <w:lsdException w:name="footer" w:semiHidden="1" w:unhideWhenUsed="1"/>
+    <w:lsdException w:name="index heading" w:semiHidden="1" w:unhideWhenUsed="1"/>
+    <w:lsdException w:name="caption" w:semiHidden="1" w:uiPriority="35" w:unhideWhenUsed="1" w:qFormat="1"/>
+    <w:lsdException w:name="table of figures" w:semiHidden="1" w:unhideWhenUsed="1"/>
+    <w:lsdException w:name="envelope address" w:semiHidden="1" w:unhideWhenUsed="1"/>
+    <w:lsdException w:name="envelope return" w:semiHidden="1" w:unhideWhenUsed="1"/>
+    <w:lsdException w:name="footnote reference" w:semiHidden="1" w:unhideWhenUsed="1"/>
+    <w:lsdException w:name="annotation reference" w:semiHidden="1" w:unhideWhenUsed="1"/>
+    <w:lsdException w:name="line number" w:semiHidden="1" w:unhideWhenUsed="1"/>
+    <w:lsdException w:name="page number" w:semiHidden="1" w:unhideWhenUsed="1"/>
+    <w:lsdException w:name="endnote reference" w:semiHidden="1" w:unhideWhenUsed="1"/>
+    <w:lsdException w:name="endnote text" w:semiHidden="1" w:unhideWhenUsed="1"/>
+    <w:lsdException w:name="table of authorities" w:semiHidden="1" w:unhideWhenUsed="1"/>
+    <w:lsdException w:name="macro" w:semiHidden="1" w:unhideWhenUsed="1"/>
+    <w:lsdException w:name="toa heading" w:semiHidden="1" w:unhideWhenUsed="1"/>
+    <w:lsdException w:name="List" w:semiHidden="1" w:unhideWhenUsed="1"/>
+    <w:lsdException w:name="List Bullet" w:semiHidden="1" w:unhideWhenUsed="1"/>
+    <w:lsdException w:name="List Number" w:semiHidden="1" w:unhideWhenUsed="1"/>
+    <w:lsdException w:name="List 2" w:semiHidden="1" w:unhideWhenUsed="1"/>
+    <w:lsdException w:name="List 3" w:semiHidden="1" w:unhideWhenUsed="1"/>
+    <w:lsdException w:name="List 4" w:semiHidden="1" w:unhideWhenUsed="1"/>
+    <w:lsdException w:name="List 5" w:semiHidden="1" w:unhideWhenUsed="1"/>
+    <w:lsdException w:name="List Bullet 2" w:semiHidden="1" w:unhideWhenUsed="1"/>
+    <w:lsdException w:name="List Bullet 3" w:semiHidden="1" w:unhideWhenUsed="1"/>
+    <w:lsdException w:name="List Bullet 4" w:semiHidden="1" w:unhideWhenUsed="1"/>
+    <w:lsdException w:name="List Bullet 5" w:semiHidden="1" w:unhideWhenUsed="1"/>
+    <w:lsdException w:name="List Number 2" w:semiHidden="1" w:unhideWhenUsed="1"/>
+    <w:lsdException w:name="List Number 3" w:semiHidden="1" w:unhideWhenUsed="1"/>
+    <w:lsdException w:name="List Number 4" w:semiHidden="1" w:unhideWhenUsed="1"/>
+    <w:lsdException w:name="List Number 5" w:semiHidden="1" w:unhideWhenUsed="1"/>
+    <w:lsdException w:name="Title" w:uiPriority="10" w:qFormat="1"/>
+    <w:lsdException w:name="Closing" w:semiHidden="1" w:unhideWhenUsed="1"/>
+    <w:lsdException w:name="Signature" w:semiHidden="1" w:unhideWhenUsed="1"/>
+    <w:lsdException w:name="Default Paragraph Font" w:semiHidden="1" w:uiPriority="1" w:unhideWhenUsed="1"/>
+    <w:lsdException w:name="Body Text" w:semiHidden="1" w:unhideWhenUsed="1"/>
+    <w:lsdException w:name="Body Text Indent" w:semiHidden="1" w:unhideWhenUsed="1"/>
+    <w:lsdException w:name="List Continue" w:semiHidden="1" w:unhideWhenUsed="1"/>
+    <w:lsdException w:name="List Continue 2" w:semiHidden="1" w:unhideWhenUsed="1"/>
+    <w:lsdException w:name="List Continue 3" w:semiHidden="1" w:unhideWhenUsed="1"/>
+    <w:lsdException w:name="List Continue 4" w:semiHidden="1" w:unhideWhenUsed="1"/>
+    <w:lsdException w:name="List Continue 5" w:semiHidden="1" w:unhideWhenUsed="1"/>
+    <w:lsdException w:name="Message Header" w:semiHidden="1" w:unhideWhenUsed="1"/>
+    <w:lsdException w:name="Subtitle" w:uiPriority="11" w:qFormat="1"/>
+    <w:lsdException w:name="Salutation" w:semiHidden="1" w:unhideWhenUsed="1"/>
+    <w:lsdException w:name="Date" w:semiHidden="1" w:unhideWhenUsed="1"/>
+    <w:lsdException w:name="Body Text First Indent" w:semiHidden="1" w:unhideWhenUsed="1"/>
+    <w:lsdException w:name="Body Text First Indent 2" w:semiHidden="1" w:unhideWhenUsed="1"/>
+    <w:lsdException w:name="Note Heading" w:semiHidden="1" w:unhideWhenUsed="1"/>
+    <w:lsdException w:name="Body Text 2" w:semiHidden="1" w:unhideWhenUsed="1"/>
+    <w:lsdException w:name="Body Text 3" w:semiHidden="1" w:unhideWhenUsed="1"/>
+    <w:lsdException w:name="Body Text Indent 2" w:semiHidden="1" w:unhideWhenUsed="1"/>
+    <w:lsdException w:name="Body Text Indent 3" w:semiHidden="1" w:unhideWhenUsed="1"/>
+    <w:lsdException w:name="Block Text" w:semiHidden="1" w:unhideWhenUsed="1"/>
+    <w:lsdException w:name="Hyperlink" w:semiHidden="1" w:unhideWhenUsed="1"/>
+    <w:lsdException w:name="FollowedHyperlink" w:semiHidden="1" w:unhideWhenUsed="1"/>
+    <w:lsdException w:name="Strong" w:uiPriority="22" w:qFormat="1"/>
+    <w:lsdException w:name="Emphasis" w:uiPriority="20" w:qFormat="1"/>
+    <w:lsdException w:name="Document Map" w:semiHidden="1" w:unhideWhenUsed="1"/>
+    <w:lsdException w:name="Plain Text" w:semiHidden="1" w:unhideWhenUsed="1"/>
+    <w:lsdException w:name="E-mail Signature" w:semiHidden="1" w:unhideWhenUsed="1"/>
+    <w:lsdException w:name="HTML Top of Form" w:semiHidden="1" w:unhideWhenUsed="1"/>
+    <w:lsdException w:name="HTML Bottom of Form" w:semiHidden="1" w:unhideWhenUsed="1"/>
+    <w:lsdException w:name="Normal (Web)" w:semiHidden="1" w:unhideWhenUsed="1"/>
+    <w:lsdException w:name="HTML Acronym" w:semiHidden="1" w:unhideWhenUsed="1"/>
+    <w:lsdException w:name="HTML Address" w:semiHidden="1" w:unhideWhenUsed="1"/>
+    <w:lsdException w:name="HTML Cite" w:semiHidden="1" w:unhideWhenUsed="1"/>
+    <w:lsdException w:name="HTML Code" w:semiHidden="1" w:unhideWhenUsed="1"/>
+    <w:lsdException w:name="HTML Definition" w:semiHidden="1" w:unhideWhenUsed="1"/>
+    <w:lsdException w:name="HTML Keyboard" w:semiHidden="1" w:unhideWhenUsed="1"/>
+    <w:lsdException w:name="HTML Preformatted" w:semiHidden="1" w:unhideWhenUsed="1"/>
+    <w:lsdException w:name="HTML Sample" w:semiHidden="1" w:unhideWhenUsed="1"/>
+    <w:lsdException w:name="HTML Typewriter" w:semiHidden="1" w:unhideWhenUsed="1"/>
+    <w:lsdException w:name="HTML Variable" w:semiHidden="1" w:unhideWhenUsed="1"/>
+    <w:lsdException w:name="Normal Table" w:semiHidden="1" w:unhideWhenUsed="1"/>
+    <w:lsdException w:name="annotation subject" w:semiHidden="1" w:unhideWhenUsed="1"/>
+    <w:lsdException w:name="No List" w:semiHidden="1" w:unhideWhenUsed="1"/>
+    <w:lsdException w:name="Outline List 1" w:semiHidden="1" w:unhideWhenUsed="1"/>
+    <w:lsdException w:name="Outline List 2" w:semiHidden="1" w:unhideWhenUsed="1"/>
+    <w:lsdException w:name="Outline List 3" w:semiHidden="1" w:unhideWhenUsed="1"/>
+    <w:lsdException w:name="Table Simple 1" w:semiHidden="1" w:unhideWhenUsed="1"/>
+    <w:lsdException w:name="Table Simple 2" w:semiHidden="1" w:unhideWhenUsed="1"/>
+    <w:lsdException w:name="Table Simple 3" w:semiHidden="1" w:unhideWhenUsed="1"/>
+    <w:lsdException w:name="Table Classic 1" w:semiHidden="1" w:unhideWhenUsed="1"/>
+    <w:lsdException w:name="Table Classic 2" w:semiHidden="1" w:unhideWhenUsed="1"/>
+    <w:lsdException w:name="Table Classic 3" w:semiHidden="1" w:unhideWhenUsed="1"/>
+    <w:lsdException w:name="Table Classic 4" w:semiHidden="1" w:unhideWhenUsed="1"/>
+    <w:lsdException w:name="Table Colorful 1" w:semiHidden="1" w:unhideWhenUsed="1"/>
+    <w:lsdException w:name="Table Colorful 2" w:semiHidden="1" w:unhideWhenUsed="1"/>
+    <w:lsdException w:name="Table Colorful 3" w:semiHidden="1" w:unhideWhenUsed="1"/>
+    <w:lsdException w:name="Table Columns 1" w:semiHidden="1" w:unhideWhenUsed="1"/>
+    <w:lsdException w:name="Table Columns 2" w:semiHidden="1" w:unhideWhenUsed="1"/>
+    <w:lsdException w:name="Table Columns 3" w:semiHidden="1" w:unhideWhenUsed="1"/>
+    <w:lsdException w:name="Table Columns 4" w:semiHidden="1" w:unhideWhenUsed="1"/>
+    <w:lsdException w:name="Table Columns 5" w:semiHidden="1" w:unhideWhenUsed="1"/>
+    <w:lsdException w:name="Table Grid 1" w:semiHidden="1" w:unhideWhenUsed="1"/>
+    <w:lsdException w:name="Table Grid 2" w:semiHidden="1" w:unhideWhenUsed="1"/>
+    <w:lsdException w:name="Table Grid 3" w:semiHidden="1" w:unhideWhenUsed="1"/>
+    <w:lsdException w:name="Table Grid 4" w:semiHidden="1" w:unhideWhenUsed="1"/>
+    <w:lsdException w:name="Table Grid 5" w:semiHidden="1" w:unhideWhenUsed="1"/>
+    <w:lsdException w:name="Table Grid 6" w:semiHidden="1" w:unhideWhenUsed="1"/>
+    <w:lsdException w:name="Table Grid 7" w:semiHidden="1" w:unhideWhenUsed="1"/>
+    <w:lsdException w:name="Table Grid 8" w:semiHidden="1" w:unhideWhenUsed="1"/>
+    <w:lsdException w:name="Table List 1" w:semiHidden="1" w:unhideWhenUsed="1"/>
+    <w:lsdException w:name="Table List 2" w:semiHidden="1" w:unhideWhenUsed="1"/>
+    <w:lsdException w:name="Table List 3" w:semiHidden="1" w:unhideWhenUsed="1"/>
+    <w:lsdException w:name="Table List 4" w:semiHidden="1" w:unhideWhenUsed="1"/>
+    <w:lsdException w:name="Table List 5" w:semiHidden="1" w:unhideWhenUsed="1"/>
+    <w:lsdException w:name="Table List 6" w:semiHidden="1" w:unhideWhenUsed="1"/>
+    <w:lsdException w:name="Table List 7" w:semiHidden="1" w:unhideWhenUsed="1"/>
+    <w:lsdException w:name="Table List 8" w:semiHidden="1" w:unhideWhenUsed="1"/>
+    <w:lsdException w:name="Table 3D effects 1" w:semiHidden="1" w:unhideWhenUsed="1"/>
+    <w:lsdException w:name="Table 3D effects 2" w:semiHidden="1" w:unhideWhenUsed="1"/>
+    <w:lsdException w:name="Table 3D effects 3" w:semiHidden="1" w:unhideWhenUsed="1"/>
+    <w:lsdException w:name="Table Contemporary" w:semiHidden="1" w:unhideWhenUsed="1"/>
+    <w:lsdException w:name="Table Elegant" w:semiHidden="1" w:unhideWhenUsed="1"/>
+    <w:lsdException w:name="Table Professional" w:semiHidden="1" w:unhideWhenUsed="1"/>
+    <w:lsdException w:name="Table Subtle 1" w:semiHidden="1" w:unhideWhenUsed="1"/>
+    <w:lsdException w:name="Table Subtle 2" w:semiHidden="1" w:unhideWhenUsed="1"/>
+    <w:lsdException w:name="Table Web 1" w:semiHidden="1" w:unhideWhenUsed="1"/>
+    <w:lsdException w:name="Table Web 2" w:semiHidden="1" w:unhideWhenUsed="1"/>
+    <w:lsdException w:name="Table Web 3" w:semiHidden="1" w:unhideWhenUsed="1"/>
+    <w:lsdException w:name="Balloon Text" w:semiHidden="1" w:unhideWhenUsed="1"/>
+    <w:lsdException w:name="Table Grid" w:uiPriority="59"/>
+    <w:lsdException w:name="Table Theme" w:semiHidden="1" w:unhideWhenUsed="1"/>
+    <w:lsdException w:name="Placeholder Text" w:semiHidden="1"/>
+    <w:lsdException w:name="No Spacing" w:uiPriority="1" w:qFormat="1"/>
+    <w:lsdException w:name="Light Shading" w:uiPriority="60"/>
+    <w:lsdException w:name="Light List" w:uiPriority="61"/>
+    <w:lsdException w:name="Light Grid" w:uiPriority="62"/>
+    <w:lsdException w:name="Medium Shading 1" w:uiPriority="63"/>
+    <w:lsdException w:name="Medium Shading 2" w:uiPriority="64"/>
+    <w:lsdException w:name="Medium List 1" w:uiPriority="65"/>
+    <w:lsdException w:name="Medium List 2" w:uiPriority="66"/>
+    <w:lsdException w:name="Medium Grid 1" w:uiPriority="67"/>
+    <w:lsdException w:name="Medium Grid 2" w:uiPriority="68"/>
+    <w:lsdException w:name="Medium Grid 3" w:uiPriority="69"/>
+    <w:lsdException w:name="Dark List" w:uiPriority="70"/>
+    <w:lsdException w:name="Colorful Shading" w:uiPriority="71"/>
+    <w:lsdException w:name="Colorful List" w:uiPriority="72"/>
+    <w:lsdException w:name="Colorful Grid" w:uiPriority="73"/>
+    <w:lsdException w:name="Light Shading Accent 1" w:uiPriority="60"/>
+    <w:lsdException w:name="Light List Accent 1" w:uiPriority="61"/>
+    <w:lsdException w:name="Light Grid Accent 1" w:uiPriority="62"/>
+    <w:lsdException w:name="Medium Shading 1 Accent 1" w:uiPriority="63"/>
+    <w:lsdException w:name="Medium Shading 2 Accent 1" w:uiPriority="64"/>
+    <w:lsdException w:name="Medium List 1 Accent 1" w:uiPriority="65"/>
+    <w:lsdException w:name="Revision" w:semiHidden="1"/>
+    <w:lsdException w:name="List Paragraph" w:uiPriority="34" w:qFormat="1"/>
+    <w:lsdException w:name="Quote" w:uiPriority="29" w:qFormat="1"/>
+    <w:lsdException w:name="Intense Quote" w:uiPriority="30" w:qFormat="1"/>
+    <w:lsdException w:name="Medium List 2 Accent 1" w:uiPriority="66"/>
+    <w:lsdException w:name="Medium Grid 1 Accent 1" w:uiPriority="67"/>
+    <w:lsdException w:name="Medium Grid 2 Accent 1" w:uiPriority="68"/>
+    <w:lsdException w:name="Medium Grid 3 Accent 1" w:uiPriority="69"/>
+    <w:lsdException w:name="Dark List Accent 1" w:uiPriority="70"/>
+    <w:lsdException w:name="Colorful Shading Accent 1" w:uiPriority="71"/>
+    <w:lsdException w:name="Colorful List Accent 1" w:uiPriority="72"/>
+    <w:lsdException w:name="Colorful Grid Accent 1" w:uiPriority="73"/>
+    <w:lsdException w:name="Light Shading Accent 2" w:uiPriority="60"/>
+    <w:lsdException w:name="Light List Accent 2" w:uiPriority="61"/>
+    <w:lsdException w:name="Light Grid Accent 2" w:uiPriority="62"/>
+    <w:lsdException w:name="Medium Shading 1 Accent 2" w:uiPriority="63"/>
+    <w:lsdException w:name="Medium Shading 2 Accent 2" w:uiPriority="64"/>
+    <w:lsdException w:name="Medium List 1 Accent 2" w:uiPriority="65"/>
+    <w:lsdException w:name="Medium List 2 Accent 2" w:uiPriority="66"/>
+    <w:lsdException w:name="Medium Grid 1 Accent 2" w:uiPriority="67"/>
+    <w:lsdException w:name="Medium Grid 2 Accent 2" w:uiPriority="68"/>
+    <w:lsdException w:name="Medium Grid 3 Accent 2" w:uiPriority="69"/>
+    <w:lsdException w:name="Dark List Accent 2" w:uiPriority="70"/>
+    <w:lsdException w:name="Colorful Shading Accent 2" w:uiPriority="71"/>
+    <w:lsdException w:name="Colorful List Accent 2" w:uiPriority="72"/>
+    <w:lsdException w:name="Colorful Grid Accent 2" w:uiPriority="73"/>
+    <w:lsdException w:name="Light Shading Accent 3" w:uiPriority="60"/>
+    <w:lsdException w:name="Light List Accent 3" w:uiPriority="61"/>
+    <w:lsdException w:name="Light Grid Accent 3" w:uiPriority="62"/>
+    <w:lsdException w:name="Medium Shading 1 Accent 3" w:uiPriority="63"/>
+    <w:lsdException w:name="Medium Shading 2 Accent 3" w:uiPriority="64"/>
+    <w:lsdException w:name="Medium List 1 Accent 3" w:uiPriority="65"/>
+    <w:lsdException w:name="Medium List 2 Accent 3" w:uiPriority="66"/>
+    <w:lsdException w:name="Medium Grid 1 Accent 3" w:uiPriority="67"/>
+    <w:lsdException w:name="Medium Grid 2 Accent 3" w:uiPriority="68"/>
+    <w:lsdException w:name="Medium Grid 3 Accent 3" w:uiPriority="69"/>
+    <w:lsdException w:name="Dark List Accent 3" w:uiPriority="70"/>
+    <w:lsdException w:name="Colorful Shading Accent 3" w:uiPriority="71"/>
+    <w:lsdException w:name="Colorful List Accent 3" w:uiPriority="72"/>
+    <w:lsdException w:name="Colorful Grid Accent 3" w:uiPriority="73"/>
+    <w:lsdException w:name="Light Shading Accent 4" w:uiPriority="60"/>
+    <w:lsdException w:name="Light List Accent 4" w:uiPriority="61"/>
+    <w:lsdException w:name="Light Grid Accent 4" w:uiPriority="62"/>
+    <w:lsdException w:name="Medium Shading 1 Accent 4" w:uiPriority="63"/>
+    <w:lsdException w:name="Medium Shading 2 Accent 4" w:uiPriority="64"/>
+    <w:lsdException w:name="Medium List 1 Accent 4" w:uiPriority="65"/>
+    <w:lsdException w:name="Medium List 2 Accent 4" w:uiPriority="66"/>
+    <w:lsdException w:name="Medium Grid 1 Accent 4" w:uiPriority="67"/>
+    <w:lsdException w:name="Medium Grid 2 Accent 4" w:uiPriority="68"/>
+    <w:lsdException w:name="Medium Grid 3 Accent 4" w:uiPriority="69"/>
+    <w:lsdException w:name="Dark List Accent 4" w:uiPriority="70"/>
+    <w:lsdException w:name="Colorful Shading Accent 4" w:uiPriority="71"/>
+    <w:lsdException w:name="Colorful List Accent 4" w:uiPriority="72"/>
+    <w:lsdException w:name="Colorful Grid Accent 4" w:uiPriority="73"/>
+    <w:lsdException w:name="Light Shading Accent 5" w:uiPriority="60"/>
+    <w:lsdException w:name="Light List Accent 5" w:uiPriority="61"/>
+    <w:lsdException w:name="Light Grid Accent 5" w:uiPriority="62"/>
+    <w:lsdException w:name="Medium Shading 1 Accent 5" w:uiPriority="63"/>
+    <w:lsdException w:name="Medium Shading 2 Accent 5" w:uiPriority="64"/>
+    <w:lsdException w:name="Medium List 1 Accent 5" w:uiPriority="65"/>
+    <w:lsdException w:name="Medium List 2 Accent 5" w:uiPriority="66"/>
+    <w:lsdException w:name="Medium Grid 1 Accent 5" w:uiPriority="67"/>
+    <w:lsdException w:name="Medium Grid 2 Accent 5" w:uiPriority="68"/>
+    <w:lsdException w:name="Medium Grid 3 Accent 5" w:uiPriority="69"/>
+    <w:lsdException w:name="Dark List Accent 5" w:uiPriority="70"/>
+    <w:lsdException w:name="Colorful Shading Accent 5" w:uiPriority="71"/>
+    <w:lsdException w:name="Colorful List Accent 5" w:uiPriority="72"/>
+    <w:lsdException w:name="Colorful Grid Accent 5" w:uiPriority="73"/>
+    <w:lsdException w:name="Light Shading Accent 6" w:uiPriority="60"/>
+    <w:lsdException w:name="Light List Accent 6" w:uiPriority="61"/>
+    <w:lsdException w:name="Light Grid Accent 6" w:uiPriority="62"/>
+    <w:lsdException w:name="Medium Shading 1 Accent 6" w:uiPriority="63"/>
+    <w:lsdException w:name="Medium Shading 2 Accent 6" w:uiPriority="64"/>
+    <w:lsdException w:name="Medium List 1 Accent 6" w:uiPriority="65"/>
+    <w:lsdException w:name="Medium List 2 Accent 6" w:uiPriority="66"/>
+    <w:lsdException w:name="Medium Grid 1 Accent 6" w:uiPriority="67"/>
+    <w:lsdException w:name="Medium Grid 2 Accent 6" w:uiPriority="68"/>
+    <w:lsdException w:name="Medium Grid 3 Accent 6" w:uiPriority="69"/>
+    <w:lsdException w:name="Dark List Accent 6" w:uiPriority="70"/>
+    <w:lsdException w:name="Colorful Shading Accent 6" w:uiPriority="71"/>
+    <w:lsdException w:name="Colorful List Accent 6" w:uiPriority="72"/>
+    <w:lsdException w:name="Colorful Grid Accent 6" w:uiPriority="73"/>
+    <w:lsdException w:name="Subtle Emphasis" w:uiPriority="19" w:qFormat="1"/>
+    <w:lsdException w:name="Intense Emphasis" w:uiPriority="21" w:qFormat="1"/>
+    <w:lsdException w:name="Subtle Reference" w:uiPriority="31" w:qFormat="1"/>
+    <w:lsdException w:name="Intense Reference" w:uiPriority="32" w:qFormat="1"/>
+    <w:lsdException w:name="Book Title" w:uiPriority="33" w:qFormat="1"/>
+    <w:lsdException w:name="Bibliography" w:semiHidden="1" w:uiPriority="37" w:unhideWhenUsed="1"/>
+    <w:lsdException w:name="TOC Heading" w:semiHidden="1" w:uiPriority="39" w:unhideWhenUsed="1" w:qFormat="1"/>
+    <w:lsdException w:name="Plain Table 1" w:uiPriority="41"/>
+    <w:lsdException w:name="Plain Table 2" w:uiPriority="42"/>
+    <w:lsdException w:name="Plain Table 3" w:uiPriority="43"/>
+    <w:lsdException w:name="Plain Table 4" w:uiPriority="44"/>
+    <w:lsdException w:name="Plain Table 5" w:uiPriority="45"/>
+    <w:lsdException w:name="Grid Table Light" w:uiPriority="40"/>
+    <w:lsdException w:name="Grid Table 1 Light" w:uiPriority="46"/>
+    <w:lsdException w:name="Grid Table 2" w:uiPriority="47"/>
+    <w:lsdException w:name="Grid Table 3" w:uiPriority="48"/>
+    <w:lsdException w:name="Grid Table 4" w:uiPriority="49"/>
+    <w:lsdException w:name="Grid Table 5 Dark" w:uiPriority="50"/>
+    <w:lsdException w:name="Grid Table 6 Colorful" w:uiPriority="51"/>
+    <w:lsdException w:name="Grid Table 7 Colorful" w:uiPriority="52"/>
+    <w:lsdException w:name="Grid Table 1 Light Accent 1" w:uiPriority="46"/>
+    <w:lsdException w:name="Grid Table 2 Accent 1" w:uiPriority="47"/>
+    <w:lsdException w:name="Grid Table 3 Accent 1" w:uiPriority="48"/>
+    <w:lsdException w:name="Grid Table 4 Accent 1" w:uiPriority="49"/>
+    <w:lsdException w:name="Grid Table 5 Dark Accent 1" w:uiPriority="50"/>
+    <w:lsdException w:name="Grid Table 6 Colorful Accent 1" w:uiPriority="51"/>
+    <w:lsdException w:name="Grid Table 7 Colorful Accent 1" w:uiPriority="52"/>
+    <w:lsdException w:name="Grid Table 1 Light Accent 2" w:uiPriority="46"/>
+    <w:lsdException w:name="Grid Table 2 Accent 2" w:uiPriority="47"/>
+    <w:lsdException w:name="Grid Table 3 Accent 2" w:uiPriority="48"/>
+    <w:lsdException w:name="Grid Table 4 Accent 2" w:uiPriority="49"/>
+    <w:lsdException w:name="Grid Table 5 Dark Accent 2" w:uiPriority="50"/>
+    <w:lsdException w:name="Grid Table 6 Colorful Accent 2" w:uiPriority="51"/>
+    <w:lsdException w:name="Grid Table 7 Colorful Accent 2" w:uiPriority="52"/>
+    <w:lsdException w:name="Grid Table 1 Light Accent 3" w:uiPriority="46"/>
+    <w:lsdException w:name="Grid Table 2 Accent 3" w:uiPriority="47"/>
+    <w:lsdException w:name="Grid Table 3 Accent 3" w:uiPriority="48"/>
+    <w:lsdException w:name="Grid Table 4 Accent 3" w:uiPriority="49"/>
+    <w:lsdException w:name="Grid Table 5 Dark Accent 3" w:uiPriority="50"/>
+    <w:lsdException w:name="Grid Table 6 Colorful Accent 3" w:uiPriority="51"/>
+    <w:lsdException w:name="Grid Table 7 Colorful Accent 3" w:uiPriority="52"/>
+    <w:lsdException w:name="Grid Table 1 Light Accent 4" w:uiPriority="46"/>
+    <w:lsdException w:name="Grid Table 2 Accent 4" w:uiPriority="47"/>
+    <w:lsdException w:name="Grid Table 3 Accent 4" w:uiPriority="48"/>
+    <w:lsdException w:name="Grid Table 4 Accent 4" w:uiPriority="49"/>
+    <w:lsdException w:name="Grid Table 5 Dark Accent 4" w:uiPriority="50"/>
+    <w:lsdException w:name="Grid Table 6 Colorful Accent 4" w:uiPriority="51"/>
+    <w:lsdException w:name="Grid Table 7 Colorful Accent 4" w:uiPriority="52"/>
+    <w:lsdException w:name="Grid Table 1 Light Accent 5" w:uiPriority="46"/>
+    <w:lsdException w:name="Grid Table 2 Accent 5" w:uiPriority="47"/>
+    <w:lsdException w:name="Grid Table 3 Accent 5" w:uiPriority="48"/>
+    <w:lsdException w:name="Grid Table 4 Accent 5" w:uiPriority="49"/>
+    <w:lsdException w:name="Grid Table 5 Dark Accent 5" w:uiPriority="50"/>
+    <w:lsdException w:name="Grid Table 6 Colorful Accent 5" w:uiPriority="51"/>
+    <w:lsdException w:name="Grid Table 7 Colorful Accent 5" w:uiPriority="52"/>
+    <w:lsdException w:name="Grid Table 1 Light Accent 6" w:uiPriority="46"/>
+    <w:lsdException w:name="Grid Table 2 Accent 6" w:uiPriority="47"/>
+    <w:lsdException w:name="Grid Table 3 Accent 6" w:uiPriority="48"/>
+    <w:lsdException w:name="Grid Table 4 Accent 6" w:uiPriority="49"/>
+    <w:lsdException w:name="Grid Table 5 Dark Accent 6" w:uiPriority="50"/>
+    <w:lsdException w:name="Grid Table 6 Colorful Accent 6" w:uiPriority="51"/>
+    <w:lsdException w:name="Grid Table 7 Colorful Accent 6" w:uiPriority="52"/>
+    <w:lsdException w:name="List Table 1 Light" w:uiPriority="46"/>
+    <w:lsdException w:name="List Table 2" w:uiPriority="47"/>
+    <w:lsdException w:name="List Table 3" w:uiPriority="48"/>
+    <w:lsdException w:name="List Table 4" w:uiPriority="49"/>
+    <w:lsdException w:name="List Table 5 Dark" w:uiPriority="50"/>
+    <w:lsdException w:name="List Table 6 Colorful" w:uiPriority="51"/>
+    <w:lsdException w:name="List Table 7 Colorful" w:uiPriority="52"/>
+    <w:lsdException w:name="List Table 1 Light Accent 1" w:uiPriority="46"/>
+    <w:lsdException w:name="List Table 2 Accent 1" w:uiPriority="47"/>
+    <w:lsdException w:name="List Table 3 Accent 1" w:uiPriority="48"/>
+    <w:lsdException w:name="List Table 4 Accent 1" w:uiPriority="49"/>
+    <w:lsdException w:name="List Table 5 Dark Accent 1" w:uiPriority="50"/>
+    <w:lsdException w:name="List Table 6 Colorful Accent 1" w:uiPriority="51"/>
+    <w:lsdException w:name="List Table 7 Colorful Accent 1" w:uiPriority="52"/>
+    <w:lsdException w:name="List Table 1 Light Accent 2" w:uiPriority="46"/>
+    <w:lsdException w:name="List Table 2 Accent 2" w:uiPriority="47"/>
+    <w:lsdException w:name="List Table 3 Accent 2" w:uiPriority="48"/>
+    <w:lsdException w:name="List Table 4 Accent 2" w:uiPriority="49"/>
+    <w:lsdException w:name="List Table 5 Dark Accent 2" w:uiPriority="50"/>
+    <w:lsdException w:name="List Table 6 Colorful Accent 2" w:uiPriority="51"/>
+    <w:lsdException w:name="List Table 7 Colorful Accent 2" w:uiPriority="52"/>
+    <w:lsdException w:name="List Table 1 Light Accent 3" w:uiPriority="46"/>
+    <w:lsdException w:name="List Table 2 Accent 3" w:uiPriority="47"/>
+    <w:lsdException w:name="List Table 3 Accent 3" w:uiPriority="48"/>
+    <w:lsdException w:name="List Table 4 Accent 3" w:uiPriority="49"/>
+    <w:lsdException w:name="List Table 5 Dark Accent 3" w:uiPriority="50"/>
+    <w:lsdException w:name="List Table 6 Colorful Accent 3" w:uiPriority="51"/>
+    <w:lsdException w:name="List Table 7 Colorful Accent 3" w:uiPriority="52"/>
+    <w:lsdException w:name="List Table 1 Light Accent 4" w:uiPriority="46"/>
+    <w:lsdException w:name="List Table 2 Accent 4" w:uiPriority="47"/>
+    <w:lsdException w:name="List Table 3 Accent 4" w:uiPriority="48"/>
+    <w:lsdException w:name="List Table 4 Accent 4" w:uiPriority="49"/>
+    <w:lsdException w:name="List Table 5 Dark Accent 4" w:uiPriority="50"/>
+    <w:lsdException w:name="List Table 6 Colorful Accent 4" w:uiPriority="51"/>
+    <w:lsdException w:name="List Table 7 Colorful Accent 4" w:uiPriority="52"/>
+    <w:lsdException w:name="List Table 1 Light Accent 5" w:uiPriority="46"/>
+    <w:lsdException w:name="List Table 2 Accent 5" w:uiPriority="47"/>
+    <w:lsdException w:name="List Table 3 Accent 5" w:uiPriority="48"/>
+    <w:lsdException w:name="List Table 4 Accent 5" w:uiPriority="49"/>
+    <w:lsdException w:name="List Table 5 Dark Accent 5" w:uiPriority="50"/>
+    <w:lsdException w:name="List Table 6 Colorful Accent 5" w:uiPriority="51"/>
+    <w:lsdException w:name="List Table 7 Colorful Accent 5" w:uiPriority="52"/>
+    <w:lsdException w:name="List Table 1 Light Accent 6" w:uiPriority="46"/>
+    <w:lsdException w:name="List Table 2 Accent 6" w:uiPriority="47"/>
+    <w:lsdException w:name="List Table 3 Accent 6" w:uiPriority="48"/>
+    <w:lsdException w:name="List Table 4 Accent 6" w:uiPriority="49"/>
+    <w:lsdException w:name="List Table 5 Dark Accent 6" w:uiPriority="50"/>
+    <w:lsdException w:name="List Table 6 Colorful Accent 6" w:uiPriority="51"/>
+    <w:lsdException w:name="List Table 7 Colorful Accent 6" w:uiPriority="52"/>
   </w:latentStyles>
   <w:style w:type="paragraph" w:default="1" w:styleId="Normal">
     <w:name w:val="Normal"/>
@@ -25494,6 +29252,7 @@
   <w:style w:type="character" w:default="1" w:styleId="Fuentedeprrafopredeter">
     <w:name w:val="Default Paragraph Font"/>
     <w:uiPriority w:val="1"/>
+    <w:semiHidden/>
     <w:unhideWhenUsed/>
   </w:style>
   <w:style w:type="table" w:default="1" w:styleId="Tablanormal">
@@ -25547,224 +29306,10 @@
       <w:szCs w:val="16"/>
     </w:rPr>
   </w:style>
-</w:styles>
-</file>
-
-<file path=word/stylesWithEffects.xml><?xml version="1.0" encoding="utf-8"?>
-<w:styles xmlns:wpc="http://schemas.microsoft.com/office/word/2010/wordprocessingCanvas" xmlns:mc="http://schemas.openxmlformats.org/markup-compatibility/2006" xmlns:o="urn:schemas-microsoft-com:office:office" xmlns:r="http://schemas.openxmlformats.org/officeDocument/2006/relationships" xmlns:m="http://schemas.openxmlformats.org/officeDocument/2006/math" xmlns:v="urn:schemas-microsoft-com:vml" xmlns:wp14="http://schemas.microsoft.com/office/word/2010/wordprocessingDrawing" xmlns:wp="http://schemas.openxmlformats.org/drawingml/2006/wordprocessingDrawing" xmlns:w10="urn:schemas-microsoft-com:office:word" xmlns:w="http://schemas.openxmlformats.org/wordprocessingml/2006/main" xmlns:w14="http://schemas.microsoft.com/office/word/2010/wordml" xmlns:wpg="http://schemas.microsoft.com/office/word/2010/wordprocessingGroup" xmlns:wpi="http://schemas.microsoft.com/office/word/2010/wordprocessingInk" xmlns:wne="http://schemas.microsoft.com/office/word/2006/wordml" xmlns:wps="http://schemas.microsoft.com/office/word/2010/wordprocessingShape" mc:Ignorable="w14 wp14">
-  <w:docDefaults>
-    <w:rPrDefault>
-      <w:rPr>
-        <w:rFonts w:asciiTheme="minorHAnsi" w:eastAsiaTheme="minorHAnsi" w:hAnsiTheme="minorHAnsi" w:cstheme="minorBidi"/>
-        <w:sz w:val="22"/>
-        <w:szCs w:val="22"/>
-        <w:lang w:val="es-CO" w:eastAsia="en-US" w:bidi="ar-SA"/>
-      </w:rPr>
-    </w:rPrDefault>
-    <w:pPrDefault>
-      <w:pPr>
-        <w:spacing w:after="200" w:line="276" w:lineRule="auto"/>
-      </w:pPr>
-    </w:pPrDefault>
-  </w:docDefaults>
-  <w:latentStyles w:defLockedState="0" w:defUIPriority="99" w:defSemiHidden="1" w:defUnhideWhenUsed="1" w:defQFormat="0" w:count="267">
-    <w:lsdException w:name="Normal" w:semiHidden="0" w:uiPriority="0" w:unhideWhenUsed="0" w:qFormat="1"/>
-    <w:lsdException w:name="heading 1" w:semiHidden="0" w:uiPriority="9" w:unhideWhenUsed="0" w:qFormat="1"/>
-    <w:lsdException w:name="heading 2" w:uiPriority="9" w:qFormat="1"/>
-    <w:lsdException w:name="heading 3" w:uiPriority="9" w:qFormat="1"/>
-    <w:lsdException w:name="heading 4" w:uiPriority="9" w:qFormat="1"/>
-    <w:lsdException w:name="heading 5" w:uiPriority="9" w:qFormat="1"/>
-    <w:lsdException w:name="heading 6" w:uiPriority="9" w:qFormat="1"/>
-    <w:lsdException w:name="heading 7" w:uiPriority="9" w:qFormat="1"/>
-    <w:lsdException w:name="heading 8" w:uiPriority="9" w:qFormat="1"/>
-    <w:lsdException w:name="heading 9" w:uiPriority="9" w:qFormat="1"/>
-    <w:lsdException w:name="toc 1" w:uiPriority="39"/>
-    <w:lsdException w:name="toc 2" w:uiPriority="39"/>
-    <w:lsdException w:name="toc 3" w:uiPriority="39"/>
-    <w:lsdException w:name="toc 4" w:uiPriority="39"/>
-    <w:lsdException w:name="toc 5" w:uiPriority="39"/>
-    <w:lsdException w:name="toc 6" w:uiPriority="39"/>
-    <w:lsdException w:name="toc 7" w:uiPriority="39"/>
-    <w:lsdException w:name="toc 8" w:uiPriority="39"/>
-    <w:lsdException w:name="toc 9" w:uiPriority="39"/>
-    <w:lsdException w:name="caption" w:uiPriority="35" w:qFormat="1"/>
-    <w:lsdException w:name="Title" w:semiHidden="0" w:uiPriority="10" w:unhideWhenUsed="0" w:qFormat="1"/>
-    <w:lsdException w:name="Default Paragraph Font" w:uiPriority="1"/>
-    <w:lsdException w:name="Subtitle" w:semiHidden="0" w:uiPriority="11" w:unhideWhenUsed="0" w:qFormat="1"/>
-    <w:lsdException w:name="Strong" w:semiHidden="0" w:uiPriority="22" w:unhideWhenUsed="0" w:qFormat="1"/>
-    <w:lsdException w:name="Emphasis" w:semiHidden="0" w:uiPriority="20" w:unhideWhenUsed="0" w:qFormat="1"/>
-    <w:lsdException w:name="Table Grid" w:semiHidden="0" w:uiPriority="59" w:unhideWhenUsed="0"/>
-    <w:lsdException w:name="Placeholder Text" w:unhideWhenUsed="0"/>
-    <w:lsdException w:name="No Spacing" w:semiHidden="0" w:uiPriority="1" w:unhideWhenUsed="0" w:qFormat="1"/>
-    <w:lsdException w:name="Light Shading" w:semiHidden="0" w:uiPriority="60" w:unhideWhenUsed="0"/>
-    <w:lsdException w:name="Light List" w:semiHidden="0" w:uiPriority="61" w:unhideWhenUsed="0"/>
-    <w:lsdException w:name="Light Grid" w:semiHidden="0" w:uiPriority="62" w:unhideWhenUsed="0"/>
-    <w:lsdException w:name="Medium Shading 1" w:semiHidden="0" w:uiPriority="63" w:unhideWhenUsed="0"/>
-    <w:lsdException w:name="Medium Shading 2" w:semiHidden="0" w:uiPriority="64" w:unhideWhenUsed="0"/>
-    <w:lsdException w:name="Medium List 1" w:semiHidden="0" w:uiPriority="65" w:unhideWhenUsed="0"/>
-    <w:lsdException w:name="Medium List 2" w:semiHidden="0" w:uiPriority="66" w:unhideWhenUsed="0"/>
-    <w:lsdException w:name="Medium Grid 1" w:semiHidden="0" w:uiPriority="67" w:unhideWhenUsed="0"/>
-    <w:lsdException w:name="Medium Grid 2" w:semiHidden="0" w:uiPriority="68" w:unhideWhenUsed="0"/>
-    <w:lsdException w:name="Medium Grid 3" w:semiHidden="0" w:uiPriority="69" w:unhideWhenUsed="0"/>
-    <w:lsdException w:name="Dark List" w:semiHidden="0" w:uiPriority="70" w:unhideWhenUsed="0"/>
-    <w:lsdException w:name="Colorful Shading" w:semiHidden="0" w:uiPriority="71" w:unhideWhenUsed="0"/>
-    <w:lsdException w:name="Colorful List" w:semiHidden="0" w:uiPriority="72" w:unhideWhenUsed="0"/>
-    <w:lsdException w:name="Colorful Grid" w:semiHidden="0" w:uiPriority="73" w:unhideWhenUsed="0"/>
-    <w:lsdException w:name="Light Shading Accent 1" w:semiHidden="0" w:uiPriority="60" w:unhideWhenUsed="0"/>
-    <w:lsdException w:name="Light List Accent 1" w:semiHidden="0" w:uiPriority="61" w:unhideWhenUsed="0"/>
-    <w:lsdException w:name="Light Grid Accent 1" w:semiHidden="0" w:uiPriority="62" w:unhideWhenUsed="0"/>
-    <w:lsdException w:name="Medium Shading 1 Accent 1" w:semiHidden="0" w:uiPriority="63" w:unhideWhenUsed="0"/>
-    <w:lsdException w:name="Medium Shading 2 Accent 1" w:semiHidden="0" w:uiPriority="64" w:unhideWhenUsed="0"/>
-    <w:lsdException w:name="Medium List 1 Accent 1" w:semiHidden="0" w:uiPriority="65" w:unhideWhenUsed="0"/>
-    <w:lsdException w:name="Revision" w:unhideWhenUsed="0"/>
-    <w:lsdException w:name="List Paragraph" w:semiHidden="0" w:uiPriority="34" w:unhideWhenUsed="0" w:qFormat="1"/>
-    <w:lsdException w:name="Quote" w:semiHidden="0" w:uiPriority="29" w:unhideWhenUsed="0" w:qFormat="1"/>
-    <w:lsdException w:name="Intense Quote" w:semiHidden="0" w:uiPriority="30" w:unhideWhenUsed="0" w:qFormat="1"/>
-    <w:lsdException w:name="Medium List 2 Accent 1" w:semiHidden="0" w:uiPriority="66" w:unhideWhenUsed="0"/>
-    <w:lsdException w:name="Medium Grid 1 Accent 1" w:semiHidden="0" w:uiPriority="67" w:unhideWhenUsed="0"/>
-    <w:lsdException w:name="Medium Grid 2 Accent 1" w:semiHidden="0" w:uiPriority="68" w:unhideWhenUsed="0"/>
-    <w:lsdException w:name="Medium Grid 3 Accent 1" w:semiHidden="0" w:uiPriority="69" w:unhideWhenUsed="0"/>
-    <w:lsdException w:name="Dark List Accent 1" w:semiHidden="0" w:uiPriority="70" w:unhideWhenUsed="0"/>
-    <w:lsdException w:name="Colorful Shading Accent 1" w:semiHidden="0" w:uiPriority="71" w:unhideWhenUsed="0"/>
-    <w:lsdException w:name="Colorful List Accent 1" w:semiHidden="0" w:uiPriority="72" w:unhideWhenUsed="0"/>
-    <w:lsdException w:name="Colorful Grid Accent 1" w:semiHidden="0" w:uiPriority="73" w:unhideWhenUsed="0"/>
-    <w:lsdException w:name="Light Shading Accent 2" w:semiHidden="0" w:uiPriority="60" w:unhideWhenUsed="0"/>
-    <w:lsdException w:name="Light List Accent 2" w:semiHidden="0" w:uiPriority="61" w:unhideWhenUsed="0"/>
-    <w:lsdException w:name="Light Grid Accent 2" w:semiHidden="0" w:uiPriority="62" w:unhideWhenUsed="0"/>
-    <w:lsdException w:name="Medium Shading 1 Accent 2" w:semiHidden="0" w:uiPriority="63" w:unhideWhenUsed="0"/>
-    <w:lsdException w:name="Medium Shading 2 Accent 2" w:semiHidden="0" w:uiPriority="64" w:unhideWhenUsed="0"/>
-    <w:lsdException w:name="Medium List 1 Accent 2" w:semiHidden="0" w:uiPriority="65" w:unhideWhenUsed="0"/>
-    <w:lsdException w:name="Medium List 2 Accent 2" w:semiHidden="0" w:uiPriority="66" w:unhideWhenUsed="0"/>
-    <w:lsdException w:name="Medium Grid 1 Accent 2" w:semiHidden="0" w:uiPriority="67" w:unhideWhenUsed="0"/>
-    <w:lsdException w:name="Medium Grid 2 Accent 2" w:semiHidden="0" w:uiPriority="68" w:unhideWhenUsed="0"/>
-    <w:lsdException w:name="Medium Grid 3 Accent 2" w:semiHidden="0" w:uiPriority="69" w:unhideWhenUsed="0"/>
-    <w:lsdException w:name="Dark List Accent 2" w:semiHidden="0" w:uiPriority="70" w:unhideWhenUsed="0"/>
-    <w:lsdException w:name="Colorful Shading Accent 2" w:semiHidden="0" w:uiPriority="71" w:unhideWhenUsed="0"/>
-    <w:lsdException w:name="Colorful List Accent 2" w:semiHidden="0" w:uiPriority="72" w:unhideWhenUsed="0"/>
-    <w:lsdException w:name="Colorful Grid Accent 2" w:semiHidden="0" w:uiPriority="73" w:unhideWhenUsed="0"/>
-    <w:lsdException w:name="Light Shading Accent 3" w:semiHidden="0" w:uiPriority="60" w:unhideWhenUsed="0"/>
-    <w:lsdException w:name="Light List Accent 3" w:semiHidden="0" w:uiPriority="61" w:unhideWhenUsed="0"/>
-    <w:lsdException w:name="Light Grid Accent 3" w:semiHidden="0" w:uiPriority="62" w:unhideWhenUsed="0"/>
-    <w:lsdException w:name="Medium Shading 1 Accent 3" w:semiHidden="0" w:uiPriority="63" w:unhideWhenUsed="0"/>
-    <w:lsdException w:name="Medium Shading 2 Accent 3" w:semiHidden="0" w:uiPriority="64" w:unhideWhenUsed="0"/>
-    <w:lsdException w:name="Medium List 1 Accent 3" w:semiHidden="0" w:uiPriority="65" w:unhideWhenUsed="0"/>
-    <w:lsdException w:name="Medium List 2 Accent 3" w:semiHidden="0" w:uiPriority="66" w:unhideWhenUsed="0"/>
-    <w:lsdException w:name="Medium Grid 1 Accent 3" w:semiHidden="0" w:uiPriority="67" w:unhideWhenUsed="0"/>
-    <w:lsdException w:name="Medium Grid 2 Accent 3" w:semiHidden="0" w:uiPriority="68" w:unhideWhenUsed="0"/>
-    <w:lsdException w:name="Medium Grid 3 Accent 3" w:semiHidden="0" w:uiPriority="69" w:unhideWhenUsed="0"/>
-    <w:lsdException w:name="Dark List Accent 3" w:semiHidden="0" w:uiPriority="70" w:unhideWhenUsed="0"/>
-    <w:lsdException w:name="Colorful Shading Accent 3" w:semiHidden="0" w:uiPriority="71" w:unhideWhenUsed="0"/>
-    <w:lsdException w:name="Colorful List Accent 3" w:semiHidden="0" w:uiPriority="72" w:unhideWhenUsed="0"/>
-    <w:lsdException w:name="Colorful Grid Accent 3" w:semiHidden="0" w:uiPriority="73" w:unhideWhenUsed="0"/>
-    <w:lsdException w:name="Light Shading Accent 4" w:semiHidden="0" w:uiPriority="60" w:unhideWhenUsed="0"/>
-    <w:lsdException w:name="Light List Accent 4" w:semiHidden="0" w:uiPriority="61" w:unhideWhenUsed="0"/>
-    <w:lsdException w:name="Light Grid Accent 4" w:semiHidden="0" w:uiPriority="62" w:unhideWhenUsed="0"/>
-    <w:lsdException w:name="Medium Shading 1 Accent 4" w:semiHidden="0" w:uiPriority="63" w:unhideWhenUsed="0"/>
-    <w:lsdException w:name="Medium Shading 2 Accent 4" w:semiHidden="0" w:uiPriority="64" w:unhideWhenUsed="0"/>
-    <w:lsdException w:name="Medium List 1 Accent 4" w:semiHidden="0" w:uiPriority="65" w:unhideWhenUsed="0"/>
-    <w:lsdException w:name="Medium List 2 Accent 4" w:semiHidden="0" w:uiPriority="66" w:unhideWhenUsed="0"/>
-    <w:lsdException w:name="Medium Grid 1 Accent 4" w:semiHidden="0" w:uiPriority="67" w:unhideWhenUsed="0"/>
-    <w:lsdException w:name="Medium Grid 2 Accent 4" w:semiHidden="0" w:uiPriority="68" w:unhideWhenUsed="0"/>
-    <w:lsdException w:name="Medium Grid 3 Accent 4" w:semiHidden="0" w:uiPriority="69" w:unhideWhenUsed="0"/>
-    <w:lsdException w:name="Dark List Accent 4" w:semiHidden="0" w:uiPriority="70" w:unhideWhenUsed="0"/>
-    <w:lsdException w:name="Colorful Shading Accent 4" w:semiHidden="0" w:uiPriority="71" w:unhideWhenUsed="0"/>
-    <w:lsdException w:name="Colorful List Accent 4" w:semiHidden="0" w:uiPriority="72" w:unhideWhenUsed="0"/>
-    <w:lsdException w:name="Colorful Grid Accent 4" w:semiHidden="0" w:uiPriority="73" w:unhideWhenUsed="0"/>
-    <w:lsdException w:name="Light Shading Accent 5" w:semiHidden="0" w:uiPriority="60" w:unhideWhenUsed="0"/>
-    <w:lsdException w:name="Light List Accent 5" w:semiHidden="0" w:uiPriority="61" w:unhideWhenUsed="0"/>
-    <w:lsdException w:name="Light Grid Accent 5" w:semiHidden="0" w:uiPriority="62" w:unhideWhenUsed="0"/>
-    <w:lsdException w:name="Medium Shading 1 Accent 5" w:semiHidden="0" w:uiPriority="63" w:unhideWhenUsed="0"/>
-    <w:lsdException w:name="Medium Shading 2 Accent 5" w:semiHidden="0" w:uiPriority="64" w:unhideWhenUsed="0"/>
-    <w:lsdException w:name="Medium List 1 Accent 5" w:semiHidden="0" w:uiPriority="65" w:unhideWhenUsed="0"/>
-    <w:lsdException w:name="Medium List 2 Accent 5" w:semiHidden="0" w:uiPriority="66" w:unhideWhenUsed="0"/>
-    <w:lsdException w:name="Medium Grid 1 Accent 5" w:semiHidden="0" w:uiPriority="67" w:unhideWhenUsed="0"/>
-    <w:lsdException w:name="Medium Grid 2 Accent 5" w:semiHidden="0" w:uiPriority="68" w:unhideWhenUsed="0"/>
-    <w:lsdException w:name="Medium Grid 3 Accent 5" w:semiHidden="0" w:uiPriority="69" w:unhideWhenUsed="0"/>
-    <w:lsdException w:name="Dark List Accent 5" w:semiHidden="0" w:uiPriority="70" w:unhideWhenUsed="0"/>
-    <w:lsdException w:name="Colorful Shading Accent 5" w:semiHidden="0" w:uiPriority="71" w:unhideWhenUsed="0"/>
-    <w:lsdException w:name="Colorful List Accent 5" w:semiHidden="0" w:uiPriority="72" w:unhideWhenUsed="0"/>
-    <w:lsdException w:name="Colorful Grid Accent 5" w:semiHidden="0" w:uiPriority="73" w:unhideWhenUsed="0"/>
-    <w:lsdException w:name="Light Shading Accent 6" w:semiHidden="0" w:uiPriority="60" w:unhideWhenUsed="0"/>
-    <w:lsdException w:name="Light List Accent 6" w:semiHidden="0" w:uiPriority="61" w:unhideWhenUsed="0"/>
-    <w:lsdException w:name="Light Grid Accent 6" w:semiHidden="0" w:uiPriority="62" w:unhideWhenUsed="0"/>
-    <w:lsdException w:name="Medium Shading 1 Accent 6" w:semiHidden="0" w:uiPriority="63" w:unhideWhenUsed="0"/>
-    <w:lsdException w:name="Medium Shading 2 Accent 6" w:semiHidden="0" w:uiPriority="64" w:unhideWhenUsed="0"/>
-    <w:lsdException w:name="Medium List 1 Accent 6" w:semiHidden="0" w:uiPriority="65" w:unhideWhenUsed="0"/>
-    <w:lsdException w:name="Medium List 2 Accent 6" w:semiHidden="0" w:uiPriority="66" w:unhideWhenUsed="0"/>
-    <w:lsdException w:name="Medium Grid 1 Accent 6" w:semiHidden="0" w:uiPriority="67" w:unhideWhenUsed="0"/>
-    <w:lsdException w:name="Medium Grid 2 Accent 6" w:semiHidden="0" w:uiPriority="68" w:unhideWhenUsed="0"/>
-    <w:lsdException w:name="Medium Grid 3 Accent 6" w:semiHidden="0" w:uiPriority="69" w:unhideWhenUsed="0"/>
-    <w:lsdException w:name="Dark List Accent 6" w:semiHidden="0" w:uiPriority="70" w:unhideWhenUsed="0"/>
-    <w:lsdException w:name="Colorful Shading Accent 6" w:semiHidden="0" w:uiPriority="71" w:unhideWhenUsed="0"/>
-    <w:lsdException w:name="Colorful List Accent 6" w:semiHidden="0" w:uiPriority="72" w:unhideWhenUsed="0"/>
-    <w:lsdException w:name="Colorful Grid Accent 6" w:semiHidden="0" w:uiPriority="73" w:unhideWhenUsed="0"/>
-    <w:lsdException w:name="Subtle Emphasis" w:semiHidden="0" w:uiPriority="19" w:unhideWhenUsed="0" w:qFormat="1"/>
-    <w:lsdException w:name="Intense Emphasis" w:semiHidden="0" w:uiPriority="21" w:unhideWhenUsed="0" w:qFormat="1"/>
-    <w:lsdException w:name="Subtle Reference" w:semiHidden="0" w:uiPriority="31" w:unhideWhenUsed="0" w:qFormat="1"/>
-    <w:lsdException w:name="Intense Reference" w:semiHidden="0" w:uiPriority="32" w:unhideWhenUsed="0" w:qFormat="1"/>
-    <w:lsdException w:name="Book Title" w:semiHidden="0" w:uiPriority="33" w:unhideWhenUsed="0" w:qFormat="1"/>
-    <w:lsdException w:name="Bibliography" w:uiPriority="37"/>
-    <w:lsdException w:name="TOC Heading" w:uiPriority="39" w:qFormat="1"/>
-  </w:latentStyles>
-  <w:style w:type="paragraph" w:default="1" w:styleId="Normal">
-    <w:name w:val="Normal"/>
-    <w:qFormat/>
-  </w:style>
-  <w:style w:type="character" w:default="1" w:styleId="Fuentedeprrafopredeter">
-    <w:name w:val="Default Paragraph Font"/>
-    <w:uiPriority w:val="1"/>
-    <w:unhideWhenUsed/>
-  </w:style>
-  <w:style w:type="table" w:default="1" w:styleId="Tablanormal">
-    <w:name w:val="Normal Table"/>
-    <w:uiPriority w:val="99"/>
-    <w:semiHidden/>
-    <w:unhideWhenUsed/>
-    <w:tblPr>
-      <w:tblInd w:w="0" w:type="dxa"/>
-      <w:tblCellMar>
-        <w:top w:w="0" w:type="dxa"/>
-        <w:left w:w="108" w:type="dxa"/>
-        <w:bottom w:w="0" w:type="dxa"/>
-        <w:right w:w="108" w:type="dxa"/>
-      </w:tblCellMar>
-    </w:tblPr>
-  </w:style>
-  <w:style w:type="numbering" w:default="1" w:styleId="Sinlista">
-    <w:name w:val="No List"/>
-    <w:uiPriority w:val="99"/>
-    <w:semiHidden/>
-    <w:unhideWhenUsed/>
-  </w:style>
-  <w:style w:type="paragraph" w:styleId="Textodeglobo">
-    <w:name w:val="Balloon Text"/>
-    <w:basedOn w:val="Normal"/>
-    <w:link w:val="TextodegloboCar"/>
-    <w:uiPriority w:val="99"/>
-    <w:semiHidden/>
-    <w:unhideWhenUsed/>
-    <w:rsid w:val="001C0E11"/>
-    <w:pPr>
-      <w:spacing w:after="0" w:line="240" w:lineRule="auto"/>
-    </w:pPr>
-    <w:rPr>
-      <w:rFonts w:ascii="Tahoma" w:hAnsi="Tahoma" w:cs="Tahoma"/>
-      <w:sz w:val="16"/>
-      <w:szCs w:val="16"/>
-    </w:rPr>
-  </w:style>
-  <w:style w:type="character" w:customStyle="1" w:styleId="TextodegloboCar">
-    <w:name w:val="Texto de globo Car"/>
+  <w:style w:type="character" w:customStyle="1" w:styleId="apple-converted-space">
+    <w:name w:val="apple-converted-space"/>
     <w:basedOn w:val="Fuentedeprrafopredeter"/>
-    <w:link w:val="Textodeglobo"/>
-    <w:uiPriority w:val="99"/>
-    <w:semiHidden/>
-    <w:rsid w:val="001C0E11"/>
-    <w:rPr>
-      <w:rFonts w:ascii="Tahoma" w:hAnsi="Tahoma" w:cs="Tahoma"/>
-      <w:sz w:val="16"/>
-      <w:szCs w:val="16"/>
-    </w:rPr>
+    <w:rsid w:val="00521FC5"/>
   </w:style>
 </w:styles>
 </file>

</xml_diff>